<commit_message>
Updated code and manuscript.
</commit_message>
<xml_diff>
--- a/manuscript/Diving-meta-analysis_intro draft.docx
+++ b/manuscript/Diving-meta-analysis_intro draft.docx
@@ -364,7 +364,6 @@
         </w:rPr>
         <w:t>. The ecology of these species in closely tied to the underwater environment and submergences are necessary to fulfill a range of critical tasks. For example, the viperine water snake (</w:t>
       </w:r>
-      <w:proofErr w:type="spellStart"/>
       <w:r>
         <w:rPr>
           <w:rFonts w:ascii="Times New Roman" w:hAnsi="Times New Roman" w:cs="Times New Roman"/>
@@ -373,31 +372,8 @@
           <w:sz w:val="24"/>
           <w:szCs w:val="24"/>
         </w:rPr>
-        <w:t>Natrix</w:t>
-      </w:r>
-      <w:proofErr w:type="spellEnd"/>
-      <w:r>
-        <w:rPr>
-          <w:rFonts w:ascii="Times New Roman" w:hAnsi="Times New Roman" w:cs="Times New Roman"/>
-          <w:i/>
-          <w:iCs/>
-          <w:sz w:val="24"/>
-          <w:szCs w:val="24"/>
-        </w:rPr>
-        <w:t xml:space="preserve"> </w:t>
-      </w:r>
-      <w:proofErr w:type="spellStart"/>
-      <w:r>
-        <w:rPr>
-          <w:rFonts w:ascii="Times New Roman" w:hAnsi="Times New Roman" w:cs="Times New Roman"/>
-          <w:i/>
-          <w:iCs/>
-          <w:sz w:val="24"/>
-          <w:szCs w:val="24"/>
-        </w:rPr>
-        <w:t>maura</w:t>
-      </w:r>
-      <w:proofErr w:type="spellEnd"/>
+        <w:t>Natrix maura</w:t>
+      </w:r>
       <w:r>
         <w:rPr>
           <w:rFonts w:ascii="Times New Roman" w:hAnsi="Times New Roman" w:cs="Times New Roman"/>
@@ -589,7 +565,6 @@
         </w:rPr>
         <w:t>. In contrast, juvenile estuarine crocodiles (</w:t>
       </w:r>
-      <w:proofErr w:type="spellStart"/>
       <w:r>
         <w:rPr>
           <w:rFonts w:ascii="Times New Roman" w:hAnsi="Times New Roman" w:cs="Times New Roman"/>
@@ -598,31 +573,8 @@
           <w:sz w:val="24"/>
           <w:szCs w:val="24"/>
         </w:rPr>
-        <w:t>Crocodylus</w:t>
-      </w:r>
-      <w:proofErr w:type="spellEnd"/>
-      <w:r>
-        <w:rPr>
-          <w:rFonts w:ascii="Times New Roman" w:hAnsi="Times New Roman" w:cs="Times New Roman"/>
-          <w:i/>
-          <w:iCs/>
-          <w:sz w:val="24"/>
-          <w:szCs w:val="24"/>
-        </w:rPr>
-        <w:t xml:space="preserve"> </w:t>
-      </w:r>
-      <w:proofErr w:type="spellStart"/>
-      <w:r>
-        <w:rPr>
-          <w:rFonts w:ascii="Times New Roman" w:hAnsi="Times New Roman" w:cs="Times New Roman"/>
-          <w:i/>
-          <w:iCs/>
-          <w:sz w:val="24"/>
-          <w:szCs w:val="24"/>
-        </w:rPr>
-        <w:t>porosus</w:t>
-      </w:r>
-      <w:proofErr w:type="spellEnd"/>
+        <w:t>Crocodylus porosus</w:t>
+      </w:r>
       <w:r>
         <w:rPr>
           <w:rFonts w:ascii="Times New Roman" w:hAnsi="Times New Roman" w:cs="Times New Roman"/>
@@ -1632,7 +1584,6 @@
         </w:rPr>
         <w:t xml:space="preserve"> For example, the ADL of a freshwater turtle (</w:t>
       </w:r>
-      <w:proofErr w:type="spellStart"/>
       <w:r>
         <w:rPr>
           <w:rFonts w:ascii="Times New Roman" w:hAnsi="Times New Roman" w:cs="Times New Roman"/>
@@ -1643,61 +1594,8 @@
           <w:szCs w:val="24"/>
           <w:shd w:val="clear" w:color="auto" w:fill="FFFFFF"/>
         </w:rPr>
-        <w:t>Mauremys</w:t>
-      </w:r>
-      <w:proofErr w:type="spellEnd"/>
-      <w:r>
-        <w:rPr>
-          <w:rFonts w:ascii="Times New Roman" w:hAnsi="Times New Roman" w:cs="Times New Roman"/>
-          <w:i/>
-          <w:iCs/>
-          <w:color w:val="000000"/>
-          <w:sz w:val="24"/>
-          <w:szCs w:val="24"/>
-          <w:shd w:val="clear" w:color="auto" w:fill="FFFFFF"/>
-        </w:rPr>
-        <w:t xml:space="preserve"> </w:t>
-      </w:r>
-      <w:proofErr w:type="spellStart"/>
-      <w:r>
-        <w:rPr>
-          <w:rFonts w:ascii="Times New Roman" w:hAnsi="Times New Roman" w:cs="Times New Roman"/>
-          <w:i/>
-          <w:iCs/>
-          <w:color w:val="000000"/>
-          <w:sz w:val="24"/>
-          <w:szCs w:val="24"/>
-          <w:shd w:val="clear" w:color="auto" w:fill="FFFFFF"/>
-        </w:rPr>
-        <w:t>caspica</w:t>
-      </w:r>
-      <w:proofErr w:type="spellEnd"/>
-      <w:r>
-        <w:rPr>
-          <w:rFonts w:ascii="Times New Roman" w:hAnsi="Times New Roman" w:cs="Times New Roman"/>
-          <w:i/>
-          <w:iCs/>
-          <w:color w:val="000000"/>
-          <w:sz w:val="24"/>
-          <w:szCs w:val="24"/>
-          <w:shd w:val="clear" w:color="auto" w:fill="FFFFFF"/>
-        </w:rPr>
-        <w:t xml:space="preserve"> </w:t>
-      </w:r>
-      <w:proofErr w:type="spellStart"/>
-      <w:r>
-        <w:rPr>
-          <w:rFonts w:ascii="Times New Roman" w:hAnsi="Times New Roman" w:cs="Times New Roman"/>
-          <w:i/>
-          <w:iCs/>
-          <w:color w:val="000000"/>
-          <w:sz w:val="24"/>
-          <w:szCs w:val="24"/>
-          <w:shd w:val="clear" w:color="auto" w:fill="FFFFFF"/>
-        </w:rPr>
-        <w:t>leprosa</w:t>
-      </w:r>
-      <w:proofErr w:type="spellEnd"/>
+        <w:t>Mauremys caspica leprosa</w:t>
+      </w:r>
       <w:r>
         <w:rPr>
           <w:rFonts w:ascii="Times New Roman" w:hAnsi="Times New Roman" w:cs="Times New Roman"/>
@@ -1980,34 +1878,14 @@
         </w:rPr>
         <w:t xml:space="preserve"> (</w:t>
       </w:r>
-      <w:proofErr w:type="spellStart"/>
       <w:r>
         <w:rPr>
           <w:i/>
           <w:iCs/>
           <w:shd w:val="clear" w:color="auto" w:fill="FFFFFF"/>
         </w:rPr>
-        <w:t>Acrochordus</w:t>
-      </w:r>
-      <w:proofErr w:type="spellEnd"/>
-      <w:r>
-        <w:rPr>
-          <w:i/>
-          <w:iCs/>
-          <w:shd w:val="clear" w:color="auto" w:fill="FFFFFF"/>
-        </w:rPr>
-        <w:t xml:space="preserve"> </w:t>
-      </w:r>
-      <w:proofErr w:type="spellStart"/>
-      <w:r>
-        <w:rPr>
-          <w:i/>
-          <w:iCs/>
-          <w:shd w:val="clear" w:color="auto" w:fill="FFFFFF"/>
-        </w:rPr>
-        <w:t>arafurae</w:t>
-      </w:r>
-      <w:proofErr w:type="spellEnd"/>
+        <w:t>Acrochordus arafurae</w:t>
+      </w:r>
       <w:r>
         <w:rPr>
           <w:rFonts w:ascii="Cambria" w:hAnsi="Cambria"/>
@@ -2227,25 +2105,7 @@
           <w:iCs/>
           <w:shd w:val="clear" w:color="auto" w:fill="FFFFFF"/>
         </w:rPr>
-        <w:t xml:space="preserve">C. </w:t>
-      </w:r>
-      <w:proofErr w:type="spellStart"/>
-      <w:r>
-        <w:rPr>
-          <w:i/>
-          <w:iCs/>
-          <w:shd w:val="clear" w:color="auto" w:fill="FFFFFF"/>
-        </w:rPr>
-        <w:t>porosus</w:t>
-      </w:r>
-      <w:proofErr w:type="spellEnd"/>
-      <w:r>
-        <w:rPr>
-          <w:i/>
-          <w:iCs/>
-          <w:shd w:val="clear" w:color="auto" w:fill="FFFFFF"/>
-        </w:rPr>
-        <w:t xml:space="preserve"> </w:t>
+        <w:t xml:space="preserve">C. porosus </w:t>
       </w:r>
       <w:r>
         <w:rPr>
@@ -3043,6 +2903,8 @@
         <w:ind w:firstLine="720"/>
         <w:jc w:val="both"/>
         <w:rPr>
+          <w:b/>
+          <w:bCs/>
           <w:shd w:val="clear" w:color="auto" w:fill="FFFFFF"/>
         </w:rPr>
       </w:pPr>
@@ -3359,7 +3221,17 @@
         <w:t xml:space="preserve"> </w:t>
       </w:r>
       <w:r>
-        <w:t xml:space="preserve">In the context of diving in a warming world, thermal acclimation/acclimatization would involve a dampening of thermodynamic effects on metabolism at elevated temperatures, so that total body oxygen stores are consumed at a slow rate. </w:t>
+        <w:t>In the context of diving in a warming world, thermal acclimation/acclimatization would involve a dampening of thermodynamic effects on metabolism at elevated temperatures, so that total body oxygen stores are consumed at a slow rate</w:t>
+      </w:r>
+      <w:r>
+        <w:t xml:space="preserve"> </w:t>
+      </w:r>
+      <w:r>
+        <w:rPr>
+          <w:b/>
+          <w:bCs/>
+        </w:rPr>
+        <w:t xml:space="preserve">{and/or increase body oxygen stores}. </w:t>
       </w:r>
     </w:p>
     <w:p>
@@ -3576,96 +3448,36 @@
         </w:rPr>
         <w:t xml:space="preserve"> </w:t>
       </w:r>
-      <w:proofErr w:type="spellStart"/>
       <w:r>
         <w:rPr>
           <w:i/>
         </w:rPr>
-        <w:t>Elseya</w:t>
-      </w:r>
-      <w:proofErr w:type="spellEnd"/>
+        <w:t>Elseya albagula</w:t>
+      </w:r>
       <w:r>
         <w:rPr>
           <w:i/>
         </w:rPr>
+        <w:t>, Elusor macrurus</w:t>
+      </w:r>
+      <w:r>
+        <w:rPr>
+          <w:i/>
+        </w:rPr>
         <w:t xml:space="preserve"> </w:t>
       </w:r>
-      <w:proofErr w:type="spellStart"/>
+      <w:r>
+        <w:rPr>
+          <w:iCs/>
+        </w:rPr>
+        <w:t>and</w:t>
+      </w:r>
       <w:r>
         <w:rPr>
           <w:i/>
         </w:rPr>
-        <w:t>albagula</w:t>
-      </w:r>
-      <w:proofErr w:type="spellEnd"/>
-      <w:r>
-        <w:rPr>
-          <w:i/>
-        </w:rPr>
-        <w:t xml:space="preserve">, </w:t>
-      </w:r>
-      <w:proofErr w:type="spellStart"/>
-      <w:r>
-        <w:rPr>
-          <w:i/>
-        </w:rPr>
-        <w:t>Elusor</w:t>
-      </w:r>
-      <w:proofErr w:type="spellEnd"/>
-      <w:r>
-        <w:rPr>
-          <w:i/>
-        </w:rPr>
-        <w:t xml:space="preserve"> </w:t>
-      </w:r>
-      <w:proofErr w:type="spellStart"/>
-      <w:r>
-        <w:rPr>
-          <w:i/>
-        </w:rPr>
-        <w:t>macrurus</w:t>
-      </w:r>
-      <w:proofErr w:type="spellEnd"/>
-      <w:r>
-        <w:rPr>
-          <w:i/>
-        </w:rPr>
-        <w:t xml:space="preserve"> </w:t>
-      </w:r>
-      <w:r>
-        <w:rPr>
-          <w:iCs/>
-        </w:rPr>
-        <w:t>and</w:t>
-      </w:r>
-      <w:r>
-        <w:rPr>
-          <w:i/>
-        </w:rPr>
-        <w:t xml:space="preserve"> </w:t>
-      </w:r>
-      <w:proofErr w:type="spellStart"/>
-      <w:r>
-        <w:rPr>
-          <w:i/>
-        </w:rPr>
-        <w:t>Rheodytes</w:t>
-      </w:r>
-      <w:proofErr w:type="spellEnd"/>
-      <w:r>
-        <w:rPr>
-          <w:i/>
-        </w:rPr>
-        <w:t xml:space="preserve"> </w:t>
-      </w:r>
-      <w:proofErr w:type="spellStart"/>
-      <w:r>
-        <w:rPr>
-          <w:i/>
-        </w:rPr>
-        <w:t>leukops</w:t>
-      </w:r>
-      <w:proofErr w:type="spellEnd"/>
+        <w:t xml:space="preserve"> Rheodytes leukops</w:t>
+      </w:r>
       <w:r>
         <w:rPr>
           <w:i/>
@@ -4817,7 +4629,8 @@
         <w:ind w:firstLine="720"/>
         <w:jc w:val="both"/>
         <w:rPr>
-          <w:shd w:val="clear" w:color="auto" w:fill="FFFFFF"/>
+          <w:b/>
+          <w:bCs/>
         </w:rPr>
       </w:pPr>
       <w:r>
@@ -5119,11 +4932,105 @@
         <w:t xml:space="preserve"> sensitive in ectotherms using meta-analytic methods</w:t>
       </w:r>
       <w:r>
-        <w:t xml:space="preserve">. Specifically, we tested the following questions: (1) Do dive durations </w:t>
+        <w:t xml:space="preserve">. Specifically, we tested the following </w:t>
+      </w:r>
+      <w:r>
+        <w:t>predictions</w:t>
+      </w:r>
+      <w:r>
+        <w:t xml:space="preserve">: </w:t>
+      </w:r>
+      <w:r>
+        <w:t xml:space="preserve">(i) </w:t>
+      </w:r>
+      <w:r>
+        <w:t xml:space="preserve">acute increases in </w:t>
       </w:r>
       <w:r>
         <w:lastRenderedPageBreak/>
-        <w:t xml:space="preserve">decrease with rising water temperatures? (2) Is there evidence for thermal acclimation/acclimation responses with respect to diving? and (3) Are bimodal breathers more resilient to the effects of temperature on dive durations? These finding were used to predict how much underwater time could be lost to climate warming and how diving, ectothermic vertebrates may fare in a warmer world. </w:t>
+        <w:t>temperature decrease</w:t>
+      </w:r>
+      <w:r>
+        <w:t xml:space="preserve"> mean</w:t>
+      </w:r>
+      <w:r>
+        <w:t xml:space="preserve"> dive durations, (ii) larger increases in temperature will exert a stronger effect on</w:t>
+      </w:r>
+      <w:r>
+        <w:t xml:space="preserve"> mean</w:t>
+      </w:r>
+      <w:r>
+        <w:t xml:space="preserve"> dive durations, (iii) temperature effects on </w:t>
+      </w:r>
+      <w:r>
+        <w:t xml:space="preserve">mean </w:t>
+      </w:r>
+      <w:r>
+        <w:t xml:space="preserve">dive durations will be more pronounced under laboratory compared to field conditions, (iv) the effects of temperature on </w:t>
+      </w:r>
+      <w:r>
+        <w:t xml:space="preserve">mean </w:t>
+      </w:r>
+      <w:r>
+        <w:t xml:space="preserve">dive durations will be weaker in bimodal breathers compared to aerial breathers, (v) </w:t>
+      </w:r>
+      <w:r>
+        <w:t xml:space="preserve">the effects of temperature on </w:t>
+      </w:r>
+      <w:r>
+        <w:t xml:space="preserve">mean </w:t>
+      </w:r>
+      <w:r>
+        <w:t>dive durations will be weaker</w:t>
+      </w:r>
+      <w:r>
+        <w:t xml:space="preserve"> in larger (in terms of body mass) divers compared to smaller divers, and (vi) chronic exposure to elevated temperature will blunt (i.e. lessen) the effects of temperature on</w:t>
+      </w:r>
+      <w:r>
+        <w:t xml:space="preserve"> mean</w:t>
+      </w:r>
+      <w:r>
+        <w:t xml:space="preserve"> dive durations. </w:t>
+      </w:r>
+      <w:r>
+        <w:t>{</w:t>
+      </w:r>
+      <w:r>
+        <w:rPr>
+          <w:b/>
+          <w:bCs/>
+        </w:rPr>
+        <w:t>include hypothesis about variability}</w:t>
+      </w:r>
+    </w:p>
+    <w:p>
+      <w:pPr>
+        <w:pStyle w:val="Default"/>
+        <w:spacing w:line="276" w:lineRule="auto"/>
+        <w:ind w:firstLine="720"/>
+        <w:jc w:val="both"/>
+      </w:pPr>
+    </w:p>
+    <w:p>
+      <w:pPr>
+        <w:pStyle w:val="Default"/>
+        <w:spacing w:line="276" w:lineRule="auto"/>
+        <w:ind w:firstLine="720"/>
+        <w:jc w:val="both"/>
+      </w:pPr>
+    </w:p>
+    <w:p>
+      <w:pPr>
+        <w:pStyle w:val="Default"/>
+        <w:spacing w:line="276" w:lineRule="auto"/>
+        <w:ind w:firstLine="720"/>
+        <w:jc w:val="both"/>
+        <w:rPr>
+          <w:shd w:val="clear" w:color="auto" w:fill="FFFFFF"/>
+        </w:rPr>
+      </w:pPr>
+      <w:r>
+        <w:t xml:space="preserve">These finding were used to predict how much underwater time could be lost to climate warming and how diving, ectothermic vertebrates may fare in a warmer world. </w:t>
       </w:r>
     </w:p>
     <w:p>
@@ -5176,11 +5083,71 @@
           <w:szCs w:val="24"/>
           <w:lang w:val="en-US"/>
         </w:rPr>
-        <w:t>Literature search and data extraction</w:t>
+        <w:t>Availability of data and code</w:t>
       </w:r>
     </w:p>
     <w:p>
       <w:pPr>
+        <w:rPr>
+          <w:rFonts w:ascii="Times New Roman" w:hAnsi="Times New Roman" w:cs="Times New Roman"/>
+          <w:i/>
+          <w:iCs/>
+          <w:sz w:val="24"/>
+          <w:szCs w:val="24"/>
+          <w:lang w:val="en-US"/>
+        </w:rPr>
+      </w:pPr>
+    </w:p>
+    <w:p>
+      <w:pPr>
+        <w:rPr>
+          <w:rFonts w:ascii="Times New Roman" w:hAnsi="Times New Roman" w:cs="Times New Roman"/>
+          <w:i/>
+          <w:iCs/>
+          <w:sz w:val="24"/>
+          <w:szCs w:val="24"/>
+          <w:lang w:val="en-US"/>
+        </w:rPr>
+      </w:pPr>
+      <w:r>
+        <w:rPr>
+          <w:rFonts w:ascii="Times New Roman" w:hAnsi="Times New Roman" w:cs="Times New Roman"/>
+          <w:i/>
+          <w:iCs/>
+          <w:sz w:val="24"/>
+          <w:szCs w:val="24"/>
+          <w:lang w:val="en-US"/>
+        </w:rPr>
+        <w:t>Eligibility criteria</w:t>
+      </w:r>
+    </w:p>
+    <w:p>
+      <w:pPr>
+        <w:spacing w:after="60"/>
+        <w:rPr>
+          <w:rFonts w:ascii="Times New Roman" w:hAnsi="Times New Roman" w:cs="Times New Roman"/>
+          <w:i/>
+          <w:iCs/>
+          <w:sz w:val="24"/>
+          <w:szCs w:val="24"/>
+          <w:lang w:val="en-US"/>
+        </w:rPr>
+      </w:pPr>
+      <w:r>
+        <w:rPr>
+          <w:rFonts w:ascii="Times New Roman" w:hAnsi="Times New Roman" w:cs="Times New Roman"/>
+          <w:i/>
+          <w:iCs/>
+          <w:sz w:val="24"/>
+          <w:szCs w:val="24"/>
+          <w:lang w:val="en-US"/>
+        </w:rPr>
+        <w:tab/>
+        <w:t>Study design</w:t>
+      </w:r>
+    </w:p>
+    <w:p>
+      <w:pPr>
         <w:spacing w:line="276" w:lineRule="auto"/>
         <w:jc w:val="both"/>
         <w:rPr>
@@ -5197,314 +5164,87 @@
           <w:szCs w:val="24"/>
           <w:lang w:val="en-US"/>
         </w:rPr>
-        <w:t>We conducted a literature search using Scopus and Web of Science's (</w:t>
-      </w:r>
-      <w:proofErr w:type="spellStart"/>
-      <w:r>
-        <w:rPr>
-          <w:rFonts w:ascii="Times New Roman" w:hAnsi="Times New Roman" w:cs="Times New Roman"/>
-          <w:sz w:val="24"/>
-          <w:szCs w:val="24"/>
-          <w:lang w:val="en-US"/>
-        </w:rPr>
-        <w:t>W</w:t>
-      </w:r>
-      <w:r>
-        <w:rPr>
-          <w:rFonts w:ascii="Times New Roman" w:hAnsi="Times New Roman" w:cs="Times New Roman"/>
-          <w:sz w:val="24"/>
-          <w:szCs w:val="24"/>
-          <w:lang w:val="en-US"/>
-        </w:rPr>
-        <w:t>o</w:t>
-      </w:r>
-      <w:r>
-        <w:rPr>
-          <w:rFonts w:ascii="Times New Roman" w:hAnsi="Times New Roman" w:cs="Times New Roman"/>
-          <w:sz w:val="24"/>
-          <w:szCs w:val="24"/>
-          <w:lang w:val="en-US"/>
-        </w:rPr>
-        <w:t>S</w:t>
-      </w:r>
-      <w:proofErr w:type="spellEnd"/>
-      <w:r>
-        <w:rPr>
-          <w:rFonts w:ascii="Times New Roman" w:hAnsi="Times New Roman" w:cs="Times New Roman"/>
-          <w:sz w:val="24"/>
-          <w:szCs w:val="24"/>
-          <w:lang w:val="en-US"/>
-        </w:rPr>
-        <w:t xml:space="preserve">) core collection on 25 February 2020, to identify studies seeking to </w:t>
-      </w:r>
-      <w:r>
-        <w:rPr>
-          <w:rFonts w:ascii="Times New Roman" w:hAnsi="Times New Roman" w:cs="Times New Roman"/>
-          <w:sz w:val="24"/>
-          <w:szCs w:val="24"/>
-          <w:lang w:val="en-US"/>
-        </w:rPr>
-        <w:t>test</w:t>
-      </w:r>
-      <w:r>
-        <w:rPr>
-          <w:rFonts w:ascii="Times New Roman" w:hAnsi="Times New Roman" w:cs="Times New Roman"/>
-          <w:sz w:val="24"/>
-          <w:szCs w:val="24"/>
-          <w:lang w:val="en-US"/>
-        </w:rPr>
-        <w:t xml:space="preserve"> the thermal sensitivity of diving </w:t>
-      </w:r>
-      <w:proofErr w:type="spellStart"/>
-      <w:r>
-        <w:rPr>
-          <w:rFonts w:ascii="Times New Roman" w:hAnsi="Times New Roman" w:cs="Times New Roman"/>
-          <w:sz w:val="24"/>
-          <w:szCs w:val="24"/>
-          <w:lang w:val="en-US"/>
-        </w:rPr>
-        <w:t>behaviour</w:t>
-      </w:r>
-      <w:proofErr w:type="spellEnd"/>
-      <w:r>
-        <w:rPr>
-          <w:rFonts w:ascii="Times New Roman" w:hAnsi="Times New Roman" w:cs="Times New Roman"/>
-          <w:sz w:val="24"/>
-          <w:szCs w:val="24"/>
-          <w:lang w:val="en-US"/>
-        </w:rPr>
-        <w:t>. We used the following search strings: TOPIC</w:t>
-      </w:r>
-      <w:r>
-        <w:rPr>
-          <w:rFonts w:ascii="Times New Roman" w:hAnsi="Times New Roman" w:cs="Times New Roman"/>
-          <w:sz w:val="24"/>
-          <w:szCs w:val="24"/>
-          <w:lang w:val="en-US"/>
-        </w:rPr>
-        <w:t xml:space="preserve">: </w:t>
-      </w:r>
-      <w:r>
-        <w:rPr>
-          <w:rFonts w:ascii="Times New Roman" w:hAnsi="Times New Roman" w:cs="Times New Roman"/>
-          <w:sz w:val="24"/>
-          <w:szCs w:val="24"/>
-          <w:lang w:val="en-US"/>
-        </w:rPr>
-        <w:t>(“dive” OR “diving”) AND (“temperature” OR “thermal” OR “season*”) AND (“ectotherm*” OR “reptile*” OR “*snake*” OR “turtle*” OR “</w:t>
-      </w:r>
-      <w:proofErr w:type="spellStart"/>
-      <w:r>
-        <w:rPr>
-          <w:rFonts w:ascii="Times New Roman" w:hAnsi="Times New Roman" w:cs="Times New Roman"/>
-          <w:sz w:val="24"/>
-          <w:szCs w:val="24"/>
-          <w:lang w:val="en-US"/>
-        </w:rPr>
-        <w:t>crocod</w:t>
-      </w:r>
-      <w:proofErr w:type="spellEnd"/>
-      <w:r>
-        <w:rPr>
-          <w:rFonts w:ascii="Times New Roman" w:hAnsi="Times New Roman" w:cs="Times New Roman"/>
-          <w:sz w:val="24"/>
-          <w:szCs w:val="24"/>
-          <w:lang w:val="en-US"/>
-        </w:rPr>
-        <w:t xml:space="preserve">*” OR “newt*”) in </w:t>
-      </w:r>
-      <w:proofErr w:type="spellStart"/>
-      <w:r>
-        <w:rPr>
-          <w:rFonts w:ascii="Times New Roman" w:hAnsi="Times New Roman" w:cs="Times New Roman"/>
-          <w:sz w:val="24"/>
-          <w:szCs w:val="24"/>
-          <w:lang w:val="en-US"/>
-        </w:rPr>
-        <w:t>W</w:t>
-      </w:r>
-      <w:r>
-        <w:rPr>
-          <w:rFonts w:ascii="Times New Roman" w:hAnsi="Times New Roman" w:cs="Times New Roman"/>
-          <w:sz w:val="24"/>
-          <w:szCs w:val="24"/>
-          <w:lang w:val="en-US"/>
-        </w:rPr>
-        <w:t>o</w:t>
-      </w:r>
-      <w:r>
-        <w:rPr>
-          <w:rFonts w:ascii="Times New Roman" w:hAnsi="Times New Roman" w:cs="Times New Roman"/>
-          <w:sz w:val="24"/>
-          <w:szCs w:val="24"/>
-          <w:lang w:val="en-US"/>
-        </w:rPr>
-        <w:t>S</w:t>
-      </w:r>
-      <w:proofErr w:type="spellEnd"/>
-      <w:r>
-        <w:rPr>
-          <w:rFonts w:ascii="Times New Roman" w:hAnsi="Times New Roman" w:cs="Times New Roman"/>
-          <w:sz w:val="24"/>
-          <w:szCs w:val="24"/>
-          <w:lang w:val="en-US"/>
-        </w:rPr>
-        <w:t xml:space="preserve"> and TITLE-ABS-KEY (“dive” OR “diving”) AND (“temperature” OR “thermal” OR “season*”) AND (“ectotherm*” OR “reptile*” OR “*snake*” OR “turtle*” OR “</w:t>
-      </w:r>
-      <w:proofErr w:type="spellStart"/>
-      <w:r>
-        <w:rPr>
-          <w:rFonts w:ascii="Times New Roman" w:hAnsi="Times New Roman" w:cs="Times New Roman"/>
-          <w:sz w:val="24"/>
-          <w:szCs w:val="24"/>
-          <w:lang w:val="en-US"/>
-        </w:rPr>
-        <w:t>crocod</w:t>
-      </w:r>
-      <w:proofErr w:type="spellEnd"/>
-      <w:r>
-        <w:rPr>
-          <w:rFonts w:ascii="Times New Roman" w:hAnsi="Times New Roman" w:cs="Times New Roman"/>
-          <w:sz w:val="24"/>
-          <w:szCs w:val="24"/>
-          <w:lang w:val="en-US"/>
-        </w:rPr>
-        <w:t xml:space="preserve">*” OR “newt*”) in Scopus. </w:t>
-      </w:r>
-    </w:p>
-    <w:p>
-      <w:pPr>
-        <w:spacing w:line="276" w:lineRule="auto"/>
-        <w:jc w:val="both"/>
-        <w:rPr>
-          <w:rFonts w:ascii="Times New Roman" w:hAnsi="Times New Roman" w:cs="Times New Roman"/>
-          <w:sz w:val="24"/>
-          <w:szCs w:val="24"/>
-          <w:lang w:val="en-US"/>
-        </w:rPr>
-      </w:pPr>
-      <w:r>
-        <w:rPr>
-          <w:rFonts w:ascii="Times New Roman" w:hAnsi="Times New Roman" w:cs="Times New Roman"/>
-          <w:sz w:val="24"/>
-          <w:szCs w:val="24"/>
-          <w:lang w:val="en-US"/>
-        </w:rPr>
-        <w:t xml:space="preserve">We identified </w:t>
-      </w:r>
-      <w:r>
-        <w:rPr>
-          <w:rFonts w:ascii="Times New Roman" w:hAnsi="Times New Roman" w:cs="Times New Roman"/>
-          <w:sz w:val="24"/>
-          <w:szCs w:val="24"/>
-          <w:lang w:val="en-US"/>
-        </w:rPr>
-        <w:t xml:space="preserve">225 and 222 </w:t>
-      </w:r>
-      <w:r>
-        <w:rPr>
-          <w:rFonts w:ascii="Times New Roman" w:hAnsi="Times New Roman" w:cs="Times New Roman"/>
-          <w:sz w:val="24"/>
-          <w:szCs w:val="24"/>
-          <w:lang w:val="en-US"/>
-        </w:rPr>
-        <w:t>studies meeting the search criteria in</w:t>
-      </w:r>
-      <w:r>
-        <w:rPr>
-          <w:rFonts w:ascii="Times New Roman" w:hAnsi="Times New Roman" w:cs="Times New Roman"/>
-          <w:sz w:val="24"/>
-          <w:szCs w:val="24"/>
-          <w:lang w:val="en-US"/>
-        </w:rPr>
-        <w:t xml:space="preserve"> Scopus and </w:t>
-      </w:r>
-      <w:proofErr w:type="spellStart"/>
-      <w:r>
-        <w:rPr>
-          <w:rFonts w:ascii="Times New Roman" w:hAnsi="Times New Roman" w:cs="Times New Roman"/>
-          <w:sz w:val="24"/>
-          <w:szCs w:val="24"/>
-          <w:lang w:val="en-US"/>
-        </w:rPr>
-        <w:t>WoS</w:t>
-      </w:r>
-      <w:proofErr w:type="spellEnd"/>
-      <w:r>
-        <w:rPr>
-          <w:rFonts w:ascii="Times New Roman" w:hAnsi="Times New Roman" w:cs="Times New Roman"/>
-          <w:sz w:val="24"/>
-          <w:szCs w:val="24"/>
-          <w:lang w:val="en-US"/>
-        </w:rPr>
-        <w:t xml:space="preserve">, respectively. </w:t>
-      </w:r>
-      <w:r>
-        <w:rPr>
-          <w:rFonts w:ascii="Times New Roman" w:hAnsi="Times New Roman" w:cs="Times New Roman"/>
-          <w:sz w:val="24"/>
-          <w:szCs w:val="24"/>
-          <w:lang w:val="en-US"/>
-        </w:rPr>
-        <w:t xml:space="preserve">A total of </w:t>
-      </w:r>
-      <w:r>
-        <w:rPr>
-          <w:rFonts w:ascii="Times New Roman" w:hAnsi="Times New Roman" w:cs="Times New Roman"/>
-          <w:sz w:val="24"/>
-          <w:szCs w:val="24"/>
-          <w:lang w:val="en-US"/>
-        </w:rPr>
-        <w:t xml:space="preserve">149 </w:t>
-      </w:r>
-      <w:r>
-        <w:rPr>
-          <w:rFonts w:ascii="Times New Roman" w:hAnsi="Times New Roman" w:cs="Times New Roman"/>
-          <w:sz w:val="24"/>
-          <w:szCs w:val="24"/>
-          <w:lang w:val="en-US"/>
-        </w:rPr>
-        <w:t>duplicates</w:t>
-      </w:r>
-      <w:r>
-        <w:rPr>
-          <w:rFonts w:ascii="Times New Roman" w:hAnsi="Times New Roman" w:cs="Times New Roman"/>
-          <w:sz w:val="24"/>
-          <w:szCs w:val="24"/>
-          <w:lang w:val="en-US"/>
-        </w:rPr>
-        <w:t xml:space="preserve"> (115 identified in EndNote, 32 identified in Rayyan)</w:t>
-      </w:r>
-      <w:r>
-        <w:rPr>
-          <w:rFonts w:ascii="Times New Roman" w:hAnsi="Times New Roman" w:cs="Times New Roman"/>
-          <w:sz w:val="24"/>
-          <w:szCs w:val="24"/>
-          <w:lang w:val="en-US"/>
-        </w:rPr>
-        <w:t xml:space="preserve"> were removed leaving us with </w:t>
-      </w:r>
-      <w:r>
-        <w:rPr>
-          <w:rFonts w:ascii="Times New Roman" w:hAnsi="Times New Roman" w:cs="Times New Roman"/>
-          <w:sz w:val="24"/>
-          <w:szCs w:val="24"/>
-          <w:lang w:val="en-US"/>
-        </w:rPr>
-        <w:t>298</w:t>
-      </w:r>
-      <w:r>
-        <w:rPr>
-          <w:rFonts w:ascii="Times New Roman" w:hAnsi="Times New Roman" w:cs="Times New Roman"/>
-          <w:sz w:val="24"/>
-          <w:szCs w:val="24"/>
-          <w:lang w:val="en-US"/>
-        </w:rPr>
-        <w:t xml:space="preserve"> papers for title and abstract screening.</w:t>
-      </w:r>
-      <w:r>
-        <w:rPr>
-          <w:rFonts w:ascii="Times New Roman" w:hAnsi="Times New Roman" w:cs="Times New Roman"/>
+        <w:t xml:space="preserve">We included </w:t>
+      </w:r>
+      <w:r>
+        <w:rPr>
+          <w:rFonts w:ascii="Times New Roman" w:hAnsi="Times New Roman" w:cs="Times New Roman"/>
+          <w:sz w:val="24"/>
+          <w:szCs w:val="24"/>
+          <w:lang w:val="en-US"/>
+        </w:rPr>
+        <w:t xml:space="preserve">experimental </w:t>
+      </w:r>
+      <w:r>
+        <w:rPr>
+          <w:rFonts w:ascii="Times New Roman" w:hAnsi="Times New Roman" w:cs="Times New Roman"/>
+          <w:sz w:val="24"/>
+          <w:szCs w:val="24"/>
+          <w:lang w:val="en-US"/>
+        </w:rPr>
+        <w:t>studies which measured dive durations (i.e. minutes submerged) in diving vertebrates at two more water temperatures. When dive durations were measured at multiple temperatures, we took each control-treatment pairwise comparison</w:t>
+      </w:r>
+      <w:r>
+        <w:rPr>
+          <w:rFonts w:ascii="Times New Roman" w:hAnsi="Times New Roman" w:cs="Times New Roman"/>
+          <w:sz w:val="24"/>
+          <w:szCs w:val="24"/>
+          <w:lang w:val="en-US"/>
+        </w:rPr>
+        <w:t>s</w:t>
+      </w:r>
+      <w:r>
+        <w:rPr>
+          <w:rFonts w:ascii="Times New Roman" w:hAnsi="Times New Roman" w:cs="Times New Roman"/>
+          <w:sz w:val="24"/>
+          <w:szCs w:val="24"/>
+          <w:lang w:val="en-US"/>
+        </w:rPr>
+        <w:t xml:space="preserve">, where the cooler temperature was considered the control and the warmer temperature was considered the treatment. The difference between control-treatment pairwise comparisons was calculated (i.e. </w:t>
+      </w:r>
+      <w:r>
+        <w:rPr>
+          <w:rFonts w:ascii="Calibri" w:hAnsi="Calibri" w:cs="Calibri"/>
+          <w:sz w:val="24"/>
+          <w:szCs w:val="24"/>
+          <w:lang w:val="en-US"/>
+        </w:rPr>
+        <w:t>Δ</w:t>
+      </w:r>
+      <w:r>
+        <w:rPr>
+          <w:rFonts w:ascii="Times New Roman" w:hAnsi="Times New Roman" w:cs="Times New Roman"/>
+          <w:sz w:val="24"/>
+          <w:szCs w:val="24"/>
+          <w:lang w:val="en-US"/>
+        </w:rPr>
+        <w:t>T) to test whether the magnitude of temperature increase mattered</w:t>
+      </w:r>
+      <w:r>
+        <w:rPr>
+          <w:rFonts w:ascii="Times New Roman" w:hAnsi="Times New Roman" w:cs="Times New Roman"/>
+          <w:sz w:val="24"/>
+          <w:szCs w:val="24"/>
+          <w:lang w:val="en-US"/>
+        </w:rPr>
+        <w:t>.</w:t>
+      </w:r>
+      <w:r>
+        <w:rPr>
+          <w:rFonts w:ascii="Times New Roman" w:hAnsi="Times New Roman" w:cs="Times New Roman"/>
+          <w:b/>
+          <w:bCs/>
+          <w:sz w:val="24"/>
+          <w:szCs w:val="24"/>
+          <w:lang w:val="en-US"/>
+        </w:rPr>
+        <w:t xml:space="preserve"> [acute vs. chronic temperature treatments]</w:t>
+      </w:r>
+      <w:r>
+        <w:rPr>
+          <w:rFonts w:ascii="Times New Roman" w:hAnsi="Times New Roman" w:cs="Times New Roman"/>
+          <w:b/>
+          <w:bCs/>
           <w:sz w:val="24"/>
           <w:szCs w:val="24"/>
           <w:lang w:val="en-US"/>
@@ -5518,596 +5258,72 @@
           <w:szCs w:val="24"/>
           <w:lang w:val="en-US"/>
         </w:rPr>
-        <w:t xml:space="preserve">We cross-referenced this search with </w:t>
-      </w:r>
-      <w:r>
-        <w:rPr>
-          <w:rFonts w:ascii="Times New Roman" w:hAnsi="Times New Roman" w:cs="Times New Roman"/>
-          <w:sz w:val="24"/>
-          <w:szCs w:val="24"/>
-          <w:lang w:val="en-US"/>
-        </w:rPr>
-        <w:t>three</w:t>
-      </w:r>
-      <w:r>
-        <w:rPr>
-          <w:rFonts w:ascii="Times New Roman" w:hAnsi="Times New Roman" w:cs="Times New Roman"/>
-          <w:sz w:val="24"/>
-          <w:szCs w:val="24"/>
-          <w:lang w:val="en-US"/>
-        </w:rPr>
-        <w:t xml:space="preserve"> major reviews:</w:t>
-      </w:r>
-      <w:r>
-        <w:rPr>
-          <w:rFonts w:ascii="Times New Roman" w:hAnsi="Times New Roman" w:cs="Times New Roman"/>
-          <w:sz w:val="24"/>
-          <w:szCs w:val="24"/>
-          <w:lang w:val="en-US"/>
-        </w:rPr>
-        <w:t xml:space="preserve"> </w:t>
-      </w:r>
-      <w:r>
-        <w:rPr>
-          <w:rFonts w:ascii="Times New Roman" w:hAnsi="Times New Roman" w:cs="Times New Roman"/>
-          <w:sz w:val="24"/>
-          <w:szCs w:val="24"/>
-          <w:lang w:val="en-US"/>
-        </w:rPr>
-        <w:fldChar w:fldCharType="begin">
-          <w:fldData xml:space="preserve">PEVuZE5vdGU+PENpdGUgQXV0aG9yWWVhcj0iMSI+PEF1dGhvcj5KYWNrc29uPC9BdXRob3I+PFll
-YXI+MjAwNzwvWWVhcj48UmVjTnVtPjE3NTwvUmVjTnVtPjxEaXNwbGF5VGV4dD5KYWNrc29uICgy
-MDA3KTwvRGlzcGxheVRleHQ+PHJlY29yZD48cmVjLW51bWJlcj4xNzU8L3JlYy1udW1iZXI+PGZv
-cmVpZ24ta2V5cz48a2V5IGFwcD0iRU4iIGRiLWlkPSJ0dHRkcGVzemMyZDJma2V2ZXc3djJyc2ty
-c3JhOTIwMHd3dngiIHRpbWVzdGFtcD0iMTU4NDU3MDM5MSI+MTc1PC9rZXk+PC9mb3JlaWduLWtl
-eXM+PHJlZi10eXBlIG5hbWU9IkpvdXJuYWwgQXJ0aWNsZSI+MTc8L3JlZi10eXBlPjxjb250cmli
-dXRvcnM+PGF1dGhvcnM+PGF1dGhvcj5KYWNrc29uLCBELiBDLjwvYXV0aG9yPjwvYXV0aG9ycz48
-L2NvbnRyaWJ1dG9ycz48YXV0aC1hZGRyZXNzPkJyb3duIFVuaXYsIERlcHQgTW9sIFBoYXJtYWNv
-bCBQaHlzaW9sICZhbXA7IEJpb3RlY2hub2wsIFByb3ZpZGVuY2UsIFJJIDAyOTEyIFVTQS4mI3hE
-O0phY2tzb24sIERDIChyZXByaW50IGF1dGhvciksIEJyb3duIFVuaXYsIERlcHQgTW9sIFBoYXJt
-YWNvbCBQaHlzaW9sICZhbXA7IEJpb3RlY2hub2wsIFByb3ZpZGVuY2UsIFJJIDAyOTEyIFVTQS4m
-I3hEO0RvbmFsZF9KYWNrc29uQGJyb3duLmVkdTwvYXV0aC1hZGRyZXNzPjx0aXRsZXM+PHRpdGxl
-PlRlbXBlcmF0dXJlIGFuZCBoeXBveGlhIGluIGVjdG90aGVybWljIHRldHJhcG9kczwvdGl0bGU+
-PHNlY29uZGFyeS10aXRsZT5Kb3VybmFsIG9mIFRoZXJtYWwgQmlvbG9neTwvc2Vjb25kYXJ5LXRp
-dGxlPjxhbHQtdGl0bGU+Si4gVGhlcm0uIEJpb2wuPC9hbHQtdGl0bGU+PC90aXRsZXM+PHBlcmlv
-ZGljYWw+PGZ1bGwtdGl0bGU+Sm91cm5hbCBvZiBUaGVybWFsIEJpb2xvZ3k8L2Z1bGwtdGl0bGU+
-PC9wZXJpb2RpY2FsPjxhbHQtcGVyaW9kaWNhbD48ZnVsbC10aXRsZT5Kb3VybmFsIG9mIFRoZXJt
-YWwgQmlvbG9neTwvZnVsbC10aXRsZT48YWJici0xPkouIFRoZXJtLiBCaW9sLjwvYWJici0xPjwv
-YWx0LXBlcmlvZGljYWw+PHBhZ2VzPjEyNS0xMzM8L3BhZ2VzPjx2b2x1bWU+MzI8L3ZvbHVtZT48
-bnVtYmVyPjM8L251bWJlcj48a2V5d29yZHM+PGtleXdvcmQ+YWNpZC1iYXNlIGJhbGFuY2U8L2tl
-eXdvcmQ+PGtleXdvcmQ+YWVyb2JpYyBkaXZlIGxpbWl0PC9rZXl3b3JkPjxrZXl3b3JkPmFlcm9i
-aWMgc2NvcGU8L2tleXdvcmQ+PGtleXdvcmQ+YWlyIGNvbnZlY3Rpb248L2tleXdvcmQ+PGtleXdv
-cmQ+cmVxdWlyZW1lbnQgKEFDUik8L2tleXdvcmQ+PGtleXdvcmQ+YWx0aXR1ZGU8L2tleXdvcmQ+
-PGtleXdvcmQ+YW1waGliaWFuczwva2V5d29yZD48a2V5d29yZD5hbm94aWE8L2tleXdvcmQ+PGtl
-eXdvcmQ+YXF1YXRpYyByZXNwaXJhdGlvbjwva2V5d29yZD48a2V5d29yZD5idXJyb3dzPC9rZXl3
-b3JkPjxrZXl3b3JkPmZyZWV6aW5nPC9rZXl3b3JkPjxrZXl3b3JkPmlzY2hlbWlhPC9rZXl3b3Jk
-PjxrZXl3b3JkPnJlcHRpbGVzPC9rZXl3b3JkPjxrZXl3b3JkPnR1cnRsZSBjaHJ5c2VteXMtcGlj
-dGE8L2tleXdvcmQ+PGtleXdvcmQ+dG9hZCBidWZvLW1hcmludXM8L2tleXdvcmQ+PGtleXdvcmQ+
-Ymxvb2QgYWNpZC1iYXNlPC9rZXl3b3JkPjxrZXl3b3JkPnBhaW50ZWQ8L2tleXdvcmQ+PGtleXdv
-cmQ+dHVydGxlPC9rZXl3b3JkPjxrZXl3b3JkPm1ldGFib2xpYy1yYXRlPC9rZXl3b3JkPjxrZXl3
-b3JkPnByb2xvbmdlZCBzdWJtZXJnZW5jZTwva2V5d29yZD48a2V5d29yZD5veHlnZW4gbGltaXRh
-dGlvbjwva2V5d29yZD48a2V5d29yZD50aGVybWFsIHRvbGVyYW5jZTwva2V5d29yZD48a2V5d29y
-ZD5wc2V1ZGVteXMtc2NyaXB0YTwva2V5d29yZD48a2V5d29yZD5mcmVlemUgdG9sZXJhbmNlPC9r
-ZXl3b3JkPjxrZXl3b3JkPkxpZmUgU2NpZW5jZXMgJmFtcDsgQmlvbWVkaWNpbmUgLSBPdGhlciBU
-b3BpY3M8L2tleXdvcmQ+PGtleXdvcmQ+Wm9vbG9neTwva2V5d29yZD48L2tleXdvcmRzPjxkYXRl
-cz48eWVhcj4yMDA3PC95ZWFyPjxwdWItZGF0ZXM+PGRhdGU+QXByPC9kYXRlPjwvcHViLWRhdGVz
-PjwvZGF0ZXM+PGlzYm4+MDMwNi00NTY1PC9pc2JuPjxhY2Nlc3Npb24tbnVtPldPUzowMDAyNDU0
-ODE3MDAwMDM8L2FjY2Vzc2lvbi1udW0+PHdvcmstdHlwZT5BcnRpY2xlOyBQcm9jZWVkaW5ncyBQ
-YXBlcjwvd29yay10eXBlPjx1cmxzPjxyZWxhdGVkLXVybHM+PHVybD4mbHQ7R28gdG8gSVNJJmd0
-OzovL1dPUzowMDAyNDU0ODE3MDAwMDM8L3VybD48L3JlbGF0ZWQtdXJscz48L3VybHM+PGVsZWN0
-cm9uaWMtcmVzb3VyY2UtbnVtPjEwLjEwMTYvai5qdGhlcmJpby4yMDA3LjAxLjAwNzwvZWxlY3Ry
-b25pYy1yZXNvdXJjZS1udW0+PGxhbmd1YWdlPkVuZ2xpc2g8L2xhbmd1YWdlPjwvcmVjb3JkPjwv
-Q2l0ZT48L0VuZE5vdGU+AG==
-</w:fldData>
-        </w:fldChar>
-      </w:r>
-      <w:r>
-        <w:rPr>
-          <w:rFonts w:ascii="Times New Roman" w:hAnsi="Times New Roman" w:cs="Times New Roman"/>
-          <w:sz w:val="24"/>
-          <w:szCs w:val="24"/>
-          <w:lang w:val="en-US"/>
-        </w:rPr>
-        <w:instrText xml:space="preserve"> ADDIN EN.CITE </w:instrText>
-      </w:r>
-      <w:r>
-        <w:rPr>
-          <w:rFonts w:ascii="Times New Roman" w:hAnsi="Times New Roman" w:cs="Times New Roman"/>
-          <w:sz w:val="24"/>
-          <w:szCs w:val="24"/>
-          <w:lang w:val="en-US"/>
-        </w:rPr>
-        <w:fldChar w:fldCharType="begin">
-          <w:fldData xml:space="preserve">PEVuZE5vdGU+PENpdGUgQXV0aG9yWWVhcj0iMSI+PEF1dGhvcj5KYWNrc29uPC9BdXRob3I+PFll
-YXI+MjAwNzwvWWVhcj48UmVjTnVtPjE3NTwvUmVjTnVtPjxEaXNwbGF5VGV4dD5KYWNrc29uICgy
-MDA3KTwvRGlzcGxheVRleHQ+PHJlY29yZD48cmVjLW51bWJlcj4xNzU8L3JlYy1udW1iZXI+PGZv
-cmVpZ24ta2V5cz48a2V5IGFwcD0iRU4iIGRiLWlkPSJ0dHRkcGVzemMyZDJma2V2ZXc3djJyc2ty
-c3JhOTIwMHd3dngiIHRpbWVzdGFtcD0iMTU4NDU3MDM5MSI+MTc1PC9rZXk+PC9mb3JlaWduLWtl
-eXM+PHJlZi10eXBlIG5hbWU9IkpvdXJuYWwgQXJ0aWNsZSI+MTc8L3JlZi10eXBlPjxjb250cmli
-dXRvcnM+PGF1dGhvcnM+PGF1dGhvcj5KYWNrc29uLCBELiBDLjwvYXV0aG9yPjwvYXV0aG9ycz48
-L2NvbnRyaWJ1dG9ycz48YXV0aC1hZGRyZXNzPkJyb3duIFVuaXYsIERlcHQgTW9sIFBoYXJtYWNv
-bCBQaHlzaW9sICZhbXA7IEJpb3RlY2hub2wsIFByb3ZpZGVuY2UsIFJJIDAyOTEyIFVTQS4mI3hE
-O0phY2tzb24sIERDIChyZXByaW50IGF1dGhvciksIEJyb3duIFVuaXYsIERlcHQgTW9sIFBoYXJt
-YWNvbCBQaHlzaW9sICZhbXA7IEJpb3RlY2hub2wsIFByb3ZpZGVuY2UsIFJJIDAyOTEyIFVTQS4m
-I3hEO0RvbmFsZF9KYWNrc29uQGJyb3duLmVkdTwvYXV0aC1hZGRyZXNzPjx0aXRsZXM+PHRpdGxl
-PlRlbXBlcmF0dXJlIGFuZCBoeXBveGlhIGluIGVjdG90aGVybWljIHRldHJhcG9kczwvdGl0bGU+
-PHNlY29uZGFyeS10aXRsZT5Kb3VybmFsIG9mIFRoZXJtYWwgQmlvbG9neTwvc2Vjb25kYXJ5LXRp
-dGxlPjxhbHQtdGl0bGU+Si4gVGhlcm0uIEJpb2wuPC9hbHQtdGl0bGU+PC90aXRsZXM+PHBlcmlv
-ZGljYWw+PGZ1bGwtdGl0bGU+Sm91cm5hbCBvZiBUaGVybWFsIEJpb2xvZ3k8L2Z1bGwtdGl0bGU+
-PC9wZXJpb2RpY2FsPjxhbHQtcGVyaW9kaWNhbD48ZnVsbC10aXRsZT5Kb3VybmFsIG9mIFRoZXJt
-YWwgQmlvbG9neTwvZnVsbC10aXRsZT48YWJici0xPkouIFRoZXJtLiBCaW9sLjwvYWJici0xPjwv
-YWx0LXBlcmlvZGljYWw+PHBhZ2VzPjEyNS0xMzM8L3BhZ2VzPjx2b2x1bWU+MzI8L3ZvbHVtZT48
-bnVtYmVyPjM8L251bWJlcj48a2V5d29yZHM+PGtleXdvcmQ+YWNpZC1iYXNlIGJhbGFuY2U8L2tl
-eXdvcmQ+PGtleXdvcmQ+YWVyb2JpYyBkaXZlIGxpbWl0PC9rZXl3b3JkPjxrZXl3b3JkPmFlcm9i
-aWMgc2NvcGU8L2tleXdvcmQ+PGtleXdvcmQ+YWlyIGNvbnZlY3Rpb248L2tleXdvcmQ+PGtleXdv
-cmQ+cmVxdWlyZW1lbnQgKEFDUik8L2tleXdvcmQ+PGtleXdvcmQ+YWx0aXR1ZGU8L2tleXdvcmQ+
-PGtleXdvcmQ+YW1waGliaWFuczwva2V5d29yZD48a2V5d29yZD5hbm94aWE8L2tleXdvcmQ+PGtl
-eXdvcmQ+YXF1YXRpYyByZXNwaXJhdGlvbjwva2V5d29yZD48a2V5d29yZD5idXJyb3dzPC9rZXl3
-b3JkPjxrZXl3b3JkPmZyZWV6aW5nPC9rZXl3b3JkPjxrZXl3b3JkPmlzY2hlbWlhPC9rZXl3b3Jk
-PjxrZXl3b3JkPnJlcHRpbGVzPC9rZXl3b3JkPjxrZXl3b3JkPnR1cnRsZSBjaHJ5c2VteXMtcGlj
-dGE8L2tleXdvcmQ+PGtleXdvcmQ+dG9hZCBidWZvLW1hcmludXM8L2tleXdvcmQ+PGtleXdvcmQ+
-Ymxvb2QgYWNpZC1iYXNlPC9rZXl3b3JkPjxrZXl3b3JkPnBhaW50ZWQ8L2tleXdvcmQ+PGtleXdv
-cmQ+dHVydGxlPC9rZXl3b3JkPjxrZXl3b3JkPm1ldGFib2xpYy1yYXRlPC9rZXl3b3JkPjxrZXl3
-b3JkPnByb2xvbmdlZCBzdWJtZXJnZW5jZTwva2V5d29yZD48a2V5d29yZD5veHlnZW4gbGltaXRh
-dGlvbjwva2V5d29yZD48a2V5d29yZD50aGVybWFsIHRvbGVyYW5jZTwva2V5d29yZD48a2V5d29y
-ZD5wc2V1ZGVteXMtc2NyaXB0YTwva2V5d29yZD48a2V5d29yZD5mcmVlemUgdG9sZXJhbmNlPC9r
-ZXl3b3JkPjxrZXl3b3JkPkxpZmUgU2NpZW5jZXMgJmFtcDsgQmlvbWVkaWNpbmUgLSBPdGhlciBU
-b3BpY3M8L2tleXdvcmQ+PGtleXdvcmQ+Wm9vbG9neTwva2V5d29yZD48L2tleXdvcmRzPjxkYXRl
-cz48eWVhcj4yMDA3PC95ZWFyPjxwdWItZGF0ZXM+PGRhdGU+QXByPC9kYXRlPjwvcHViLWRhdGVz
-PjwvZGF0ZXM+PGlzYm4+MDMwNi00NTY1PC9pc2JuPjxhY2Nlc3Npb24tbnVtPldPUzowMDAyNDU0
-ODE3MDAwMDM8L2FjY2Vzc2lvbi1udW0+PHdvcmstdHlwZT5BcnRpY2xlOyBQcm9jZWVkaW5ncyBQ
-YXBlcjwvd29yay10eXBlPjx1cmxzPjxyZWxhdGVkLXVybHM+PHVybD4mbHQ7R28gdG8gSVNJJmd0
-OzovL1dPUzowMDAyNDU0ODE3MDAwMDM8L3VybD48L3JlbGF0ZWQtdXJscz48L3VybHM+PGVsZWN0
-cm9uaWMtcmVzb3VyY2UtbnVtPjEwLjEwMTYvai5qdGhlcmJpby4yMDA3LjAxLjAwNzwvZWxlY3Ry
-b25pYy1yZXNvdXJjZS1udW0+PGxhbmd1YWdlPkVuZ2xpc2g8L2xhbmd1YWdlPjwvcmVjb3JkPjwv
-Q2l0ZT48L0VuZE5vdGU+AG==
-</w:fldData>
-        </w:fldChar>
-      </w:r>
-      <w:r>
-        <w:rPr>
-          <w:rFonts w:ascii="Times New Roman" w:hAnsi="Times New Roman" w:cs="Times New Roman"/>
-          <w:sz w:val="24"/>
-          <w:szCs w:val="24"/>
-          <w:lang w:val="en-US"/>
-        </w:rPr>
-        <w:instrText xml:space="preserve"> ADDIN EN.CITE.DATA </w:instrText>
-      </w:r>
-      <w:r>
-        <w:rPr>
-          <w:rFonts w:ascii="Times New Roman" w:hAnsi="Times New Roman" w:cs="Times New Roman"/>
-          <w:sz w:val="24"/>
-          <w:szCs w:val="24"/>
-          <w:lang w:val="en-US"/>
-        </w:rPr>
-      </w:r>
-      <w:r>
-        <w:rPr>
-          <w:rFonts w:ascii="Times New Roman" w:hAnsi="Times New Roman" w:cs="Times New Roman"/>
-          <w:sz w:val="24"/>
-          <w:szCs w:val="24"/>
-          <w:lang w:val="en-US"/>
-        </w:rPr>
-        <w:fldChar w:fldCharType="end"/>
-      </w:r>
-      <w:r>
-        <w:rPr>
-          <w:rFonts w:ascii="Times New Roman" w:hAnsi="Times New Roman" w:cs="Times New Roman"/>
-          <w:sz w:val="24"/>
-          <w:szCs w:val="24"/>
-          <w:lang w:val="en-US"/>
-        </w:rPr>
-        <w:fldChar w:fldCharType="separate"/>
-      </w:r>
-      <w:r>
-        <w:rPr>
-          <w:rFonts w:ascii="Times New Roman" w:hAnsi="Times New Roman" w:cs="Times New Roman"/>
-          <w:noProof/>
-          <w:sz w:val="24"/>
-          <w:szCs w:val="24"/>
-          <w:lang w:val="en-US"/>
-        </w:rPr>
-        <w:t>Jackson (2007)</w:t>
-      </w:r>
-      <w:r>
-        <w:rPr>
-          <w:rFonts w:ascii="Times New Roman" w:hAnsi="Times New Roman" w:cs="Times New Roman"/>
-          <w:sz w:val="24"/>
-          <w:szCs w:val="24"/>
-          <w:lang w:val="en-US"/>
-        </w:rPr>
-        <w:fldChar w:fldCharType="end"/>
-      </w:r>
-      <w:r>
-        <w:rPr>
-          <w:rFonts w:ascii="Times New Roman" w:hAnsi="Times New Roman" w:cs="Times New Roman"/>
-          <w:sz w:val="24"/>
-          <w:szCs w:val="24"/>
-          <w:lang w:val="en-US"/>
-        </w:rPr>
-        <w:t xml:space="preserve">, </w:t>
-      </w:r>
-      <w:r>
-        <w:rPr>
-          <w:rFonts w:ascii="Times New Roman" w:hAnsi="Times New Roman" w:cs="Times New Roman"/>
-          <w:sz w:val="24"/>
-          <w:szCs w:val="24"/>
-          <w:lang w:val="en-US"/>
-        </w:rPr>
-        <w:fldChar w:fldCharType="begin"/>
-      </w:r>
-      <w:r>
-        <w:rPr>
-          <w:rFonts w:ascii="Times New Roman" w:hAnsi="Times New Roman" w:cs="Times New Roman"/>
-          <w:sz w:val="24"/>
-          <w:szCs w:val="24"/>
-          <w:lang w:val="en-US"/>
-        </w:rPr>
-        <w:instrText xml:space="preserve"> ADDIN EN.CITE &lt;EndNote&gt;&lt;Cite AuthorYear="1"&gt;&lt;Author&gt;Brischoux&lt;/Author&gt;&lt;Year&gt;2008&lt;/Year&gt;&lt;RecNum&gt;463&lt;/RecNum&gt;&lt;DisplayText&gt;Brischoux et al. (2008)&lt;/DisplayText&gt;&lt;record&gt;&lt;rec-number&gt;463&lt;/rec-number&gt;&lt;foreign-keys&gt;&lt;key app="EN" db-id="tttdpeszc2d2fkevew7v2rskrsra9200wwvx" timestamp="1585619401"&gt;463&lt;/key&gt;&lt;/foreign-keys&gt;&lt;ref-type name="Journal Article"&gt;17&lt;/ref-type&gt;&lt;contributors&gt;&lt;authors&gt;&lt;author&gt;Brischoux, F.&lt;/author&gt;&lt;author&gt;Bonnet, X.&lt;/author&gt;&lt;author&gt;Cook, T. R.&lt;/author&gt;&lt;author&gt;Shine, R.&lt;/author&gt;&lt;/authors&gt;&lt;/contributors&gt;&lt;titles&gt;&lt;title&gt;Allometry of diving capacities: ectothermy vs. endothermy&lt;/title&gt;&lt;secondary-title&gt;Journal of Evolutionary Biology&lt;/secondary-title&gt;&lt;/titles&gt;&lt;periodical&gt;&lt;full-title&gt;Journal of Evolutionary Biology&lt;/full-title&gt;&lt;abbr-1&gt;J. Evol. Biol.&lt;/abbr-1&gt;&lt;/periodical&gt;&lt;pages&gt;324-329&lt;/pages&gt;&lt;volume&gt;21&lt;/volume&gt;&lt;dates&gt;&lt;year&gt;2008&lt;/year&gt;&lt;/dates&gt;&lt;urls&gt;&lt;/urls&gt;&lt;/record&gt;&lt;/Cite&gt;&lt;/EndNote&gt;</w:instrText>
-      </w:r>
-      <w:r>
-        <w:rPr>
-          <w:rFonts w:ascii="Times New Roman" w:hAnsi="Times New Roman" w:cs="Times New Roman"/>
-          <w:sz w:val="24"/>
-          <w:szCs w:val="24"/>
-          <w:lang w:val="en-US"/>
-        </w:rPr>
-        <w:fldChar w:fldCharType="separate"/>
-      </w:r>
-      <w:r>
-        <w:rPr>
-          <w:rFonts w:ascii="Times New Roman" w:hAnsi="Times New Roman" w:cs="Times New Roman"/>
-          <w:noProof/>
-          <w:sz w:val="24"/>
-          <w:szCs w:val="24"/>
-          <w:lang w:val="en-US"/>
-        </w:rPr>
-        <w:t>Brischoux et al. (2008)</w:t>
-      </w:r>
-      <w:r>
-        <w:rPr>
-          <w:rFonts w:ascii="Times New Roman" w:hAnsi="Times New Roman" w:cs="Times New Roman"/>
-          <w:sz w:val="24"/>
-          <w:szCs w:val="24"/>
-          <w:lang w:val="en-US"/>
-        </w:rPr>
-        <w:fldChar w:fldCharType="end"/>
-      </w:r>
-      <w:r>
-        <w:rPr>
-          <w:rFonts w:ascii="Times New Roman" w:hAnsi="Times New Roman" w:cs="Times New Roman"/>
-          <w:sz w:val="24"/>
-          <w:szCs w:val="24"/>
-          <w:lang w:val="en-US"/>
-        </w:rPr>
-        <w:t xml:space="preserve"> and </w:t>
-      </w:r>
-      <w:r>
-        <w:rPr>
-          <w:rFonts w:ascii="Times New Roman" w:hAnsi="Times New Roman" w:cs="Times New Roman"/>
-          <w:sz w:val="24"/>
-          <w:szCs w:val="24"/>
-          <w:lang w:val="en-US"/>
-        </w:rPr>
-        <w:fldChar w:fldCharType="begin">
-          <w:fldData xml:space="preserve">PEVuZE5vdGU+PENpdGUgQXV0aG9yWWVhcj0iMSI+PEF1dGhvcj5IYXl3YXJkPC9BdXRob3I+PFll
-YXI+MjAxNjwvWWVhcj48UmVjTnVtPjE1MjwvUmVjTnVtPjxEaXNwbGF5VGV4dD5IYXl3YXJkIGV0
-IGFsLiAoMjAxNik8L0Rpc3BsYXlUZXh0PjxyZWNvcmQ+PHJlYy1udW1iZXI+MTUyPC9yZWMtbnVt
-YmVyPjxmb3JlaWduLWtleXM+PGtleSBhcHA9IkVOIiBkYi1pZD0idHR0ZHBlc3pjMmQyZmtldmV3
-N3YycnNrcnNyYTkyMDB3d3Z4IiB0aW1lc3RhbXA9IjE1ODQ1NzAzOTEiPjE1Mjwva2V5PjwvZm9y
-ZWlnbi1rZXlzPjxyZWYtdHlwZSBuYW1lPSJKb3VybmFsIEFydGljbGUiPjE3PC9yZWYtdHlwZT48
-Y29udHJpYnV0b3JzPjxhdXRob3JzPjxhdXRob3I+SGF5d2FyZCwgQS48L2F1dGhvcj48YXV0aG9y
-PlBhanVlbG8sIE0uPC9hdXRob3I+PGF1dGhvcj5IYWFzZSwgQy4gRy48L2F1dGhvcj48YXV0aG9y
-PkFuZGVyc29uLCBELiBNLjwvYXV0aG9yPjxhdXRob3I+R2lsbG9vbHksIEouIEYuPC9hdXRob3I+
-PC9hdXRob3JzPjwvY29udHJpYnV0b3JzPjxhdXRoLWFkZHJlc3M+W0hheXdhcmQsIEFwcmlsOyBQ
-YWp1ZWxvLCBNYXJpZWxhOyBBbmRlcnNvbiwgRGF2aWQgTS47IEdpbGxvb2x5LCBKYW1lcyBGLl0g
-VW5pdiBGbG9yaWRhLCBEZXB0IEJpb2wsIEdhaW5lc3ZpbGxlLCBGTCAzMjYxMSBVU0EuIFtIYWFz
-ZSwgQ2F0aGVyaW5lIEcuXSBVbml2IEZsb3JpZGEsIFNjaCBOYXQgUmVzb3VyY2VzICZhbXA7IEVu
-dmlyb25tLCBHYWluZXN2aWxsZSwgRkwgVVNBLiYjeEQ7R2lsbG9vbHksIEpGIChyZXByaW50IGF1
-dGhvciksIFVuaXYgRmxvcmlkYSwgRGVwdCBCaW9sLCBHYWluZXN2aWxsZSwgRkwgMzI2MTEgVVNB
-LiYjeEQ7Z2lsbG9vbHlAdXRsLmVkdTwvYXV0aC1hZGRyZXNzPjx0aXRsZXM+PHRpdGxlPkNvbW1v
-biBtZXRhYm9saWMgY29uc3RyYWludHMgb24gZGl2ZSBkdXJhdGlvbiBpbiBlbmRvdGhlcm1pYyBh
-bmQgZWN0b3RoZXJtaWMgdmVydGVicmF0ZXM8L3RpdGxlPjxzZWNvbmRhcnktdGl0bGU+UGVlcmo8
-L3NlY29uZGFyeS10aXRsZT48YWx0LXRpdGxlPlBlZXJKPC9hbHQtdGl0bGU+PC90aXRsZXM+PHBl
-cmlvZGljYWw+PGZ1bGwtdGl0bGU+UGVlcmo8L2Z1bGwtdGl0bGU+PGFiYnItMT5QZWVySjwvYWJi
-ci0xPjwvcGVyaW9kaWNhbD48YWx0LXBlcmlvZGljYWw+PGZ1bGwtdGl0bGU+UGVlcmo8L2Z1bGwt
-dGl0bGU+PGFiYnItMT5QZWVySjwvYWJici0xPjwvYWx0LXBlcmlvZGljYWw+PHBhZ2VzPjk8L3Bh
-Z2VzPjx2b2x1bWU+NDwvdm9sdW1lPjxrZXl3b3Jkcz48a2V5d29yZD5EaXZpbmcgYmVoYXZpb3I8
-L2tleXdvcmQ+PGtleXdvcmQ+TWV0YWJvbGljIHRoZW9yeTwva2V5d29yZD48a2V5d29yZD5NZXRh
-Ym9saXNtPC9rZXl3b3JkPjxrZXl3b3JkPlRoZXJtYWwgZWNvbG9neTwva2V5d29yZD48a2V5d29y
-ZD5saW5lYXIgbWl4ZWQgbW9kZWxzPC9rZXl3b3JkPjxrZXl3b3JkPmJvZHktdGVtcGVyYXR1cmU8
-L2tleXdvcmQ+PGtleXdvcmQ+ZGl2aW5nIGJlaGF2aW9yPC9rZXl3b3JkPjxrZXl3b3JkPmdhcy1l
-eGNoYW5nZTwva2V5d29yZD48a2V5d29yZD50dXJ0bGU8L2tleXdvcmQ+PGtleXdvcmQ+YmlyZHM8
-L2tleXdvcmQ+PGtleXdvcmQ+c2l6ZTwva2V5d29yZD48a2V5d29yZD50aW1lPC9rZXl3b3JkPjxr
-ZXl3b3JkPnBoeXNpb2xvZ3k8L2tleXdvcmQ+PGtleXdvcmQ+YWxsb21ldHJ5PC9rZXl3b3JkPjxr
-ZXl3b3JkPlNjaWVuY2UgJmFtcDsgVGVjaG5vbG9neSAtIE90aGVyIFRvcGljczwva2V5d29yZD48
-L2tleXdvcmRzPjxkYXRlcz48eWVhcj4yMDE2PC95ZWFyPjxwdWItZGF0ZXM+PGRhdGU+T2N0PC9k
-YXRlPjwvcHViLWRhdGVzPjwvZGF0ZXM+PGlzYm4+MjE2Ny04MzU5PC9pc2JuPjxhY2Nlc3Npb24t
-bnVtPldPUzowMDAzODU1ODE0MDAwMDQ8L2FjY2Vzc2lvbi1udW0+PHdvcmstdHlwZT5BcnRpY2xl
-PC93b3JrLXR5cGU+PHVybHM+PHJlbGF0ZWQtdXJscz48dXJsPiZsdDtHbyB0byBJU0kmZ3Q7Oi8v
-V09TOjAwMDM4NTU4MTQwMDAwNDwvdXJsPjwvcmVsYXRlZC11cmxzPjwvdXJscz48Y3VzdG9tNz5l
-MjU2OTwvY3VzdG9tNz48ZWxlY3Ryb25pYy1yZXNvdXJjZS1udW0+MTAuNzcxNy9wZWVyai4yNTY5
-PC9lbGVjdHJvbmljLXJlc291cmNlLW51bT48bGFuZ3VhZ2U+RW5nbGlzaDwvbGFuZ3VhZ2U+PC9y
-ZWNvcmQ+PC9DaXRlPjwvRW5kTm90ZT4A
-</w:fldData>
-        </w:fldChar>
-      </w:r>
-      <w:r>
-        <w:rPr>
-          <w:rFonts w:ascii="Times New Roman" w:hAnsi="Times New Roman" w:cs="Times New Roman"/>
-          <w:sz w:val="24"/>
-          <w:szCs w:val="24"/>
-          <w:lang w:val="en-US"/>
-        </w:rPr>
-        <w:instrText xml:space="preserve"> ADDIN EN.CITE </w:instrText>
-      </w:r>
-      <w:r>
-        <w:rPr>
-          <w:rFonts w:ascii="Times New Roman" w:hAnsi="Times New Roman" w:cs="Times New Roman"/>
-          <w:sz w:val="24"/>
-          <w:szCs w:val="24"/>
-          <w:lang w:val="en-US"/>
-        </w:rPr>
-        <w:fldChar w:fldCharType="begin">
-          <w:fldData xml:space="preserve">PEVuZE5vdGU+PENpdGUgQXV0aG9yWWVhcj0iMSI+PEF1dGhvcj5IYXl3YXJkPC9BdXRob3I+PFll
-YXI+MjAxNjwvWWVhcj48UmVjTnVtPjE1MjwvUmVjTnVtPjxEaXNwbGF5VGV4dD5IYXl3YXJkIGV0
-IGFsLiAoMjAxNik8L0Rpc3BsYXlUZXh0PjxyZWNvcmQ+PHJlYy1udW1iZXI+MTUyPC9yZWMtbnVt
-YmVyPjxmb3JlaWduLWtleXM+PGtleSBhcHA9IkVOIiBkYi1pZD0idHR0ZHBlc3pjMmQyZmtldmV3
-N3YycnNrcnNyYTkyMDB3d3Z4IiB0aW1lc3RhbXA9IjE1ODQ1NzAzOTEiPjE1Mjwva2V5PjwvZm9y
-ZWlnbi1rZXlzPjxyZWYtdHlwZSBuYW1lPSJKb3VybmFsIEFydGljbGUiPjE3PC9yZWYtdHlwZT48
-Y29udHJpYnV0b3JzPjxhdXRob3JzPjxhdXRob3I+SGF5d2FyZCwgQS48L2F1dGhvcj48YXV0aG9y
-PlBhanVlbG8sIE0uPC9hdXRob3I+PGF1dGhvcj5IYWFzZSwgQy4gRy48L2F1dGhvcj48YXV0aG9y
-PkFuZGVyc29uLCBELiBNLjwvYXV0aG9yPjxhdXRob3I+R2lsbG9vbHksIEouIEYuPC9hdXRob3I+
-PC9hdXRob3JzPjwvY29udHJpYnV0b3JzPjxhdXRoLWFkZHJlc3M+W0hheXdhcmQsIEFwcmlsOyBQ
-YWp1ZWxvLCBNYXJpZWxhOyBBbmRlcnNvbiwgRGF2aWQgTS47IEdpbGxvb2x5LCBKYW1lcyBGLl0g
-VW5pdiBGbG9yaWRhLCBEZXB0IEJpb2wsIEdhaW5lc3ZpbGxlLCBGTCAzMjYxMSBVU0EuIFtIYWFz
-ZSwgQ2F0aGVyaW5lIEcuXSBVbml2IEZsb3JpZGEsIFNjaCBOYXQgUmVzb3VyY2VzICZhbXA7IEVu
-dmlyb25tLCBHYWluZXN2aWxsZSwgRkwgVVNBLiYjeEQ7R2lsbG9vbHksIEpGIChyZXByaW50IGF1
-dGhvciksIFVuaXYgRmxvcmlkYSwgRGVwdCBCaW9sLCBHYWluZXN2aWxsZSwgRkwgMzI2MTEgVVNB
-LiYjeEQ7Z2lsbG9vbHlAdXRsLmVkdTwvYXV0aC1hZGRyZXNzPjx0aXRsZXM+PHRpdGxlPkNvbW1v
-biBtZXRhYm9saWMgY29uc3RyYWludHMgb24gZGl2ZSBkdXJhdGlvbiBpbiBlbmRvdGhlcm1pYyBh
-bmQgZWN0b3RoZXJtaWMgdmVydGVicmF0ZXM8L3RpdGxlPjxzZWNvbmRhcnktdGl0bGU+UGVlcmo8
-L3NlY29uZGFyeS10aXRsZT48YWx0LXRpdGxlPlBlZXJKPC9hbHQtdGl0bGU+PC90aXRsZXM+PHBl
-cmlvZGljYWw+PGZ1bGwtdGl0bGU+UGVlcmo8L2Z1bGwtdGl0bGU+PGFiYnItMT5QZWVySjwvYWJi
-ci0xPjwvcGVyaW9kaWNhbD48YWx0LXBlcmlvZGljYWw+PGZ1bGwtdGl0bGU+UGVlcmo8L2Z1bGwt
-dGl0bGU+PGFiYnItMT5QZWVySjwvYWJici0xPjwvYWx0LXBlcmlvZGljYWw+PHBhZ2VzPjk8L3Bh
-Z2VzPjx2b2x1bWU+NDwvdm9sdW1lPjxrZXl3b3Jkcz48a2V5d29yZD5EaXZpbmcgYmVoYXZpb3I8
-L2tleXdvcmQ+PGtleXdvcmQ+TWV0YWJvbGljIHRoZW9yeTwva2V5d29yZD48a2V5d29yZD5NZXRh
-Ym9saXNtPC9rZXl3b3JkPjxrZXl3b3JkPlRoZXJtYWwgZWNvbG9neTwva2V5d29yZD48a2V5d29y
-ZD5saW5lYXIgbWl4ZWQgbW9kZWxzPC9rZXl3b3JkPjxrZXl3b3JkPmJvZHktdGVtcGVyYXR1cmU8
-L2tleXdvcmQ+PGtleXdvcmQ+ZGl2aW5nIGJlaGF2aW9yPC9rZXl3b3JkPjxrZXl3b3JkPmdhcy1l
-eGNoYW5nZTwva2V5d29yZD48a2V5d29yZD50dXJ0bGU8L2tleXdvcmQ+PGtleXdvcmQ+YmlyZHM8
-L2tleXdvcmQ+PGtleXdvcmQ+c2l6ZTwva2V5d29yZD48a2V5d29yZD50aW1lPC9rZXl3b3JkPjxr
-ZXl3b3JkPnBoeXNpb2xvZ3k8L2tleXdvcmQ+PGtleXdvcmQ+YWxsb21ldHJ5PC9rZXl3b3JkPjxr
-ZXl3b3JkPlNjaWVuY2UgJmFtcDsgVGVjaG5vbG9neSAtIE90aGVyIFRvcGljczwva2V5d29yZD48
-L2tleXdvcmRzPjxkYXRlcz48eWVhcj4yMDE2PC95ZWFyPjxwdWItZGF0ZXM+PGRhdGU+T2N0PC9k
-YXRlPjwvcHViLWRhdGVzPjwvZGF0ZXM+PGlzYm4+MjE2Ny04MzU5PC9pc2JuPjxhY2Nlc3Npb24t
-bnVtPldPUzowMDAzODU1ODE0MDAwMDQ8L2FjY2Vzc2lvbi1udW0+PHdvcmstdHlwZT5BcnRpY2xl
-PC93b3JrLXR5cGU+PHVybHM+PHJlbGF0ZWQtdXJscz48dXJsPiZsdDtHbyB0byBJU0kmZ3Q7Oi8v
-V09TOjAwMDM4NTU4MTQwMDAwNDwvdXJsPjwvcmVsYXRlZC11cmxzPjwvdXJscz48Y3VzdG9tNz5l
-MjU2OTwvY3VzdG9tNz48ZWxlY3Ryb25pYy1yZXNvdXJjZS1udW0+MTAuNzcxNy9wZWVyai4yNTY5
-PC9lbGVjdHJvbmljLXJlc291cmNlLW51bT48bGFuZ3VhZ2U+RW5nbGlzaDwvbGFuZ3VhZ2U+PC9y
-ZWNvcmQ+PC9DaXRlPjwvRW5kTm90ZT4A
-</w:fldData>
-        </w:fldChar>
-      </w:r>
-      <w:r>
-        <w:rPr>
-          <w:rFonts w:ascii="Times New Roman" w:hAnsi="Times New Roman" w:cs="Times New Roman"/>
-          <w:sz w:val="24"/>
-          <w:szCs w:val="24"/>
-          <w:lang w:val="en-US"/>
-        </w:rPr>
-        <w:instrText xml:space="preserve"> ADDIN EN.CITE.DATA </w:instrText>
-      </w:r>
-      <w:r>
-        <w:rPr>
-          <w:rFonts w:ascii="Times New Roman" w:hAnsi="Times New Roman" w:cs="Times New Roman"/>
-          <w:sz w:val="24"/>
-          <w:szCs w:val="24"/>
-          <w:lang w:val="en-US"/>
-        </w:rPr>
-      </w:r>
-      <w:r>
-        <w:rPr>
-          <w:rFonts w:ascii="Times New Roman" w:hAnsi="Times New Roman" w:cs="Times New Roman"/>
-          <w:sz w:val="24"/>
-          <w:szCs w:val="24"/>
-          <w:lang w:val="en-US"/>
-        </w:rPr>
-        <w:fldChar w:fldCharType="end"/>
-      </w:r>
-      <w:r>
-        <w:rPr>
-          <w:rFonts w:ascii="Times New Roman" w:hAnsi="Times New Roman" w:cs="Times New Roman"/>
-          <w:sz w:val="24"/>
-          <w:szCs w:val="24"/>
-          <w:lang w:val="en-US"/>
-        </w:rPr>
-        <w:fldChar w:fldCharType="separate"/>
-      </w:r>
-      <w:r>
-        <w:rPr>
-          <w:rFonts w:ascii="Times New Roman" w:hAnsi="Times New Roman" w:cs="Times New Roman"/>
-          <w:noProof/>
-          <w:sz w:val="24"/>
-          <w:szCs w:val="24"/>
-          <w:lang w:val="en-US"/>
-        </w:rPr>
-        <w:t>Hayward et al. (2016)</w:t>
-      </w:r>
-      <w:r>
-        <w:rPr>
-          <w:rFonts w:ascii="Times New Roman" w:hAnsi="Times New Roman" w:cs="Times New Roman"/>
-          <w:sz w:val="24"/>
-          <w:szCs w:val="24"/>
-          <w:lang w:val="en-US"/>
-        </w:rPr>
-        <w:fldChar w:fldCharType="end"/>
-      </w:r>
-      <w:r>
-        <w:rPr>
-          <w:rFonts w:ascii="Times New Roman" w:hAnsi="Times New Roman" w:cs="Times New Roman"/>
-          <w:sz w:val="24"/>
-          <w:szCs w:val="24"/>
-          <w:lang w:val="en-US"/>
-        </w:rPr>
-        <w:t>, and included any papers missed in our initial search (</w:t>
-      </w:r>
-      <w:r>
-        <w:rPr>
-          <w:rFonts w:ascii="Times New Roman" w:hAnsi="Times New Roman" w:cs="Times New Roman"/>
-          <w:sz w:val="24"/>
-          <w:szCs w:val="24"/>
-          <w:highlight w:val="yellow"/>
-          <w:lang w:val="en-US"/>
-        </w:rPr>
-        <w:t>n = x</w:t>
-      </w:r>
-      <w:r>
-        <w:rPr>
-          <w:rFonts w:ascii="Times New Roman" w:hAnsi="Times New Roman" w:cs="Times New Roman"/>
-          <w:sz w:val="24"/>
-          <w:szCs w:val="24"/>
-          <w:lang w:val="en-US"/>
-        </w:rPr>
-        <w:t>).</w:t>
-      </w:r>
-      <w:r>
-        <w:rPr>
-          <w:rFonts w:ascii="Times New Roman" w:hAnsi="Times New Roman" w:cs="Times New Roman"/>
-          <w:sz w:val="24"/>
-          <w:szCs w:val="24"/>
-          <w:lang w:val="en-US"/>
-        </w:rPr>
-        <w:t xml:space="preserve"> </w:t>
-      </w:r>
-      <w:r>
-        <w:rPr>
-          <w:rFonts w:ascii="Times New Roman" w:hAnsi="Times New Roman" w:cs="Times New Roman"/>
-          <w:sz w:val="24"/>
-          <w:szCs w:val="24"/>
-          <w:lang w:val="en-US"/>
-        </w:rPr>
-        <w:t>Title and abstract screening was conducted in Rayyan</w:t>
-      </w:r>
-      <w:r>
-        <w:rPr>
-          <w:rFonts w:ascii="Times New Roman" w:hAnsi="Times New Roman" w:cs="Times New Roman"/>
-          <w:sz w:val="24"/>
-          <w:szCs w:val="24"/>
-          <w:lang w:val="en-US"/>
-        </w:rPr>
-        <w:t xml:space="preserve"> </w:t>
-      </w:r>
-      <w:r>
-        <w:rPr>
-          <w:rFonts w:ascii="Times New Roman" w:hAnsi="Times New Roman" w:cs="Times New Roman"/>
-          <w:sz w:val="24"/>
-          <w:szCs w:val="24"/>
-          <w:lang w:val="en-US"/>
-        </w:rPr>
-        <w:fldChar w:fldCharType="begin"/>
-      </w:r>
-      <w:r>
-        <w:rPr>
-          <w:rFonts w:ascii="Times New Roman" w:hAnsi="Times New Roman" w:cs="Times New Roman"/>
-          <w:sz w:val="24"/>
-          <w:szCs w:val="24"/>
-          <w:lang w:val="en-US"/>
-        </w:rPr>
-        <w:instrText xml:space="preserve"> ADDIN EN.CITE &lt;EndNote&gt;&lt;Cite&gt;&lt;Author&gt;Ouzzani&lt;/Author&gt;&lt;Year&gt;2016&lt;/Year&gt;&lt;RecNum&gt;465&lt;/RecNum&gt;&lt;DisplayText&gt;(Ouzzani et al., 2016)&lt;/DisplayText&gt;&lt;record&gt;&lt;rec-number&gt;465&lt;/rec-number&gt;&lt;foreign-keys&gt;&lt;key app="EN" db-id="tttdpeszc2d2fkevew7v2rskrsra9200wwvx" timestamp="1585619672"&gt;465&lt;/key&gt;&lt;/foreign-keys&gt;&lt;ref-type name="Journal Article"&gt;17&lt;/ref-type&gt;&lt;contributors&gt;&lt;authors&gt;&lt;author&gt;Ouzzani, M. &lt;/author&gt;&lt;author&gt;Hammady, H.&lt;/author&gt;&lt;author&gt;Fedorowicz, Z.&lt;/author&gt;&lt;author&gt;Elmagarmid, A. &lt;/author&gt;&lt;/authors&gt;&lt;/contributors&gt;&lt;titles&gt;&lt;title&gt;Rayyan — a web and mobile app for systematic reviews&lt;/title&gt;&lt;secondary-title&gt;Systematic Reviews&lt;/secondary-title&gt;&lt;/titles&gt;&lt;periodical&gt;&lt;full-title&gt;Systematic Reviews&lt;/full-title&gt;&lt;/periodical&gt;&lt;pages&gt;210&lt;/pages&gt;&lt;volume&gt;5&lt;/volume&gt;&lt;dates&gt;&lt;year&gt;2016&lt;/year&gt;&lt;/dates&gt;&lt;urls&gt;&lt;/urls&gt;&lt;electronic-resource-num&gt;10.1186/s13643-016-0384-4.&lt;/electronic-resource-num&gt;&lt;/record&gt;&lt;/Cite&gt;&lt;/EndNote&gt;</w:instrText>
-      </w:r>
-      <w:r>
-        <w:rPr>
-          <w:rFonts w:ascii="Times New Roman" w:hAnsi="Times New Roman" w:cs="Times New Roman"/>
-          <w:sz w:val="24"/>
-          <w:szCs w:val="24"/>
-          <w:lang w:val="en-US"/>
-        </w:rPr>
-        <w:fldChar w:fldCharType="separate"/>
-      </w:r>
-      <w:r>
-        <w:rPr>
-          <w:rFonts w:ascii="Times New Roman" w:hAnsi="Times New Roman" w:cs="Times New Roman"/>
-          <w:noProof/>
-          <w:sz w:val="24"/>
-          <w:szCs w:val="24"/>
-          <w:lang w:val="en-US"/>
-        </w:rPr>
-        <w:t>(Ouzzani et al., 2016)</w:t>
-      </w:r>
-      <w:r>
-        <w:rPr>
-          <w:rFonts w:ascii="Times New Roman" w:hAnsi="Times New Roman" w:cs="Times New Roman"/>
-          <w:sz w:val="24"/>
-          <w:szCs w:val="24"/>
-          <w:lang w:val="en-US"/>
-        </w:rPr>
-        <w:fldChar w:fldCharType="end"/>
-      </w:r>
-      <w:r>
-        <w:rPr>
-          <w:rFonts w:ascii="Times New Roman" w:hAnsi="Times New Roman" w:cs="Times New Roman"/>
-          <w:sz w:val="24"/>
-          <w:szCs w:val="24"/>
-          <w:lang w:val="en-US"/>
-        </w:rPr>
-        <w:t xml:space="preserve"> and </w:t>
-      </w:r>
-      <w:r>
-        <w:rPr>
-          <w:rFonts w:ascii="Times New Roman" w:hAnsi="Times New Roman" w:cs="Times New Roman"/>
-          <w:sz w:val="24"/>
-          <w:szCs w:val="24"/>
-          <w:lang w:val="en-US"/>
-        </w:rPr>
-        <w:t xml:space="preserve">we excluded studies that: 1) were reviews </w:t>
-      </w:r>
-      <w:r>
-        <w:rPr>
-          <w:rFonts w:ascii="Times New Roman" w:hAnsi="Times New Roman" w:cs="Times New Roman"/>
-          <w:sz w:val="24"/>
-          <w:szCs w:val="24"/>
-          <w:lang w:val="en-US"/>
-        </w:rPr>
-        <w:t>or</w:t>
-      </w:r>
-      <w:r>
-        <w:rPr>
-          <w:rFonts w:ascii="Times New Roman" w:hAnsi="Times New Roman" w:cs="Times New Roman"/>
-          <w:sz w:val="24"/>
-          <w:szCs w:val="24"/>
-          <w:lang w:val="en-US"/>
-        </w:rPr>
-        <w:t xml:space="preserve"> commentaries</w:t>
-      </w:r>
-      <w:r>
-        <w:rPr>
-          <w:rFonts w:ascii="Times New Roman" w:hAnsi="Times New Roman" w:cs="Times New Roman"/>
-          <w:sz w:val="24"/>
-          <w:szCs w:val="24"/>
-          <w:lang w:val="en-US"/>
-        </w:rPr>
-        <w:t xml:space="preserve"> (N = 28),</w:t>
-      </w:r>
-      <w:r>
-        <w:rPr>
-          <w:rFonts w:ascii="Times New Roman" w:hAnsi="Times New Roman" w:cs="Times New Roman"/>
-          <w:sz w:val="24"/>
-          <w:szCs w:val="24"/>
-          <w:lang w:val="en-US"/>
-        </w:rPr>
-        <w:t xml:space="preserve"> 2) </w:t>
-      </w:r>
-      <w:r>
-        <w:rPr>
-          <w:rFonts w:ascii="Times New Roman" w:hAnsi="Times New Roman" w:cs="Times New Roman"/>
-          <w:sz w:val="24"/>
-          <w:szCs w:val="24"/>
-          <w:lang w:val="en-US"/>
-        </w:rPr>
-        <w:t>were not on air-breathing, diving ectotherms (N = 33) or 3) did not measure volitional dive durations across two or more experimental temperatures or across seasons in the field (N =115). Studies on leatherback turtles (</w:t>
+        <w:t xml:space="preserve">We also included field studies where dive durations were measured </w:t>
+      </w:r>
+      <w:r>
+        <w:rPr>
+          <w:rFonts w:ascii="Times New Roman" w:hAnsi="Times New Roman" w:cs="Times New Roman"/>
+          <w:sz w:val="24"/>
+          <w:szCs w:val="24"/>
+          <w:lang w:val="en-US"/>
+        </w:rPr>
+        <w:t>i</w:t>
+      </w:r>
+      <w:r>
+        <w:rPr>
+          <w:rFonts w:ascii="Times New Roman" w:hAnsi="Times New Roman" w:cs="Times New Roman"/>
+          <w:sz w:val="24"/>
+          <w:szCs w:val="24"/>
+          <w:lang w:val="en-US"/>
+        </w:rPr>
+        <w:t xml:space="preserve">n free-ranging animals across one or more seasons using biotelemetry tags (e.g. </w:t>
+      </w:r>
+      <w:r>
+        <w:rPr>
+          <w:rFonts w:ascii="Times New Roman" w:hAnsi="Times New Roman" w:cs="Times New Roman"/>
+          <w:b/>
+          <w:bCs/>
+          <w:sz w:val="24"/>
+          <w:szCs w:val="24"/>
+          <w:lang w:val="en-US"/>
+        </w:rPr>
+        <w:t>list examples</w:t>
+      </w:r>
+      <w:r>
+        <w:rPr>
+          <w:rFonts w:ascii="Times New Roman" w:hAnsi="Times New Roman" w:cs="Times New Roman"/>
+          <w:sz w:val="24"/>
+          <w:szCs w:val="24"/>
+          <w:lang w:val="en-US"/>
+        </w:rPr>
+        <w:t xml:space="preserve">). Field studies needed to couple dive </w:t>
+      </w:r>
+      <w:r>
+        <w:rPr>
+          <w:rFonts w:ascii="Times New Roman" w:hAnsi="Times New Roman" w:cs="Times New Roman"/>
+          <w:sz w:val="24"/>
+          <w:szCs w:val="24"/>
+          <w:lang w:val="en-US"/>
+        </w:rPr>
+        <w:t xml:space="preserve">duration </w:t>
+      </w:r>
+      <w:r>
+        <w:rPr>
+          <w:rFonts w:ascii="Times New Roman" w:hAnsi="Times New Roman" w:cs="Times New Roman"/>
+          <w:sz w:val="24"/>
+          <w:szCs w:val="24"/>
+          <w:lang w:val="en-US"/>
+        </w:rPr>
+        <w:t xml:space="preserve">recordings with either direct body temperature measures or water temperature measurements (assuming animal body temperature equaled water temperature). </w:t>
+      </w:r>
+      <w:r>
+        <w:rPr>
+          <w:rFonts w:ascii="Times New Roman" w:hAnsi="Times New Roman" w:cs="Times New Roman"/>
+          <w:sz w:val="24"/>
+          <w:szCs w:val="24"/>
+          <w:lang w:val="en-US"/>
+        </w:rPr>
+        <w:t>Studies on leatherback turtles (</w:t>
       </w:r>
       <w:r>
         <w:rPr>
@@ -6120,7 +5336,6 @@
         </w:rPr>
         <w:t xml:space="preserve">Dermochelys </w:t>
       </w:r>
-      <w:proofErr w:type="spellStart"/>
       <w:r>
         <w:rPr>
           <w:rFonts w:ascii="Times New Roman" w:hAnsi="Times New Roman" w:cs="Times New Roman"/>
@@ -6132,15 +5347,14 @@
         </w:rPr>
         <w:t>coriacea</w:t>
       </w:r>
-      <w:proofErr w:type="spellEnd"/>
-      <w:r>
-        <w:rPr>
-          <w:rFonts w:ascii="Times New Roman" w:hAnsi="Times New Roman" w:cs="Times New Roman"/>
-          <w:sz w:val="24"/>
-          <w:szCs w:val="24"/>
-          <w:lang w:val="en-US"/>
-        </w:rPr>
-        <w:t xml:space="preserve">) were also excluded because they are functionally endothermic (N = 24) </w:t>
+      <w:r>
+        <w:rPr>
+          <w:rFonts w:ascii="Times New Roman" w:hAnsi="Times New Roman" w:cs="Times New Roman"/>
+          <w:sz w:val="24"/>
+          <w:szCs w:val="24"/>
+          <w:lang w:val="en-US"/>
+        </w:rPr>
+        <w:t xml:space="preserve">) were excluded because they are functionally endothermic (N = 24) </w:t>
       </w:r>
       <w:r>
         <w:rPr>
@@ -6312,6 +5526,14 @@
           <w:szCs w:val="24"/>
           <w:lang w:val="en-US"/>
         </w:rPr>
+      </w:r>
+      <w:r>
+        <w:rPr>
+          <w:rFonts w:ascii="Times New Roman" w:hAnsi="Times New Roman" w:cs="Times New Roman"/>
+          <w:sz w:val="24"/>
+          <w:szCs w:val="24"/>
+          <w:lang w:val="en-US"/>
+        </w:rPr>
         <w:fldChar w:fldCharType="separate"/>
       </w:r>
       <w:r>
@@ -6345,6 +5567,235 @@
     </w:p>
     <w:p>
       <w:pPr>
+        <w:spacing w:after="60"/>
+        <w:jc w:val="both"/>
+        <w:rPr>
+          <w:rFonts w:ascii="Times New Roman" w:hAnsi="Times New Roman" w:cs="Times New Roman"/>
+          <w:i/>
+          <w:iCs/>
+          <w:sz w:val="24"/>
+          <w:szCs w:val="24"/>
+          <w:lang w:val="en-US"/>
+        </w:rPr>
+      </w:pPr>
+      <w:r>
+        <w:rPr>
+          <w:rFonts w:ascii="Times New Roman" w:hAnsi="Times New Roman" w:cs="Times New Roman"/>
+          <w:i/>
+          <w:iCs/>
+          <w:sz w:val="24"/>
+          <w:szCs w:val="24"/>
+          <w:lang w:val="en-US"/>
+        </w:rPr>
+        <w:tab/>
+        <w:t>Dive duration measurements</w:t>
+      </w:r>
+    </w:p>
+    <w:p>
+      <w:pPr>
+        <w:jc w:val="both"/>
+        <w:rPr>
+          <w:rFonts w:ascii="Times New Roman" w:hAnsi="Times New Roman" w:cs="Times New Roman"/>
+          <w:sz w:val="24"/>
+          <w:szCs w:val="24"/>
+          <w:lang w:val="en-US"/>
+        </w:rPr>
+      </w:pPr>
+      <w:r>
+        <w:rPr>
+          <w:rFonts w:ascii="Times New Roman" w:hAnsi="Times New Roman" w:cs="Times New Roman"/>
+          <w:sz w:val="24"/>
+          <w:szCs w:val="24"/>
+          <w:lang w:val="en-US"/>
+        </w:rPr>
+        <w:t>Studies were only included if they measured voluntary diving behaviour under laboratory or field conditions. We excluded studies where animals were forced to dive due to</w:t>
+      </w:r>
+      <w:r>
+        <w:rPr>
+          <w:rFonts w:ascii="Times New Roman" w:hAnsi="Times New Roman" w:cs="Times New Roman"/>
+          <w:sz w:val="24"/>
+          <w:szCs w:val="24"/>
+          <w:lang w:val="en-US"/>
+        </w:rPr>
+        <w:t xml:space="preserve"> </w:t>
+      </w:r>
+      <w:r>
+        <w:rPr>
+          <w:rFonts w:ascii="Times New Roman" w:hAnsi="Times New Roman" w:cs="Times New Roman"/>
+          <w:sz w:val="24"/>
+          <w:szCs w:val="24"/>
+          <w:lang w:val="en-US"/>
+        </w:rPr>
+        <w:t>atypical physiological alterations induced by forced submergence</w:t>
+      </w:r>
+      <w:r>
+        <w:rPr>
+          <w:rFonts w:ascii="Times New Roman" w:hAnsi="Times New Roman" w:cs="Times New Roman"/>
+          <w:sz w:val="24"/>
+          <w:szCs w:val="24"/>
+          <w:lang w:val="en-US"/>
+        </w:rPr>
+        <w:t xml:space="preserve"> (refs).</w:t>
+      </w:r>
+      <w:r>
+        <w:rPr>
+          <w:rFonts w:ascii="Times New Roman" w:hAnsi="Times New Roman" w:cs="Times New Roman"/>
+          <w:sz w:val="24"/>
+          <w:szCs w:val="24"/>
+          <w:lang w:val="en-US"/>
+        </w:rPr>
+        <w:t xml:space="preserve"> Where both mean and maximum dive durations were presented, we extracted mean dive durations because maximum dive duration were rarely reported and likely have anaerobic contributions. </w:t>
+      </w:r>
+      <w:r>
+        <w:rPr>
+          <w:rFonts w:ascii="Times New Roman" w:hAnsi="Times New Roman" w:cs="Times New Roman"/>
+          <w:sz w:val="24"/>
+          <w:szCs w:val="24"/>
+          <w:lang w:val="en-US"/>
+        </w:rPr>
+        <w:t xml:space="preserve">Studies needed to present </w:t>
+      </w:r>
+      <w:r>
+        <w:rPr>
+          <w:rFonts w:ascii="Times New Roman" w:hAnsi="Times New Roman" w:cs="Times New Roman"/>
+          <w:sz w:val="24"/>
+          <w:szCs w:val="24"/>
+          <w:lang w:val="en-US"/>
+        </w:rPr>
+        <w:t>means</w:t>
+      </w:r>
+      <w:r>
+        <w:rPr>
+          <w:rFonts w:ascii="Times New Roman" w:hAnsi="Times New Roman" w:cs="Times New Roman"/>
+          <w:sz w:val="24"/>
+          <w:szCs w:val="24"/>
+          <w:lang w:val="en-US"/>
+        </w:rPr>
+        <w:t>, variance (standard errors, standard deviations or confidence intervals) and sample sizes.</w:t>
+      </w:r>
+      <w:r>
+        <w:rPr>
+          <w:rFonts w:ascii="Times New Roman" w:hAnsi="Times New Roman" w:cs="Times New Roman"/>
+          <w:sz w:val="24"/>
+          <w:szCs w:val="24"/>
+          <w:lang w:val="en-US"/>
+        </w:rPr>
+        <w:t xml:space="preserve"> </w:t>
+      </w:r>
+      <w:r>
+        <w:rPr>
+          <w:rFonts w:ascii="Times New Roman" w:hAnsi="Times New Roman" w:cs="Times New Roman"/>
+          <w:sz w:val="24"/>
+          <w:szCs w:val="24"/>
+          <w:lang w:val="en-US"/>
+        </w:rPr>
+        <w:t xml:space="preserve">Authors were contacted to request </w:t>
+      </w:r>
+      <w:r>
+        <w:rPr>
+          <w:rFonts w:ascii="Times New Roman" w:hAnsi="Times New Roman" w:cs="Times New Roman"/>
+          <w:sz w:val="24"/>
+          <w:szCs w:val="24"/>
+          <w:lang w:val="en-US"/>
+        </w:rPr>
+        <w:t xml:space="preserve">missing </w:t>
+      </w:r>
+      <w:r>
+        <w:rPr>
+          <w:rFonts w:ascii="Times New Roman" w:hAnsi="Times New Roman" w:cs="Times New Roman"/>
+          <w:sz w:val="24"/>
+          <w:szCs w:val="24"/>
+          <w:lang w:val="en-US"/>
+        </w:rPr>
+        <w:t>summary statistics where necessary.</w:t>
+      </w:r>
+      <w:r>
+        <w:rPr>
+          <w:rFonts w:ascii="Times New Roman" w:hAnsi="Times New Roman" w:cs="Times New Roman"/>
+          <w:sz w:val="24"/>
+          <w:szCs w:val="24"/>
+          <w:lang w:val="en-US"/>
+        </w:rPr>
+        <w:t xml:space="preserve"> The minimum sample size to be included </w:t>
+      </w:r>
+      <w:r>
+        <w:rPr>
+          <w:rFonts w:ascii="Times New Roman" w:hAnsi="Times New Roman" w:cs="Times New Roman"/>
+          <w:sz w:val="24"/>
+          <w:szCs w:val="24"/>
+          <w:lang w:val="en-US"/>
+        </w:rPr>
+        <w:t xml:space="preserve">was three animals per treatment group or field recording. </w:t>
+      </w:r>
+    </w:p>
+    <w:p>
+      <w:pPr>
+        <w:jc w:val="both"/>
+        <w:rPr>
+          <w:rFonts w:ascii="Times New Roman" w:hAnsi="Times New Roman" w:cs="Times New Roman"/>
+          <w:sz w:val="24"/>
+          <w:szCs w:val="24"/>
+          <w:lang w:val="en-US"/>
+        </w:rPr>
+      </w:pPr>
+    </w:p>
+    <w:p>
+      <w:pPr>
+        <w:jc w:val="both"/>
+        <w:rPr>
+          <w:rFonts w:ascii="Times New Roman" w:hAnsi="Times New Roman" w:cs="Times New Roman"/>
+          <w:sz w:val="24"/>
+          <w:szCs w:val="24"/>
+          <w:lang w:val="en-US"/>
+        </w:rPr>
+      </w:pPr>
+      <w:r>
+        <w:rPr>
+          <w:rFonts w:ascii="Times New Roman" w:hAnsi="Times New Roman" w:cs="Times New Roman"/>
+          <w:sz w:val="24"/>
+          <w:szCs w:val="24"/>
+          <w:lang w:val="en-US"/>
+        </w:rPr>
+        <w:t xml:space="preserve"> </w:t>
+      </w:r>
+    </w:p>
+    <w:p>
+      <w:pPr>
+        <w:rPr>
+          <w:rFonts w:ascii="Times New Roman" w:hAnsi="Times New Roman" w:cs="Times New Roman"/>
+          <w:sz w:val="24"/>
+          <w:szCs w:val="24"/>
+          <w:lang w:val="en-US"/>
+        </w:rPr>
+      </w:pPr>
+    </w:p>
+    <w:p>
+      <w:pPr>
+        <w:spacing w:after="60"/>
+        <w:ind w:firstLine="720"/>
+        <w:rPr>
+          <w:rFonts w:ascii="Times New Roman" w:hAnsi="Times New Roman" w:cs="Times New Roman"/>
+          <w:i/>
+          <w:iCs/>
+          <w:sz w:val="24"/>
+          <w:szCs w:val="24"/>
+          <w:lang w:val="en-US"/>
+        </w:rPr>
+      </w:pPr>
+      <w:r>
+        <w:rPr>
+          <w:rFonts w:ascii="Times New Roman" w:hAnsi="Times New Roman" w:cs="Times New Roman"/>
+          <w:i/>
+          <w:iCs/>
+          <w:sz w:val="24"/>
+          <w:szCs w:val="24"/>
+          <w:lang w:val="en-US"/>
+        </w:rPr>
+        <w:t>Literature search and data extraction</w:t>
+      </w:r>
+    </w:p>
+    <w:p>
+      <w:pPr>
         <w:spacing w:line="276" w:lineRule="auto"/>
         <w:jc w:val="both"/>
         <w:rPr>
@@ -6361,143 +5812,1136 @@
           <w:szCs w:val="24"/>
           <w:lang w:val="en-US"/>
         </w:rPr>
-        <w:t>Following</w:t>
-      </w:r>
-      <w:r>
-        <w:rPr>
-          <w:rFonts w:ascii="Times New Roman" w:hAnsi="Times New Roman" w:cs="Times New Roman"/>
-          <w:sz w:val="24"/>
-          <w:szCs w:val="24"/>
-          <w:lang w:val="en-US"/>
-        </w:rPr>
-        <w:t xml:space="preserve"> these exclusion steps, we identified </w:t>
-      </w:r>
-      <w:r>
-        <w:rPr>
-          <w:rFonts w:ascii="Times New Roman" w:hAnsi="Times New Roman" w:cs="Times New Roman"/>
-          <w:sz w:val="24"/>
-          <w:szCs w:val="24"/>
-          <w:highlight w:val="yellow"/>
-          <w:lang w:val="en-US"/>
-        </w:rPr>
-        <w:t>100</w:t>
-      </w:r>
-      <w:r>
-        <w:rPr>
-          <w:rFonts w:ascii="Times New Roman" w:hAnsi="Times New Roman" w:cs="Times New Roman"/>
-          <w:sz w:val="24"/>
-          <w:szCs w:val="24"/>
-          <w:lang w:val="en-US"/>
-        </w:rPr>
-        <w:t xml:space="preserve"> papers with extractable data (Fig.1). </w:t>
-      </w:r>
-      <w:r>
-        <w:rPr>
-          <w:rFonts w:ascii="Times New Roman" w:hAnsi="Times New Roman" w:cs="Times New Roman"/>
-          <w:sz w:val="24"/>
-          <w:szCs w:val="24"/>
-          <w:lang w:val="en-US"/>
-        </w:rPr>
-        <w:t>From these papers we extracted means</w:t>
-      </w:r>
-      <w:r>
-        <w:rPr>
-          <w:rFonts w:ascii="Times New Roman" w:hAnsi="Times New Roman" w:cs="Times New Roman"/>
-          <w:sz w:val="24"/>
-          <w:szCs w:val="24"/>
-          <w:lang w:val="en-US"/>
-        </w:rPr>
-        <w:t xml:space="preserve">, variance (standard errors, standard deviations or confidence intervals) and sample sizes. Data presented in figures were extracted using </w:t>
-      </w:r>
-      <w:proofErr w:type="spellStart"/>
-      <w:r>
-        <w:rPr>
-          <w:rFonts w:ascii="Times New Roman" w:hAnsi="Times New Roman" w:cs="Times New Roman"/>
-          <w:sz w:val="24"/>
-          <w:szCs w:val="24"/>
-          <w:lang w:val="en-US"/>
-        </w:rPr>
-        <w:t>metaDigitise</w:t>
-      </w:r>
-      <w:proofErr w:type="spellEnd"/>
-      <w:r>
-        <w:rPr>
-          <w:rFonts w:ascii="Times New Roman" w:hAnsi="Times New Roman" w:cs="Times New Roman"/>
-          <w:sz w:val="24"/>
-          <w:szCs w:val="24"/>
-          <w:lang w:val="en-US"/>
-        </w:rPr>
-        <w:t xml:space="preserve"> </w:t>
-      </w:r>
-      <w:r>
-        <w:rPr>
-          <w:rFonts w:ascii="Times New Roman" w:hAnsi="Times New Roman" w:cs="Times New Roman"/>
-          <w:sz w:val="24"/>
-          <w:szCs w:val="24"/>
-          <w:lang w:val="en-US"/>
-        </w:rPr>
-        <w:fldChar w:fldCharType="begin"/>
-      </w:r>
-      <w:r>
-        <w:rPr>
-          <w:rFonts w:ascii="Times New Roman" w:hAnsi="Times New Roman" w:cs="Times New Roman"/>
-          <w:sz w:val="24"/>
-          <w:szCs w:val="24"/>
-          <w:lang w:val="en-US"/>
-        </w:rPr>
-        <w:instrText xml:space="preserve"> ADDIN EN.CITE &lt;EndNote&gt;&lt;Cite&gt;&lt;Author&gt;Pick&lt;/Author&gt;&lt;Year&gt;2018&lt;/Year&gt;&lt;RecNum&gt;466&lt;/RecNum&gt;&lt;DisplayText&gt;(Pick et al., 2018)&lt;/DisplayText&gt;&lt;record&gt;&lt;rec-number&gt;466&lt;/rec-number&gt;&lt;foreign-keys&gt;&lt;key app="EN" db-id="tttdpeszc2d2fkevew7v2rskrsra9200wwvx" timestamp="1585619829"&gt;466&lt;/key&gt;&lt;/foreign-keys&gt;&lt;ref-type name="Journal Article"&gt;17&lt;/ref-type&gt;&lt;contributors&gt;&lt;authors&gt;&lt;author&gt;Pick, J. L. &lt;/author&gt;&lt;author&gt;Nakagawa, S.&lt;/author&gt;&lt;author&gt;Noble, D.W.A. &lt;/author&gt;&lt;/authors&gt;&lt;/contributors&gt;&lt;titles&gt;&lt;title&gt;Reproducible, flexible and high-throughput data extraction from primary literature: The metaDigitise R package&lt;/title&gt;&lt;secondary-title&gt;Methods in Ecology and Evolution&lt;/secondary-title&gt;&lt;/titles&gt;&lt;periodical&gt;&lt;full-title&gt;Methods in Ecology and Evolution&lt;/full-title&gt;&lt;abbr-1&gt;Methods Ecol. Evol.&lt;/abbr-1&gt;&lt;/periodical&gt;&lt;pages&gt;426-431&lt;/pages&gt;&lt;volume&gt;10&lt;/volume&gt;&lt;dates&gt;&lt;year&gt;2018&lt;/year&gt;&lt;/dates&gt;&lt;urls&gt;&lt;/urls&gt;&lt;electronic-resource-num&gt;10.1111/2041-210X.13118&lt;/electronic-resource-num&gt;&lt;/record&gt;&lt;/Cite&gt;&lt;/EndNote&gt;</w:instrText>
-      </w:r>
-      <w:r>
-        <w:rPr>
-          <w:rFonts w:ascii="Times New Roman" w:hAnsi="Times New Roman" w:cs="Times New Roman"/>
-          <w:sz w:val="24"/>
-          <w:szCs w:val="24"/>
-          <w:lang w:val="en-US"/>
-        </w:rPr>
-        <w:fldChar w:fldCharType="separate"/>
-      </w:r>
-      <w:r>
-        <w:rPr>
-          <w:rFonts w:ascii="Times New Roman" w:hAnsi="Times New Roman" w:cs="Times New Roman"/>
-          <w:noProof/>
-          <w:sz w:val="24"/>
-          <w:szCs w:val="24"/>
-          <w:lang w:val="en-US"/>
-        </w:rPr>
-        <w:t>(Pick et al., 2018)</w:t>
-      </w:r>
-      <w:r>
-        <w:rPr>
-          <w:rFonts w:ascii="Times New Roman" w:hAnsi="Times New Roman" w:cs="Times New Roman"/>
-          <w:sz w:val="24"/>
-          <w:szCs w:val="24"/>
-          <w:lang w:val="en-US"/>
-        </w:rPr>
-        <w:fldChar w:fldCharType="end"/>
-      </w:r>
-      <w:r>
-        <w:rPr>
-          <w:rFonts w:ascii="Times New Roman" w:hAnsi="Times New Roman" w:cs="Times New Roman"/>
-          <w:sz w:val="24"/>
-          <w:szCs w:val="24"/>
-          <w:lang w:val="en-US"/>
-        </w:rPr>
-        <w:t xml:space="preserve">. Authors were contacted to request summary statistics where necessary. Data were excluded when means, variance and sample sizes could not be obtained. </w:t>
-      </w:r>
-      <w:r>
-        <w:rPr>
-          <w:rFonts w:ascii="Times New Roman" w:hAnsi="Times New Roman" w:cs="Times New Roman"/>
-          <w:sz w:val="24"/>
-          <w:szCs w:val="24"/>
-          <w:highlight w:val="yellow"/>
-          <w:lang w:val="en-US"/>
-        </w:rPr>
-        <w:t>What we extracted from each paper.</w:t>
+        <w:t>We conducted a literature search using Scopus and Web of Science's (W</w:t>
+      </w:r>
+      <w:r>
+        <w:rPr>
+          <w:rFonts w:ascii="Times New Roman" w:hAnsi="Times New Roman" w:cs="Times New Roman"/>
+          <w:sz w:val="24"/>
+          <w:szCs w:val="24"/>
+          <w:lang w:val="en-US"/>
+        </w:rPr>
+        <w:t>o</w:t>
+      </w:r>
+      <w:r>
+        <w:rPr>
+          <w:rFonts w:ascii="Times New Roman" w:hAnsi="Times New Roman" w:cs="Times New Roman"/>
+          <w:sz w:val="24"/>
+          <w:szCs w:val="24"/>
+          <w:lang w:val="en-US"/>
+        </w:rPr>
+        <w:t xml:space="preserve">S) core collection on 25 February 2020, to identify studies seeking to </w:t>
+      </w:r>
+      <w:r>
+        <w:rPr>
+          <w:rFonts w:ascii="Times New Roman" w:hAnsi="Times New Roman" w:cs="Times New Roman"/>
+          <w:sz w:val="24"/>
+          <w:szCs w:val="24"/>
+          <w:lang w:val="en-US"/>
+        </w:rPr>
+        <w:t>test</w:t>
+      </w:r>
+      <w:r>
+        <w:rPr>
+          <w:rFonts w:ascii="Times New Roman" w:hAnsi="Times New Roman" w:cs="Times New Roman"/>
+          <w:sz w:val="24"/>
+          <w:szCs w:val="24"/>
+          <w:lang w:val="en-US"/>
+        </w:rPr>
+        <w:t xml:space="preserve"> the thermal sensitivity of diving behaviour. We used the following search strings: TOPIC</w:t>
+      </w:r>
+      <w:r>
+        <w:rPr>
+          <w:rFonts w:ascii="Times New Roman" w:hAnsi="Times New Roman" w:cs="Times New Roman"/>
+          <w:sz w:val="24"/>
+          <w:szCs w:val="24"/>
+          <w:lang w:val="en-US"/>
+        </w:rPr>
+        <w:t xml:space="preserve">: </w:t>
+      </w:r>
+      <w:r>
+        <w:rPr>
+          <w:rFonts w:ascii="Times New Roman" w:hAnsi="Times New Roman" w:cs="Times New Roman"/>
+          <w:sz w:val="24"/>
+          <w:szCs w:val="24"/>
+          <w:lang w:val="en-US"/>
+        </w:rPr>
+        <w:t>(“dive” OR “diving”) AND (“temperature” OR “thermal” OR “season*”) AND (“ectotherm*” OR “reptile*” OR “*snake*” OR “turtle*” OR “crocod*” OR “newt*”) in W</w:t>
+      </w:r>
+      <w:r>
+        <w:rPr>
+          <w:rFonts w:ascii="Times New Roman" w:hAnsi="Times New Roman" w:cs="Times New Roman"/>
+          <w:sz w:val="24"/>
+          <w:szCs w:val="24"/>
+          <w:lang w:val="en-US"/>
+        </w:rPr>
+        <w:t>o</w:t>
+      </w:r>
+      <w:r>
+        <w:rPr>
+          <w:rFonts w:ascii="Times New Roman" w:hAnsi="Times New Roman" w:cs="Times New Roman"/>
+          <w:sz w:val="24"/>
+          <w:szCs w:val="24"/>
+          <w:lang w:val="en-US"/>
+        </w:rPr>
+        <w:t xml:space="preserve">S and TITLE-ABS-KEY (“dive” OR “diving”) AND (“temperature” OR “thermal” OR “season*”) AND (“ectotherm*” OR “reptile*” OR “*snake*” OR “turtle*” OR “crocod*” OR “newt*”) in Scopus. </w:t>
       </w:r>
     </w:p>
     <w:p>
       <w:pPr>
         <w:spacing w:line="276" w:lineRule="auto"/>
+        <w:ind w:firstLine="720"/>
+        <w:jc w:val="both"/>
+        <w:rPr>
+          <w:rFonts w:ascii="Times New Roman" w:hAnsi="Times New Roman" w:cs="Times New Roman"/>
+          <w:sz w:val="24"/>
+          <w:szCs w:val="24"/>
+          <w:lang w:val="en-US"/>
+        </w:rPr>
+      </w:pPr>
+      <w:r>
+        <w:rPr>
+          <w:rFonts w:ascii="Times New Roman" w:hAnsi="Times New Roman" w:cs="Times New Roman"/>
+          <w:sz w:val="24"/>
+          <w:szCs w:val="24"/>
+          <w:lang w:val="en-US"/>
+        </w:rPr>
+        <w:t xml:space="preserve">We identified </w:t>
+      </w:r>
+      <w:r>
+        <w:rPr>
+          <w:rFonts w:ascii="Times New Roman" w:hAnsi="Times New Roman" w:cs="Times New Roman"/>
+          <w:sz w:val="24"/>
+          <w:szCs w:val="24"/>
+          <w:lang w:val="en-US"/>
+        </w:rPr>
+        <w:t xml:space="preserve">225 and 222 </w:t>
+      </w:r>
+      <w:r>
+        <w:rPr>
+          <w:rFonts w:ascii="Times New Roman" w:hAnsi="Times New Roman" w:cs="Times New Roman"/>
+          <w:sz w:val="24"/>
+          <w:szCs w:val="24"/>
+          <w:lang w:val="en-US"/>
+        </w:rPr>
+        <w:t>studies meeting the search criteria in</w:t>
+      </w:r>
+      <w:r>
+        <w:rPr>
+          <w:rFonts w:ascii="Times New Roman" w:hAnsi="Times New Roman" w:cs="Times New Roman"/>
+          <w:sz w:val="24"/>
+          <w:szCs w:val="24"/>
+          <w:lang w:val="en-US"/>
+        </w:rPr>
+        <w:t xml:space="preserve"> Scopus and WoS, respectively. </w:t>
+      </w:r>
+      <w:r>
+        <w:rPr>
+          <w:rFonts w:ascii="Times New Roman" w:hAnsi="Times New Roman" w:cs="Times New Roman"/>
+          <w:sz w:val="24"/>
+          <w:szCs w:val="24"/>
+          <w:lang w:val="en-US"/>
+        </w:rPr>
+        <w:t xml:space="preserve">A total of </w:t>
+      </w:r>
+      <w:r>
+        <w:rPr>
+          <w:rFonts w:ascii="Times New Roman" w:hAnsi="Times New Roman" w:cs="Times New Roman"/>
+          <w:sz w:val="24"/>
+          <w:szCs w:val="24"/>
+          <w:lang w:val="en-US"/>
+        </w:rPr>
+        <w:t xml:space="preserve">149 </w:t>
+      </w:r>
+      <w:r>
+        <w:rPr>
+          <w:rFonts w:ascii="Times New Roman" w:hAnsi="Times New Roman" w:cs="Times New Roman"/>
+          <w:sz w:val="24"/>
+          <w:szCs w:val="24"/>
+          <w:lang w:val="en-US"/>
+        </w:rPr>
+        <w:t>duplicates</w:t>
+      </w:r>
+      <w:r>
+        <w:rPr>
+          <w:rFonts w:ascii="Times New Roman" w:hAnsi="Times New Roman" w:cs="Times New Roman"/>
+          <w:sz w:val="24"/>
+          <w:szCs w:val="24"/>
+          <w:lang w:val="en-US"/>
+        </w:rPr>
+        <w:t xml:space="preserve"> (115 identified in EndNote, 32 identified in Rayyan)</w:t>
+      </w:r>
+      <w:r>
+        <w:rPr>
+          <w:rFonts w:ascii="Times New Roman" w:hAnsi="Times New Roman" w:cs="Times New Roman"/>
+          <w:sz w:val="24"/>
+          <w:szCs w:val="24"/>
+          <w:lang w:val="en-US"/>
+        </w:rPr>
+        <w:t xml:space="preserve"> were removed leaving us with </w:t>
+      </w:r>
+      <w:r>
+        <w:rPr>
+          <w:rFonts w:ascii="Times New Roman" w:hAnsi="Times New Roman" w:cs="Times New Roman"/>
+          <w:sz w:val="24"/>
+          <w:szCs w:val="24"/>
+          <w:lang w:val="en-US"/>
+        </w:rPr>
+        <w:t>298</w:t>
+      </w:r>
+      <w:r>
+        <w:rPr>
+          <w:rFonts w:ascii="Times New Roman" w:hAnsi="Times New Roman" w:cs="Times New Roman"/>
+          <w:sz w:val="24"/>
+          <w:szCs w:val="24"/>
+          <w:lang w:val="en-US"/>
+        </w:rPr>
+        <w:t xml:space="preserve"> papers for title and abstract screening.</w:t>
+      </w:r>
+      <w:r>
+        <w:rPr>
+          <w:rFonts w:ascii="Times New Roman" w:hAnsi="Times New Roman" w:cs="Times New Roman"/>
+          <w:sz w:val="24"/>
+          <w:szCs w:val="24"/>
+          <w:lang w:val="en-US"/>
+        </w:rPr>
+        <w:t xml:space="preserve"> </w:t>
+      </w:r>
+      <w:r>
+        <w:rPr>
+          <w:rFonts w:ascii="Times New Roman" w:hAnsi="Times New Roman" w:cs="Times New Roman"/>
+          <w:sz w:val="24"/>
+          <w:szCs w:val="24"/>
+          <w:lang w:val="en-US"/>
+        </w:rPr>
+        <w:t xml:space="preserve">We cross-referenced this search with </w:t>
+      </w:r>
+      <w:r>
+        <w:rPr>
+          <w:rFonts w:ascii="Times New Roman" w:hAnsi="Times New Roman" w:cs="Times New Roman"/>
+          <w:sz w:val="24"/>
+          <w:szCs w:val="24"/>
+          <w:lang w:val="en-US"/>
+        </w:rPr>
+        <w:t>three</w:t>
+      </w:r>
+      <w:r>
+        <w:rPr>
+          <w:rFonts w:ascii="Times New Roman" w:hAnsi="Times New Roman" w:cs="Times New Roman"/>
+          <w:sz w:val="24"/>
+          <w:szCs w:val="24"/>
+          <w:lang w:val="en-US"/>
+        </w:rPr>
+        <w:t xml:space="preserve"> major reviews:</w:t>
+      </w:r>
+      <w:r>
+        <w:rPr>
+          <w:rFonts w:ascii="Times New Roman" w:hAnsi="Times New Roman" w:cs="Times New Roman"/>
+          <w:sz w:val="24"/>
+          <w:szCs w:val="24"/>
+          <w:lang w:val="en-US"/>
+        </w:rPr>
+        <w:t xml:space="preserve"> </w:t>
+      </w:r>
+      <w:r>
+        <w:rPr>
+          <w:rFonts w:ascii="Times New Roman" w:hAnsi="Times New Roman" w:cs="Times New Roman"/>
+          <w:sz w:val="24"/>
+          <w:szCs w:val="24"/>
+          <w:lang w:val="en-US"/>
+        </w:rPr>
+        <w:fldChar w:fldCharType="begin">
+          <w:fldData xml:space="preserve">PEVuZE5vdGU+PENpdGUgQXV0aG9yWWVhcj0iMSI+PEF1dGhvcj5KYWNrc29uPC9BdXRob3I+PFll
+YXI+MjAwNzwvWWVhcj48UmVjTnVtPjE3NTwvUmVjTnVtPjxEaXNwbGF5VGV4dD5KYWNrc29uICgy
+MDA3KTwvRGlzcGxheVRleHQ+PHJlY29yZD48cmVjLW51bWJlcj4xNzU8L3JlYy1udW1iZXI+PGZv
+cmVpZ24ta2V5cz48a2V5IGFwcD0iRU4iIGRiLWlkPSJ0dHRkcGVzemMyZDJma2V2ZXc3djJyc2ty
+c3JhOTIwMHd3dngiIHRpbWVzdGFtcD0iMTU4NDU3MDM5MSI+MTc1PC9rZXk+PC9mb3JlaWduLWtl
+eXM+PHJlZi10eXBlIG5hbWU9IkpvdXJuYWwgQXJ0aWNsZSI+MTc8L3JlZi10eXBlPjxjb250cmli
+dXRvcnM+PGF1dGhvcnM+PGF1dGhvcj5KYWNrc29uLCBELiBDLjwvYXV0aG9yPjwvYXV0aG9ycz48
+L2NvbnRyaWJ1dG9ycz48YXV0aC1hZGRyZXNzPkJyb3duIFVuaXYsIERlcHQgTW9sIFBoYXJtYWNv
+bCBQaHlzaW9sICZhbXA7IEJpb3RlY2hub2wsIFByb3ZpZGVuY2UsIFJJIDAyOTEyIFVTQS4mI3hE
+O0phY2tzb24sIERDIChyZXByaW50IGF1dGhvciksIEJyb3duIFVuaXYsIERlcHQgTW9sIFBoYXJt
+YWNvbCBQaHlzaW9sICZhbXA7IEJpb3RlY2hub2wsIFByb3ZpZGVuY2UsIFJJIDAyOTEyIFVTQS4m
+I3hEO0RvbmFsZF9KYWNrc29uQGJyb3duLmVkdTwvYXV0aC1hZGRyZXNzPjx0aXRsZXM+PHRpdGxl
+PlRlbXBlcmF0dXJlIGFuZCBoeXBveGlhIGluIGVjdG90aGVybWljIHRldHJhcG9kczwvdGl0bGU+
+PHNlY29uZGFyeS10aXRsZT5Kb3VybmFsIG9mIFRoZXJtYWwgQmlvbG9neTwvc2Vjb25kYXJ5LXRp
+dGxlPjxhbHQtdGl0bGU+Si4gVGhlcm0uIEJpb2wuPC9hbHQtdGl0bGU+PC90aXRsZXM+PHBlcmlv
+ZGljYWw+PGZ1bGwtdGl0bGU+Sm91cm5hbCBvZiBUaGVybWFsIEJpb2xvZ3k8L2Z1bGwtdGl0bGU+
+PC9wZXJpb2RpY2FsPjxhbHQtcGVyaW9kaWNhbD48ZnVsbC10aXRsZT5Kb3VybmFsIG9mIFRoZXJt
+YWwgQmlvbG9neTwvZnVsbC10aXRsZT48YWJici0xPkouIFRoZXJtLiBCaW9sLjwvYWJici0xPjwv
+YWx0LXBlcmlvZGljYWw+PHBhZ2VzPjEyNS0xMzM8L3BhZ2VzPjx2b2x1bWU+MzI8L3ZvbHVtZT48
+bnVtYmVyPjM8L251bWJlcj48a2V5d29yZHM+PGtleXdvcmQ+YWNpZC1iYXNlIGJhbGFuY2U8L2tl
+eXdvcmQ+PGtleXdvcmQ+YWVyb2JpYyBkaXZlIGxpbWl0PC9rZXl3b3JkPjxrZXl3b3JkPmFlcm9i
+aWMgc2NvcGU8L2tleXdvcmQ+PGtleXdvcmQ+YWlyIGNvbnZlY3Rpb248L2tleXdvcmQ+PGtleXdv
+cmQ+cmVxdWlyZW1lbnQgKEFDUik8L2tleXdvcmQ+PGtleXdvcmQ+YWx0aXR1ZGU8L2tleXdvcmQ+
+PGtleXdvcmQ+YW1waGliaWFuczwva2V5d29yZD48a2V5d29yZD5hbm94aWE8L2tleXdvcmQ+PGtl
+eXdvcmQ+YXF1YXRpYyByZXNwaXJhdGlvbjwva2V5d29yZD48a2V5d29yZD5idXJyb3dzPC9rZXl3
+b3JkPjxrZXl3b3JkPmZyZWV6aW5nPC9rZXl3b3JkPjxrZXl3b3JkPmlzY2hlbWlhPC9rZXl3b3Jk
+PjxrZXl3b3JkPnJlcHRpbGVzPC9rZXl3b3JkPjxrZXl3b3JkPnR1cnRsZSBjaHJ5c2VteXMtcGlj
+dGE8L2tleXdvcmQ+PGtleXdvcmQ+dG9hZCBidWZvLW1hcmludXM8L2tleXdvcmQ+PGtleXdvcmQ+
+Ymxvb2QgYWNpZC1iYXNlPC9rZXl3b3JkPjxrZXl3b3JkPnBhaW50ZWQ8L2tleXdvcmQ+PGtleXdv
+cmQ+dHVydGxlPC9rZXl3b3JkPjxrZXl3b3JkPm1ldGFib2xpYy1yYXRlPC9rZXl3b3JkPjxrZXl3
+b3JkPnByb2xvbmdlZCBzdWJtZXJnZW5jZTwva2V5d29yZD48a2V5d29yZD5veHlnZW4gbGltaXRh
+dGlvbjwva2V5d29yZD48a2V5d29yZD50aGVybWFsIHRvbGVyYW5jZTwva2V5d29yZD48a2V5d29y
+ZD5wc2V1ZGVteXMtc2NyaXB0YTwva2V5d29yZD48a2V5d29yZD5mcmVlemUgdG9sZXJhbmNlPC9r
+ZXl3b3JkPjxrZXl3b3JkPkxpZmUgU2NpZW5jZXMgJmFtcDsgQmlvbWVkaWNpbmUgLSBPdGhlciBU
+b3BpY3M8L2tleXdvcmQ+PGtleXdvcmQ+Wm9vbG9neTwva2V5d29yZD48L2tleXdvcmRzPjxkYXRl
+cz48eWVhcj4yMDA3PC95ZWFyPjxwdWItZGF0ZXM+PGRhdGU+QXByPC9kYXRlPjwvcHViLWRhdGVz
+PjwvZGF0ZXM+PGlzYm4+MDMwNi00NTY1PC9pc2JuPjxhY2Nlc3Npb24tbnVtPldPUzowMDAyNDU0
+ODE3MDAwMDM8L2FjY2Vzc2lvbi1udW0+PHdvcmstdHlwZT5BcnRpY2xlOyBQcm9jZWVkaW5ncyBQ
+YXBlcjwvd29yay10eXBlPjx1cmxzPjxyZWxhdGVkLXVybHM+PHVybD4mbHQ7R28gdG8gSVNJJmd0
+OzovL1dPUzowMDAyNDU0ODE3MDAwMDM8L3VybD48L3JlbGF0ZWQtdXJscz48L3VybHM+PGVsZWN0
+cm9uaWMtcmVzb3VyY2UtbnVtPjEwLjEwMTYvai5qdGhlcmJpby4yMDA3LjAxLjAwNzwvZWxlY3Ry
+b25pYy1yZXNvdXJjZS1udW0+PGxhbmd1YWdlPkVuZ2xpc2g8L2xhbmd1YWdlPjwvcmVjb3JkPjwv
+Q2l0ZT48L0VuZE5vdGU+AG==
+</w:fldData>
+        </w:fldChar>
+      </w:r>
+      <w:r>
+        <w:rPr>
+          <w:rFonts w:ascii="Times New Roman" w:hAnsi="Times New Roman" w:cs="Times New Roman"/>
+          <w:sz w:val="24"/>
+          <w:szCs w:val="24"/>
+          <w:lang w:val="en-US"/>
+        </w:rPr>
+        <w:instrText xml:space="preserve"> ADDIN EN.CITE </w:instrText>
+      </w:r>
+      <w:r>
+        <w:rPr>
+          <w:rFonts w:ascii="Times New Roman" w:hAnsi="Times New Roman" w:cs="Times New Roman"/>
+          <w:sz w:val="24"/>
+          <w:szCs w:val="24"/>
+          <w:lang w:val="en-US"/>
+        </w:rPr>
+        <w:fldChar w:fldCharType="begin">
+          <w:fldData xml:space="preserve">PEVuZE5vdGU+PENpdGUgQXV0aG9yWWVhcj0iMSI+PEF1dGhvcj5KYWNrc29uPC9BdXRob3I+PFll
+YXI+MjAwNzwvWWVhcj48UmVjTnVtPjE3NTwvUmVjTnVtPjxEaXNwbGF5VGV4dD5KYWNrc29uICgy
+MDA3KTwvRGlzcGxheVRleHQ+PHJlY29yZD48cmVjLW51bWJlcj4xNzU8L3JlYy1udW1iZXI+PGZv
+cmVpZ24ta2V5cz48a2V5IGFwcD0iRU4iIGRiLWlkPSJ0dHRkcGVzemMyZDJma2V2ZXc3djJyc2ty
+c3JhOTIwMHd3dngiIHRpbWVzdGFtcD0iMTU4NDU3MDM5MSI+MTc1PC9rZXk+PC9mb3JlaWduLWtl
+eXM+PHJlZi10eXBlIG5hbWU9IkpvdXJuYWwgQXJ0aWNsZSI+MTc8L3JlZi10eXBlPjxjb250cmli
+dXRvcnM+PGF1dGhvcnM+PGF1dGhvcj5KYWNrc29uLCBELiBDLjwvYXV0aG9yPjwvYXV0aG9ycz48
+L2NvbnRyaWJ1dG9ycz48YXV0aC1hZGRyZXNzPkJyb3duIFVuaXYsIERlcHQgTW9sIFBoYXJtYWNv
+bCBQaHlzaW9sICZhbXA7IEJpb3RlY2hub2wsIFByb3ZpZGVuY2UsIFJJIDAyOTEyIFVTQS4mI3hE
+O0phY2tzb24sIERDIChyZXByaW50IGF1dGhvciksIEJyb3duIFVuaXYsIERlcHQgTW9sIFBoYXJt
+YWNvbCBQaHlzaW9sICZhbXA7IEJpb3RlY2hub2wsIFByb3ZpZGVuY2UsIFJJIDAyOTEyIFVTQS4m
+I3hEO0RvbmFsZF9KYWNrc29uQGJyb3duLmVkdTwvYXV0aC1hZGRyZXNzPjx0aXRsZXM+PHRpdGxl
+PlRlbXBlcmF0dXJlIGFuZCBoeXBveGlhIGluIGVjdG90aGVybWljIHRldHJhcG9kczwvdGl0bGU+
+PHNlY29uZGFyeS10aXRsZT5Kb3VybmFsIG9mIFRoZXJtYWwgQmlvbG9neTwvc2Vjb25kYXJ5LXRp
+dGxlPjxhbHQtdGl0bGU+Si4gVGhlcm0uIEJpb2wuPC9hbHQtdGl0bGU+PC90aXRsZXM+PHBlcmlv
+ZGljYWw+PGZ1bGwtdGl0bGU+Sm91cm5hbCBvZiBUaGVybWFsIEJpb2xvZ3k8L2Z1bGwtdGl0bGU+
+PC9wZXJpb2RpY2FsPjxhbHQtcGVyaW9kaWNhbD48ZnVsbC10aXRsZT5Kb3VybmFsIG9mIFRoZXJt
+YWwgQmlvbG9neTwvZnVsbC10aXRsZT48YWJici0xPkouIFRoZXJtLiBCaW9sLjwvYWJici0xPjwv
+YWx0LXBlcmlvZGljYWw+PHBhZ2VzPjEyNS0xMzM8L3BhZ2VzPjx2b2x1bWU+MzI8L3ZvbHVtZT48
+bnVtYmVyPjM8L251bWJlcj48a2V5d29yZHM+PGtleXdvcmQ+YWNpZC1iYXNlIGJhbGFuY2U8L2tl
+eXdvcmQ+PGtleXdvcmQ+YWVyb2JpYyBkaXZlIGxpbWl0PC9rZXl3b3JkPjxrZXl3b3JkPmFlcm9i
+aWMgc2NvcGU8L2tleXdvcmQ+PGtleXdvcmQ+YWlyIGNvbnZlY3Rpb248L2tleXdvcmQ+PGtleXdv
+cmQ+cmVxdWlyZW1lbnQgKEFDUik8L2tleXdvcmQ+PGtleXdvcmQ+YWx0aXR1ZGU8L2tleXdvcmQ+
+PGtleXdvcmQ+YW1waGliaWFuczwva2V5d29yZD48a2V5d29yZD5hbm94aWE8L2tleXdvcmQ+PGtl
+eXdvcmQ+YXF1YXRpYyByZXNwaXJhdGlvbjwva2V5d29yZD48a2V5d29yZD5idXJyb3dzPC9rZXl3
+b3JkPjxrZXl3b3JkPmZyZWV6aW5nPC9rZXl3b3JkPjxrZXl3b3JkPmlzY2hlbWlhPC9rZXl3b3Jk
+PjxrZXl3b3JkPnJlcHRpbGVzPC9rZXl3b3JkPjxrZXl3b3JkPnR1cnRsZSBjaHJ5c2VteXMtcGlj
+dGE8L2tleXdvcmQ+PGtleXdvcmQ+dG9hZCBidWZvLW1hcmludXM8L2tleXdvcmQ+PGtleXdvcmQ+
+Ymxvb2QgYWNpZC1iYXNlPC9rZXl3b3JkPjxrZXl3b3JkPnBhaW50ZWQ8L2tleXdvcmQ+PGtleXdv
+cmQ+dHVydGxlPC9rZXl3b3JkPjxrZXl3b3JkPm1ldGFib2xpYy1yYXRlPC9rZXl3b3JkPjxrZXl3
+b3JkPnByb2xvbmdlZCBzdWJtZXJnZW5jZTwva2V5d29yZD48a2V5d29yZD5veHlnZW4gbGltaXRh
+dGlvbjwva2V5d29yZD48a2V5d29yZD50aGVybWFsIHRvbGVyYW5jZTwva2V5d29yZD48a2V5d29y
+ZD5wc2V1ZGVteXMtc2NyaXB0YTwva2V5d29yZD48a2V5d29yZD5mcmVlemUgdG9sZXJhbmNlPC9r
+ZXl3b3JkPjxrZXl3b3JkPkxpZmUgU2NpZW5jZXMgJmFtcDsgQmlvbWVkaWNpbmUgLSBPdGhlciBU
+b3BpY3M8L2tleXdvcmQ+PGtleXdvcmQ+Wm9vbG9neTwva2V5d29yZD48L2tleXdvcmRzPjxkYXRl
+cz48eWVhcj4yMDA3PC95ZWFyPjxwdWItZGF0ZXM+PGRhdGU+QXByPC9kYXRlPjwvcHViLWRhdGVz
+PjwvZGF0ZXM+PGlzYm4+MDMwNi00NTY1PC9pc2JuPjxhY2Nlc3Npb24tbnVtPldPUzowMDAyNDU0
+ODE3MDAwMDM8L2FjY2Vzc2lvbi1udW0+PHdvcmstdHlwZT5BcnRpY2xlOyBQcm9jZWVkaW5ncyBQ
+YXBlcjwvd29yay10eXBlPjx1cmxzPjxyZWxhdGVkLXVybHM+PHVybD4mbHQ7R28gdG8gSVNJJmd0
+OzovL1dPUzowMDAyNDU0ODE3MDAwMDM8L3VybD48L3JlbGF0ZWQtdXJscz48L3VybHM+PGVsZWN0
+cm9uaWMtcmVzb3VyY2UtbnVtPjEwLjEwMTYvai5qdGhlcmJpby4yMDA3LjAxLjAwNzwvZWxlY3Ry
+b25pYy1yZXNvdXJjZS1udW0+PGxhbmd1YWdlPkVuZ2xpc2g8L2xhbmd1YWdlPjwvcmVjb3JkPjwv
+Q2l0ZT48L0VuZE5vdGU+AG==
+</w:fldData>
+        </w:fldChar>
+      </w:r>
+      <w:r>
+        <w:rPr>
+          <w:rFonts w:ascii="Times New Roman" w:hAnsi="Times New Roman" w:cs="Times New Roman"/>
+          <w:sz w:val="24"/>
+          <w:szCs w:val="24"/>
+          <w:lang w:val="en-US"/>
+        </w:rPr>
+        <w:instrText xml:space="preserve"> ADDIN EN.CITE.DATA </w:instrText>
+      </w:r>
+      <w:r>
+        <w:rPr>
+          <w:rFonts w:ascii="Times New Roman" w:hAnsi="Times New Roman" w:cs="Times New Roman"/>
+          <w:sz w:val="24"/>
+          <w:szCs w:val="24"/>
+          <w:lang w:val="en-US"/>
+        </w:rPr>
+      </w:r>
+      <w:r>
+        <w:rPr>
+          <w:rFonts w:ascii="Times New Roman" w:hAnsi="Times New Roman" w:cs="Times New Roman"/>
+          <w:sz w:val="24"/>
+          <w:szCs w:val="24"/>
+          <w:lang w:val="en-US"/>
+        </w:rPr>
+        <w:fldChar w:fldCharType="end"/>
+      </w:r>
+      <w:r>
+        <w:rPr>
+          <w:rFonts w:ascii="Times New Roman" w:hAnsi="Times New Roman" w:cs="Times New Roman"/>
+          <w:sz w:val="24"/>
+          <w:szCs w:val="24"/>
+          <w:lang w:val="en-US"/>
+        </w:rPr>
+      </w:r>
+      <w:r>
+        <w:rPr>
+          <w:rFonts w:ascii="Times New Roman" w:hAnsi="Times New Roman" w:cs="Times New Roman"/>
+          <w:sz w:val="24"/>
+          <w:szCs w:val="24"/>
+          <w:lang w:val="en-US"/>
+        </w:rPr>
+        <w:fldChar w:fldCharType="separate"/>
+      </w:r>
+      <w:r>
+        <w:rPr>
+          <w:rFonts w:ascii="Times New Roman" w:hAnsi="Times New Roman" w:cs="Times New Roman"/>
+          <w:noProof/>
+          <w:sz w:val="24"/>
+          <w:szCs w:val="24"/>
+          <w:lang w:val="en-US"/>
+        </w:rPr>
+        <w:t>Jackson (2007)</w:t>
+      </w:r>
+      <w:r>
+        <w:rPr>
+          <w:rFonts w:ascii="Times New Roman" w:hAnsi="Times New Roman" w:cs="Times New Roman"/>
+          <w:sz w:val="24"/>
+          <w:szCs w:val="24"/>
+          <w:lang w:val="en-US"/>
+        </w:rPr>
+        <w:fldChar w:fldCharType="end"/>
+      </w:r>
+      <w:r>
+        <w:rPr>
+          <w:rFonts w:ascii="Times New Roman" w:hAnsi="Times New Roman" w:cs="Times New Roman"/>
+          <w:sz w:val="24"/>
+          <w:szCs w:val="24"/>
+          <w:lang w:val="en-US"/>
+        </w:rPr>
+        <w:t xml:space="preserve">, </w:t>
+      </w:r>
+      <w:r>
+        <w:rPr>
+          <w:rFonts w:ascii="Times New Roman" w:hAnsi="Times New Roman" w:cs="Times New Roman"/>
+          <w:sz w:val="24"/>
+          <w:szCs w:val="24"/>
+          <w:lang w:val="en-US"/>
+        </w:rPr>
+        <w:fldChar w:fldCharType="begin"/>
+      </w:r>
+      <w:r>
+        <w:rPr>
+          <w:rFonts w:ascii="Times New Roman" w:hAnsi="Times New Roman" w:cs="Times New Roman"/>
+          <w:sz w:val="24"/>
+          <w:szCs w:val="24"/>
+          <w:lang w:val="en-US"/>
+        </w:rPr>
+        <w:instrText xml:space="preserve"> ADDIN EN.CITE &lt;EndNote&gt;&lt;Cite AuthorYear="1"&gt;&lt;Author&gt;Brischoux&lt;/Author&gt;&lt;Year&gt;2008&lt;/Year&gt;&lt;RecNum&gt;463&lt;/RecNum&gt;&lt;DisplayText&gt;Brischoux et al. (2008)&lt;/DisplayText&gt;&lt;record&gt;&lt;rec-number&gt;463&lt;/rec-number&gt;&lt;foreign-keys&gt;&lt;key app="EN" db-id="tttdpeszc2d2fkevew7v2rskrsra9200wwvx" timestamp="1585619401"&gt;463&lt;/key&gt;&lt;/foreign-keys&gt;&lt;ref-type name="Journal Article"&gt;17&lt;/ref-type&gt;&lt;contributors&gt;&lt;authors&gt;&lt;author&gt;Brischoux, F.&lt;/author&gt;&lt;author&gt;Bonnet, X.&lt;/author&gt;&lt;author&gt;Cook, T. R.&lt;/author&gt;&lt;author&gt;Shine, R.&lt;/author&gt;&lt;/authors&gt;&lt;/contributors&gt;&lt;titles&gt;&lt;title&gt;Allometry of diving capacities: ectothermy vs. endothermy&lt;/title&gt;&lt;secondary-title&gt;Journal of Evolutionary Biology&lt;/secondary-title&gt;&lt;/titles&gt;&lt;periodical&gt;&lt;full-title&gt;Journal of Evolutionary Biology&lt;/full-title&gt;&lt;abbr-1&gt;J. Evol. Biol.&lt;/abbr-1&gt;&lt;/periodical&gt;&lt;pages&gt;324-329&lt;/pages&gt;&lt;volume&gt;21&lt;/volume&gt;&lt;dates&gt;&lt;year&gt;2008&lt;/year&gt;&lt;/dates&gt;&lt;urls&gt;&lt;/urls&gt;&lt;/record&gt;&lt;/Cite&gt;&lt;/EndNote&gt;</w:instrText>
+      </w:r>
+      <w:r>
+        <w:rPr>
+          <w:rFonts w:ascii="Times New Roman" w:hAnsi="Times New Roman" w:cs="Times New Roman"/>
+          <w:sz w:val="24"/>
+          <w:szCs w:val="24"/>
+          <w:lang w:val="en-US"/>
+        </w:rPr>
+        <w:fldChar w:fldCharType="separate"/>
+      </w:r>
+      <w:r>
+        <w:rPr>
+          <w:rFonts w:ascii="Times New Roman" w:hAnsi="Times New Roman" w:cs="Times New Roman"/>
+          <w:noProof/>
+          <w:sz w:val="24"/>
+          <w:szCs w:val="24"/>
+          <w:lang w:val="en-US"/>
+        </w:rPr>
+        <w:t>Brischoux et al. (2008)</w:t>
+      </w:r>
+      <w:r>
+        <w:rPr>
+          <w:rFonts w:ascii="Times New Roman" w:hAnsi="Times New Roman" w:cs="Times New Roman"/>
+          <w:sz w:val="24"/>
+          <w:szCs w:val="24"/>
+          <w:lang w:val="en-US"/>
+        </w:rPr>
+        <w:fldChar w:fldCharType="end"/>
+      </w:r>
+      <w:r>
+        <w:rPr>
+          <w:rFonts w:ascii="Times New Roman" w:hAnsi="Times New Roman" w:cs="Times New Roman"/>
+          <w:sz w:val="24"/>
+          <w:szCs w:val="24"/>
+          <w:lang w:val="en-US"/>
+        </w:rPr>
+        <w:t xml:space="preserve"> and </w:t>
+      </w:r>
+      <w:r>
+        <w:rPr>
+          <w:rFonts w:ascii="Times New Roman" w:hAnsi="Times New Roman" w:cs="Times New Roman"/>
+          <w:sz w:val="24"/>
+          <w:szCs w:val="24"/>
+          <w:lang w:val="en-US"/>
+        </w:rPr>
+        <w:fldChar w:fldCharType="begin">
+          <w:fldData xml:space="preserve">PEVuZE5vdGU+PENpdGUgQXV0aG9yWWVhcj0iMSI+PEF1dGhvcj5IYXl3YXJkPC9BdXRob3I+PFll
+YXI+MjAxNjwvWWVhcj48UmVjTnVtPjE1MjwvUmVjTnVtPjxEaXNwbGF5VGV4dD5IYXl3YXJkIGV0
+IGFsLiAoMjAxNik8L0Rpc3BsYXlUZXh0PjxyZWNvcmQ+PHJlYy1udW1iZXI+MTUyPC9yZWMtbnVt
+YmVyPjxmb3JlaWduLWtleXM+PGtleSBhcHA9IkVOIiBkYi1pZD0idHR0ZHBlc3pjMmQyZmtldmV3
+N3YycnNrcnNyYTkyMDB3d3Z4IiB0aW1lc3RhbXA9IjE1ODQ1NzAzOTEiPjE1Mjwva2V5PjwvZm9y
+ZWlnbi1rZXlzPjxyZWYtdHlwZSBuYW1lPSJKb3VybmFsIEFydGljbGUiPjE3PC9yZWYtdHlwZT48
+Y29udHJpYnV0b3JzPjxhdXRob3JzPjxhdXRob3I+SGF5d2FyZCwgQS48L2F1dGhvcj48YXV0aG9y
+PlBhanVlbG8sIE0uPC9hdXRob3I+PGF1dGhvcj5IYWFzZSwgQy4gRy48L2F1dGhvcj48YXV0aG9y
+PkFuZGVyc29uLCBELiBNLjwvYXV0aG9yPjxhdXRob3I+R2lsbG9vbHksIEouIEYuPC9hdXRob3I+
+PC9hdXRob3JzPjwvY29udHJpYnV0b3JzPjxhdXRoLWFkZHJlc3M+W0hheXdhcmQsIEFwcmlsOyBQ
+YWp1ZWxvLCBNYXJpZWxhOyBBbmRlcnNvbiwgRGF2aWQgTS47IEdpbGxvb2x5LCBKYW1lcyBGLl0g
+VW5pdiBGbG9yaWRhLCBEZXB0IEJpb2wsIEdhaW5lc3ZpbGxlLCBGTCAzMjYxMSBVU0EuIFtIYWFz
+ZSwgQ2F0aGVyaW5lIEcuXSBVbml2IEZsb3JpZGEsIFNjaCBOYXQgUmVzb3VyY2VzICZhbXA7IEVu
+dmlyb25tLCBHYWluZXN2aWxsZSwgRkwgVVNBLiYjeEQ7R2lsbG9vbHksIEpGIChyZXByaW50IGF1
+dGhvciksIFVuaXYgRmxvcmlkYSwgRGVwdCBCaW9sLCBHYWluZXN2aWxsZSwgRkwgMzI2MTEgVVNB
+LiYjeEQ7Z2lsbG9vbHlAdXRsLmVkdTwvYXV0aC1hZGRyZXNzPjx0aXRsZXM+PHRpdGxlPkNvbW1v
+biBtZXRhYm9saWMgY29uc3RyYWludHMgb24gZGl2ZSBkdXJhdGlvbiBpbiBlbmRvdGhlcm1pYyBh
+bmQgZWN0b3RoZXJtaWMgdmVydGVicmF0ZXM8L3RpdGxlPjxzZWNvbmRhcnktdGl0bGU+UGVlcmo8
+L3NlY29uZGFyeS10aXRsZT48YWx0LXRpdGxlPlBlZXJKPC9hbHQtdGl0bGU+PC90aXRsZXM+PHBl
+cmlvZGljYWw+PGZ1bGwtdGl0bGU+UGVlcmo8L2Z1bGwtdGl0bGU+PGFiYnItMT5QZWVySjwvYWJi
+ci0xPjwvcGVyaW9kaWNhbD48YWx0LXBlcmlvZGljYWw+PGZ1bGwtdGl0bGU+UGVlcmo8L2Z1bGwt
+dGl0bGU+PGFiYnItMT5QZWVySjwvYWJici0xPjwvYWx0LXBlcmlvZGljYWw+PHBhZ2VzPjk8L3Bh
+Z2VzPjx2b2x1bWU+NDwvdm9sdW1lPjxrZXl3b3Jkcz48a2V5d29yZD5EaXZpbmcgYmVoYXZpb3I8
+L2tleXdvcmQ+PGtleXdvcmQ+TWV0YWJvbGljIHRoZW9yeTwva2V5d29yZD48a2V5d29yZD5NZXRh
+Ym9saXNtPC9rZXl3b3JkPjxrZXl3b3JkPlRoZXJtYWwgZWNvbG9neTwva2V5d29yZD48a2V5d29y
+ZD5saW5lYXIgbWl4ZWQgbW9kZWxzPC9rZXl3b3JkPjxrZXl3b3JkPmJvZHktdGVtcGVyYXR1cmU8
+L2tleXdvcmQ+PGtleXdvcmQ+ZGl2aW5nIGJlaGF2aW9yPC9rZXl3b3JkPjxrZXl3b3JkPmdhcy1l
+eGNoYW5nZTwva2V5d29yZD48a2V5d29yZD50dXJ0bGU8L2tleXdvcmQ+PGtleXdvcmQ+YmlyZHM8
+L2tleXdvcmQ+PGtleXdvcmQ+c2l6ZTwva2V5d29yZD48a2V5d29yZD50aW1lPC9rZXl3b3JkPjxr
+ZXl3b3JkPnBoeXNpb2xvZ3k8L2tleXdvcmQ+PGtleXdvcmQ+YWxsb21ldHJ5PC9rZXl3b3JkPjxr
+ZXl3b3JkPlNjaWVuY2UgJmFtcDsgVGVjaG5vbG9neSAtIE90aGVyIFRvcGljczwva2V5d29yZD48
+L2tleXdvcmRzPjxkYXRlcz48eWVhcj4yMDE2PC95ZWFyPjxwdWItZGF0ZXM+PGRhdGU+T2N0PC9k
+YXRlPjwvcHViLWRhdGVzPjwvZGF0ZXM+PGlzYm4+MjE2Ny04MzU5PC9pc2JuPjxhY2Nlc3Npb24t
+bnVtPldPUzowMDAzODU1ODE0MDAwMDQ8L2FjY2Vzc2lvbi1udW0+PHdvcmstdHlwZT5BcnRpY2xl
+PC93b3JrLXR5cGU+PHVybHM+PHJlbGF0ZWQtdXJscz48dXJsPiZsdDtHbyB0byBJU0kmZ3Q7Oi8v
+V09TOjAwMDM4NTU4MTQwMDAwNDwvdXJsPjwvcmVsYXRlZC11cmxzPjwvdXJscz48Y3VzdG9tNz5l
+MjU2OTwvY3VzdG9tNz48ZWxlY3Ryb25pYy1yZXNvdXJjZS1udW0+MTAuNzcxNy9wZWVyai4yNTY5
+PC9lbGVjdHJvbmljLXJlc291cmNlLW51bT48bGFuZ3VhZ2U+RW5nbGlzaDwvbGFuZ3VhZ2U+PC9y
+ZWNvcmQ+PC9DaXRlPjwvRW5kTm90ZT4A
+</w:fldData>
+        </w:fldChar>
+      </w:r>
+      <w:r>
+        <w:rPr>
+          <w:rFonts w:ascii="Times New Roman" w:hAnsi="Times New Roman" w:cs="Times New Roman"/>
+          <w:sz w:val="24"/>
+          <w:szCs w:val="24"/>
+          <w:lang w:val="en-US"/>
+        </w:rPr>
+        <w:instrText xml:space="preserve"> ADDIN EN.CITE </w:instrText>
+      </w:r>
+      <w:r>
+        <w:rPr>
+          <w:rFonts w:ascii="Times New Roman" w:hAnsi="Times New Roman" w:cs="Times New Roman"/>
+          <w:sz w:val="24"/>
+          <w:szCs w:val="24"/>
+          <w:lang w:val="en-US"/>
+        </w:rPr>
+        <w:fldChar w:fldCharType="begin">
+          <w:fldData xml:space="preserve">PEVuZE5vdGU+PENpdGUgQXV0aG9yWWVhcj0iMSI+PEF1dGhvcj5IYXl3YXJkPC9BdXRob3I+PFll
+YXI+MjAxNjwvWWVhcj48UmVjTnVtPjE1MjwvUmVjTnVtPjxEaXNwbGF5VGV4dD5IYXl3YXJkIGV0
+IGFsLiAoMjAxNik8L0Rpc3BsYXlUZXh0PjxyZWNvcmQ+PHJlYy1udW1iZXI+MTUyPC9yZWMtbnVt
+YmVyPjxmb3JlaWduLWtleXM+PGtleSBhcHA9IkVOIiBkYi1pZD0idHR0ZHBlc3pjMmQyZmtldmV3
+N3YycnNrcnNyYTkyMDB3d3Z4IiB0aW1lc3RhbXA9IjE1ODQ1NzAzOTEiPjE1Mjwva2V5PjwvZm9y
+ZWlnbi1rZXlzPjxyZWYtdHlwZSBuYW1lPSJKb3VybmFsIEFydGljbGUiPjE3PC9yZWYtdHlwZT48
+Y29udHJpYnV0b3JzPjxhdXRob3JzPjxhdXRob3I+SGF5d2FyZCwgQS48L2F1dGhvcj48YXV0aG9y
+PlBhanVlbG8sIE0uPC9hdXRob3I+PGF1dGhvcj5IYWFzZSwgQy4gRy48L2F1dGhvcj48YXV0aG9y
+PkFuZGVyc29uLCBELiBNLjwvYXV0aG9yPjxhdXRob3I+R2lsbG9vbHksIEouIEYuPC9hdXRob3I+
+PC9hdXRob3JzPjwvY29udHJpYnV0b3JzPjxhdXRoLWFkZHJlc3M+W0hheXdhcmQsIEFwcmlsOyBQ
+YWp1ZWxvLCBNYXJpZWxhOyBBbmRlcnNvbiwgRGF2aWQgTS47IEdpbGxvb2x5LCBKYW1lcyBGLl0g
+VW5pdiBGbG9yaWRhLCBEZXB0IEJpb2wsIEdhaW5lc3ZpbGxlLCBGTCAzMjYxMSBVU0EuIFtIYWFz
+ZSwgQ2F0aGVyaW5lIEcuXSBVbml2IEZsb3JpZGEsIFNjaCBOYXQgUmVzb3VyY2VzICZhbXA7IEVu
+dmlyb25tLCBHYWluZXN2aWxsZSwgRkwgVVNBLiYjeEQ7R2lsbG9vbHksIEpGIChyZXByaW50IGF1
+dGhvciksIFVuaXYgRmxvcmlkYSwgRGVwdCBCaW9sLCBHYWluZXN2aWxsZSwgRkwgMzI2MTEgVVNB
+LiYjeEQ7Z2lsbG9vbHlAdXRsLmVkdTwvYXV0aC1hZGRyZXNzPjx0aXRsZXM+PHRpdGxlPkNvbW1v
+biBtZXRhYm9saWMgY29uc3RyYWludHMgb24gZGl2ZSBkdXJhdGlvbiBpbiBlbmRvdGhlcm1pYyBh
+bmQgZWN0b3RoZXJtaWMgdmVydGVicmF0ZXM8L3RpdGxlPjxzZWNvbmRhcnktdGl0bGU+UGVlcmo8
+L3NlY29uZGFyeS10aXRsZT48YWx0LXRpdGxlPlBlZXJKPC9hbHQtdGl0bGU+PC90aXRsZXM+PHBl
+cmlvZGljYWw+PGZ1bGwtdGl0bGU+UGVlcmo8L2Z1bGwtdGl0bGU+PGFiYnItMT5QZWVySjwvYWJi
+ci0xPjwvcGVyaW9kaWNhbD48YWx0LXBlcmlvZGljYWw+PGZ1bGwtdGl0bGU+UGVlcmo8L2Z1bGwt
+dGl0bGU+PGFiYnItMT5QZWVySjwvYWJici0xPjwvYWx0LXBlcmlvZGljYWw+PHBhZ2VzPjk8L3Bh
+Z2VzPjx2b2x1bWU+NDwvdm9sdW1lPjxrZXl3b3Jkcz48a2V5d29yZD5EaXZpbmcgYmVoYXZpb3I8
+L2tleXdvcmQ+PGtleXdvcmQ+TWV0YWJvbGljIHRoZW9yeTwva2V5d29yZD48a2V5d29yZD5NZXRh
+Ym9saXNtPC9rZXl3b3JkPjxrZXl3b3JkPlRoZXJtYWwgZWNvbG9neTwva2V5d29yZD48a2V5d29y
+ZD5saW5lYXIgbWl4ZWQgbW9kZWxzPC9rZXl3b3JkPjxrZXl3b3JkPmJvZHktdGVtcGVyYXR1cmU8
+L2tleXdvcmQ+PGtleXdvcmQ+ZGl2aW5nIGJlaGF2aW9yPC9rZXl3b3JkPjxrZXl3b3JkPmdhcy1l
+eGNoYW5nZTwva2V5d29yZD48a2V5d29yZD50dXJ0bGU8L2tleXdvcmQ+PGtleXdvcmQ+YmlyZHM8
+L2tleXdvcmQ+PGtleXdvcmQ+c2l6ZTwva2V5d29yZD48a2V5d29yZD50aW1lPC9rZXl3b3JkPjxr
+ZXl3b3JkPnBoeXNpb2xvZ3k8L2tleXdvcmQ+PGtleXdvcmQ+YWxsb21ldHJ5PC9rZXl3b3JkPjxr
+ZXl3b3JkPlNjaWVuY2UgJmFtcDsgVGVjaG5vbG9neSAtIE90aGVyIFRvcGljczwva2V5d29yZD48
+L2tleXdvcmRzPjxkYXRlcz48eWVhcj4yMDE2PC95ZWFyPjxwdWItZGF0ZXM+PGRhdGU+T2N0PC9k
+YXRlPjwvcHViLWRhdGVzPjwvZGF0ZXM+PGlzYm4+MjE2Ny04MzU5PC9pc2JuPjxhY2Nlc3Npb24t
+bnVtPldPUzowMDAzODU1ODE0MDAwMDQ8L2FjY2Vzc2lvbi1udW0+PHdvcmstdHlwZT5BcnRpY2xl
+PC93b3JrLXR5cGU+PHVybHM+PHJlbGF0ZWQtdXJscz48dXJsPiZsdDtHbyB0byBJU0kmZ3Q7Oi8v
+V09TOjAwMDM4NTU4MTQwMDAwNDwvdXJsPjwvcmVsYXRlZC11cmxzPjwvdXJscz48Y3VzdG9tNz5l
+MjU2OTwvY3VzdG9tNz48ZWxlY3Ryb25pYy1yZXNvdXJjZS1udW0+MTAuNzcxNy9wZWVyai4yNTY5
+PC9lbGVjdHJvbmljLXJlc291cmNlLW51bT48bGFuZ3VhZ2U+RW5nbGlzaDwvbGFuZ3VhZ2U+PC9y
+ZWNvcmQ+PC9DaXRlPjwvRW5kTm90ZT4A
+</w:fldData>
+        </w:fldChar>
+      </w:r>
+      <w:r>
+        <w:rPr>
+          <w:rFonts w:ascii="Times New Roman" w:hAnsi="Times New Roman" w:cs="Times New Roman"/>
+          <w:sz w:val="24"/>
+          <w:szCs w:val="24"/>
+          <w:lang w:val="en-US"/>
+        </w:rPr>
+        <w:instrText xml:space="preserve"> ADDIN EN.CITE.DATA </w:instrText>
+      </w:r>
+      <w:r>
+        <w:rPr>
+          <w:rFonts w:ascii="Times New Roman" w:hAnsi="Times New Roman" w:cs="Times New Roman"/>
+          <w:sz w:val="24"/>
+          <w:szCs w:val="24"/>
+          <w:lang w:val="en-US"/>
+        </w:rPr>
+      </w:r>
+      <w:r>
+        <w:rPr>
+          <w:rFonts w:ascii="Times New Roman" w:hAnsi="Times New Roman" w:cs="Times New Roman"/>
+          <w:sz w:val="24"/>
+          <w:szCs w:val="24"/>
+          <w:lang w:val="en-US"/>
+        </w:rPr>
+        <w:fldChar w:fldCharType="end"/>
+      </w:r>
+      <w:r>
+        <w:rPr>
+          <w:rFonts w:ascii="Times New Roman" w:hAnsi="Times New Roman" w:cs="Times New Roman"/>
+          <w:sz w:val="24"/>
+          <w:szCs w:val="24"/>
+          <w:lang w:val="en-US"/>
+        </w:rPr>
+      </w:r>
+      <w:r>
+        <w:rPr>
+          <w:rFonts w:ascii="Times New Roman" w:hAnsi="Times New Roman" w:cs="Times New Roman"/>
+          <w:sz w:val="24"/>
+          <w:szCs w:val="24"/>
+          <w:lang w:val="en-US"/>
+        </w:rPr>
+        <w:fldChar w:fldCharType="separate"/>
+      </w:r>
+      <w:r>
+        <w:rPr>
+          <w:rFonts w:ascii="Times New Roman" w:hAnsi="Times New Roman" w:cs="Times New Roman"/>
+          <w:noProof/>
+          <w:sz w:val="24"/>
+          <w:szCs w:val="24"/>
+          <w:lang w:val="en-US"/>
+        </w:rPr>
+        <w:t>Hayward et al. (2016)</w:t>
+      </w:r>
+      <w:r>
+        <w:rPr>
+          <w:rFonts w:ascii="Times New Roman" w:hAnsi="Times New Roman" w:cs="Times New Roman"/>
+          <w:sz w:val="24"/>
+          <w:szCs w:val="24"/>
+          <w:lang w:val="en-US"/>
+        </w:rPr>
+        <w:fldChar w:fldCharType="end"/>
+      </w:r>
+      <w:r>
+        <w:rPr>
+          <w:rFonts w:ascii="Times New Roman" w:hAnsi="Times New Roman" w:cs="Times New Roman"/>
+          <w:sz w:val="24"/>
+          <w:szCs w:val="24"/>
+          <w:lang w:val="en-US"/>
+        </w:rPr>
+        <w:t>, and included any papers missed in our initial search (</w:t>
+      </w:r>
+      <w:r>
+        <w:rPr>
+          <w:rFonts w:ascii="Times New Roman" w:hAnsi="Times New Roman" w:cs="Times New Roman"/>
+          <w:sz w:val="24"/>
+          <w:szCs w:val="24"/>
+          <w:highlight w:val="yellow"/>
+          <w:lang w:val="en-US"/>
+        </w:rPr>
+        <w:t>N</w:t>
+      </w:r>
+      <w:r>
+        <w:rPr>
+          <w:rFonts w:ascii="Times New Roman" w:hAnsi="Times New Roman" w:cs="Times New Roman"/>
+          <w:sz w:val="24"/>
+          <w:szCs w:val="24"/>
+          <w:highlight w:val="yellow"/>
+          <w:lang w:val="en-US"/>
+        </w:rPr>
+        <w:t xml:space="preserve"> = x</w:t>
+      </w:r>
+      <w:r>
+        <w:rPr>
+          <w:rFonts w:ascii="Times New Roman" w:hAnsi="Times New Roman" w:cs="Times New Roman"/>
+          <w:sz w:val="24"/>
+          <w:szCs w:val="24"/>
+          <w:lang w:val="en-US"/>
+        </w:rPr>
+        <w:t>).</w:t>
+      </w:r>
+      <w:r>
+        <w:rPr>
+          <w:rFonts w:ascii="Times New Roman" w:hAnsi="Times New Roman" w:cs="Times New Roman"/>
+          <w:sz w:val="24"/>
+          <w:szCs w:val="24"/>
+          <w:lang w:val="en-US"/>
+        </w:rPr>
+        <w:t xml:space="preserve"> </w:t>
+      </w:r>
+      <w:r>
+        <w:rPr>
+          <w:rFonts w:ascii="Times New Roman" w:hAnsi="Times New Roman" w:cs="Times New Roman"/>
+          <w:sz w:val="24"/>
+          <w:szCs w:val="24"/>
+          <w:lang w:val="en-US"/>
+        </w:rPr>
+        <w:t>Title and abstract screening was conducted in Rayyan</w:t>
+      </w:r>
+      <w:r>
+        <w:rPr>
+          <w:rFonts w:ascii="Times New Roman" w:hAnsi="Times New Roman" w:cs="Times New Roman"/>
+          <w:sz w:val="24"/>
+          <w:szCs w:val="24"/>
+          <w:lang w:val="en-US"/>
+        </w:rPr>
+        <w:t xml:space="preserve"> </w:t>
+      </w:r>
+      <w:r>
+        <w:rPr>
+          <w:rFonts w:ascii="Times New Roman" w:hAnsi="Times New Roman" w:cs="Times New Roman"/>
+          <w:sz w:val="24"/>
+          <w:szCs w:val="24"/>
+          <w:lang w:val="en-US"/>
+        </w:rPr>
+        <w:fldChar w:fldCharType="begin"/>
+      </w:r>
+      <w:r>
+        <w:rPr>
+          <w:rFonts w:ascii="Times New Roman" w:hAnsi="Times New Roman" w:cs="Times New Roman"/>
+          <w:sz w:val="24"/>
+          <w:szCs w:val="24"/>
+          <w:lang w:val="en-US"/>
+        </w:rPr>
+        <w:instrText xml:space="preserve"> ADDIN EN.CITE &lt;EndNote&gt;&lt;Cite&gt;&lt;Author&gt;Ouzzani&lt;/Author&gt;&lt;Year&gt;2016&lt;/Year&gt;&lt;RecNum&gt;465&lt;/RecNum&gt;&lt;DisplayText&gt;(Ouzzani et al., 2016)&lt;/DisplayText&gt;&lt;record&gt;&lt;rec-number&gt;465&lt;/rec-number&gt;&lt;foreign-keys&gt;&lt;key app="EN" db-id="tttdpeszc2d2fkevew7v2rskrsra9200wwvx" timestamp="1585619672"&gt;465&lt;/key&gt;&lt;/foreign-keys&gt;&lt;ref-type name="Journal Article"&gt;17&lt;/ref-type&gt;&lt;contributors&gt;&lt;authors&gt;&lt;author&gt;Ouzzani, M. &lt;/author&gt;&lt;author&gt;Hammady, H.&lt;/author&gt;&lt;author&gt;Fedorowicz, Z.&lt;/author&gt;&lt;author&gt;Elmagarmid, A. &lt;/author&gt;&lt;/authors&gt;&lt;/contributors&gt;&lt;titles&gt;&lt;title&gt;Rayyan — a web and mobile app for systematic reviews&lt;/title&gt;&lt;secondary-title&gt;Systematic Reviews&lt;/secondary-title&gt;&lt;/titles&gt;&lt;periodical&gt;&lt;full-title&gt;Systematic Reviews&lt;/full-title&gt;&lt;/periodical&gt;&lt;pages&gt;210&lt;/pages&gt;&lt;volume&gt;5&lt;/volume&gt;&lt;dates&gt;&lt;year&gt;2016&lt;/year&gt;&lt;/dates&gt;&lt;urls&gt;&lt;/urls&gt;&lt;electronic-resource-num&gt;10.1186/s13643-016-0384-4.&lt;/electronic-resource-num&gt;&lt;/record&gt;&lt;/Cite&gt;&lt;/EndNote&gt;</w:instrText>
+      </w:r>
+      <w:r>
+        <w:rPr>
+          <w:rFonts w:ascii="Times New Roman" w:hAnsi="Times New Roman" w:cs="Times New Roman"/>
+          <w:sz w:val="24"/>
+          <w:szCs w:val="24"/>
+          <w:lang w:val="en-US"/>
+        </w:rPr>
+        <w:fldChar w:fldCharType="separate"/>
+      </w:r>
+      <w:r>
+        <w:rPr>
+          <w:rFonts w:ascii="Times New Roman" w:hAnsi="Times New Roman" w:cs="Times New Roman"/>
+          <w:noProof/>
+          <w:sz w:val="24"/>
+          <w:szCs w:val="24"/>
+          <w:lang w:val="en-US"/>
+        </w:rPr>
+        <w:t>(Ouzzani et al., 2016)</w:t>
+      </w:r>
+      <w:r>
+        <w:rPr>
+          <w:rFonts w:ascii="Times New Roman" w:hAnsi="Times New Roman" w:cs="Times New Roman"/>
+          <w:sz w:val="24"/>
+          <w:szCs w:val="24"/>
+          <w:lang w:val="en-US"/>
+        </w:rPr>
+        <w:fldChar w:fldCharType="end"/>
+      </w:r>
+      <w:r>
+        <w:rPr>
+          <w:rFonts w:ascii="Times New Roman" w:hAnsi="Times New Roman" w:cs="Times New Roman"/>
+          <w:sz w:val="24"/>
+          <w:szCs w:val="24"/>
+          <w:lang w:val="en-US"/>
+        </w:rPr>
+        <w:t xml:space="preserve"> and </w:t>
+      </w:r>
+      <w:r>
+        <w:rPr>
+          <w:rFonts w:ascii="Times New Roman" w:hAnsi="Times New Roman" w:cs="Times New Roman"/>
+          <w:sz w:val="24"/>
+          <w:szCs w:val="24"/>
+          <w:lang w:val="en-US"/>
+        </w:rPr>
+        <w:t xml:space="preserve">we excluded studies that: </w:t>
+      </w:r>
+      <w:r>
+        <w:rPr>
+          <w:rFonts w:ascii="Times New Roman" w:hAnsi="Times New Roman" w:cs="Times New Roman"/>
+          <w:sz w:val="24"/>
+          <w:szCs w:val="24"/>
+          <w:lang w:val="en-US"/>
+        </w:rPr>
+        <w:t>(</w:t>
+      </w:r>
+      <w:r>
+        <w:rPr>
+          <w:rFonts w:ascii="Times New Roman" w:hAnsi="Times New Roman" w:cs="Times New Roman"/>
+          <w:sz w:val="24"/>
+          <w:szCs w:val="24"/>
+          <w:lang w:val="en-US"/>
+        </w:rPr>
+        <w:t xml:space="preserve">1) were reviews </w:t>
+      </w:r>
+      <w:r>
+        <w:rPr>
+          <w:rFonts w:ascii="Times New Roman" w:hAnsi="Times New Roman" w:cs="Times New Roman"/>
+          <w:sz w:val="24"/>
+          <w:szCs w:val="24"/>
+          <w:lang w:val="en-US"/>
+        </w:rPr>
+        <w:t>or</w:t>
+      </w:r>
+      <w:r>
+        <w:rPr>
+          <w:rFonts w:ascii="Times New Roman" w:hAnsi="Times New Roman" w:cs="Times New Roman"/>
+          <w:sz w:val="24"/>
+          <w:szCs w:val="24"/>
+          <w:lang w:val="en-US"/>
+        </w:rPr>
+        <w:t xml:space="preserve"> commentaries</w:t>
+      </w:r>
+      <w:r>
+        <w:rPr>
+          <w:rFonts w:ascii="Times New Roman" w:hAnsi="Times New Roman" w:cs="Times New Roman"/>
+          <w:sz w:val="24"/>
+          <w:szCs w:val="24"/>
+          <w:lang w:val="en-US"/>
+        </w:rPr>
+        <w:t xml:space="preserve"> (N = 28),</w:t>
+      </w:r>
+      <w:r>
+        <w:rPr>
+          <w:rFonts w:ascii="Times New Roman" w:hAnsi="Times New Roman" w:cs="Times New Roman"/>
+          <w:sz w:val="24"/>
+          <w:szCs w:val="24"/>
+          <w:lang w:val="en-US"/>
+        </w:rPr>
+        <w:t xml:space="preserve"> </w:t>
+      </w:r>
+      <w:r>
+        <w:rPr>
+          <w:rFonts w:ascii="Times New Roman" w:hAnsi="Times New Roman" w:cs="Times New Roman"/>
+          <w:sz w:val="24"/>
+          <w:szCs w:val="24"/>
+          <w:lang w:val="en-US"/>
+        </w:rPr>
+        <w:t>(</w:t>
+      </w:r>
+      <w:r>
+        <w:rPr>
+          <w:rFonts w:ascii="Times New Roman" w:hAnsi="Times New Roman" w:cs="Times New Roman"/>
+          <w:sz w:val="24"/>
+          <w:szCs w:val="24"/>
+          <w:lang w:val="en-US"/>
+        </w:rPr>
+        <w:t xml:space="preserve">2) </w:t>
+      </w:r>
+      <w:r>
+        <w:rPr>
+          <w:rFonts w:ascii="Times New Roman" w:hAnsi="Times New Roman" w:cs="Times New Roman"/>
+          <w:sz w:val="24"/>
+          <w:szCs w:val="24"/>
+          <w:lang w:val="en-US"/>
+        </w:rPr>
+        <w:t xml:space="preserve">were not on air-breathing, diving ectotherms (N = 33) or </w:t>
+      </w:r>
+      <w:r>
+        <w:rPr>
+          <w:rFonts w:ascii="Times New Roman" w:hAnsi="Times New Roman" w:cs="Times New Roman"/>
+          <w:sz w:val="24"/>
+          <w:szCs w:val="24"/>
+          <w:lang w:val="en-US"/>
+        </w:rPr>
+        <w:t>(</w:t>
+      </w:r>
+      <w:r>
+        <w:rPr>
+          <w:rFonts w:ascii="Times New Roman" w:hAnsi="Times New Roman" w:cs="Times New Roman"/>
+          <w:sz w:val="24"/>
+          <w:szCs w:val="24"/>
+          <w:lang w:val="en-US"/>
+        </w:rPr>
+        <w:t xml:space="preserve">3) did not measure </w:t>
+      </w:r>
+      <w:r>
+        <w:rPr>
+          <w:rFonts w:ascii="Times New Roman" w:hAnsi="Times New Roman" w:cs="Times New Roman"/>
+          <w:sz w:val="24"/>
+          <w:szCs w:val="24"/>
+          <w:lang w:val="en-US"/>
+        </w:rPr>
+        <w:t>voluntary</w:t>
+      </w:r>
+      <w:r>
+        <w:rPr>
+          <w:rFonts w:ascii="Times New Roman" w:hAnsi="Times New Roman" w:cs="Times New Roman"/>
+          <w:sz w:val="24"/>
+          <w:szCs w:val="24"/>
+          <w:lang w:val="en-US"/>
+        </w:rPr>
+        <w:t xml:space="preserve"> dive durations across two or more experimental temperatures or across </w:t>
+      </w:r>
+      <w:r>
+        <w:rPr>
+          <w:rFonts w:ascii="Times New Roman" w:hAnsi="Times New Roman" w:cs="Times New Roman"/>
+          <w:sz w:val="24"/>
+          <w:szCs w:val="24"/>
+          <w:lang w:val="en-US"/>
+        </w:rPr>
+        <w:t xml:space="preserve">two or more field </w:t>
+      </w:r>
+      <w:r>
+        <w:rPr>
+          <w:rFonts w:ascii="Times New Roman" w:hAnsi="Times New Roman" w:cs="Times New Roman"/>
+          <w:sz w:val="24"/>
+          <w:szCs w:val="24"/>
+          <w:lang w:val="en-US"/>
+        </w:rPr>
+        <w:t xml:space="preserve">seasons (N =115). </w:t>
+      </w:r>
+    </w:p>
+    <w:p>
+      <w:pPr>
+        <w:spacing w:line="276" w:lineRule="auto"/>
+        <w:ind w:firstLine="720"/>
+        <w:jc w:val="both"/>
+        <w:rPr>
+          <w:rFonts w:ascii="Times New Roman" w:hAnsi="Times New Roman" w:cs="Times New Roman"/>
+          <w:sz w:val="24"/>
+          <w:szCs w:val="24"/>
+          <w:lang w:val="en-US"/>
+        </w:rPr>
+      </w:pPr>
+      <w:r>
+        <w:rPr>
+          <w:rFonts w:ascii="Times New Roman" w:hAnsi="Times New Roman" w:cs="Times New Roman"/>
+          <w:sz w:val="24"/>
+          <w:szCs w:val="24"/>
+          <w:lang w:val="en-US"/>
+        </w:rPr>
+        <w:t>Following</w:t>
+      </w:r>
+      <w:r>
+        <w:rPr>
+          <w:rFonts w:ascii="Times New Roman" w:hAnsi="Times New Roman" w:cs="Times New Roman"/>
+          <w:sz w:val="24"/>
+          <w:szCs w:val="24"/>
+          <w:lang w:val="en-US"/>
+        </w:rPr>
+        <w:t xml:space="preserve"> these exclusion steps, we identified </w:t>
+      </w:r>
+      <w:r>
+        <w:rPr>
+          <w:rFonts w:ascii="Times New Roman" w:hAnsi="Times New Roman" w:cs="Times New Roman"/>
+          <w:sz w:val="24"/>
+          <w:szCs w:val="24"/>
+          <w:highlight w:val="yellow"/>
+          <w:lang w:val="en-US"/>
+        </w:rPr>
+        <w:t>100</w:t>
+      </w:r>
+      <w:r>
+        <w:rPr>
+          <w:rFonts w:ascii="Times New Roman" w:hAnsi="Times New Roman" w:cs="Times New Roman"/>
+          <w:sz w:val="24"/>
+          <w:szCs w:val="24"/>
+          <w:lang w:val="en-US"/>
+        </w:rPr>
+        <w:t xml:space="preserve"> papers with extractable data (</w:t>
+      </w:r>
+      <w:r>
+        <w:rPr>
+          <w:rFonts w:ascii="Times New Roman" w:hAnsi="Times New Roman" w:cs="Times New Roman"/>
+          <w:sz w:val="24"/>
+          <w:szCs w:val="24"/>
+          <w:highlight w:val="yellow"/>
+          <w:lang w:val="en-US"/>
+        </w:rPr>
+        <w:t>Fig.</w:t>
+      </w:r>
+      <w:r>
+        <w:rPr>
+          <w:rFonts w:ascii="Times New Roman" w:hAnsi="Times New Roman" w:cs="Times New Roman"/>
+          <w:sz w:val="24"/>
+          <w:szCs w:val="24"/>
+          <w:highlight w:val="yellow"/>
+          <w:lang w:val="en-US"/>
+        </w:rPr>
+        <w:t xml:space="preserve"> 2</w:t>
+      </w:r>
+      <w:r>
+        <w:rPr>
+          <w:rFonts w:ascii="Times New Roman" w:hAnsi="Times New Roman" w:cs="Times New Roman"/>
+          <w:sz w:val="24"/>
+          <w:szCs w:val="24"/>
+          <w:lang w:val="en-US"/>
+        </w:rPr>
+        <w:t xml:space="preserve">). </w:t>
+      </w:r>
+      <w:r>
+        <w:rPr>
+          <w:rFonts w:ascii="Times New Roman" w:hAnsi="Times New Roman" w:cs="Times New Roman"/>
+          <w:sz w:val="24"/>
+          <w:szCs w:val="24"/>
+          <w:lang w:val="en-US"/>
+        </w:rPr>
+        <w:t>From these papers we extracted means</w:t>
+      </w:r>
+      <w:r>
+        <w:rPr>
+          <w:rFonts w:ascii="Times New Roman" w:hAnsi="Times New Roman" w:cs="Times New Roman"/>
+          <w:sz w:val="24"/>
+          <w:szCs w:val="24"/>
+          <w:lang w:val="en-US"/>
+        </w:rPr>
+        <w:t>, variance (standard errors, standard deviations or confidence intervals) and sample sizes. Data presented in figures were extracted using metaDigitise</w:t>
+      </w:r>
+      <w:r>
+        <w:rPr>
+          <w:rFonts w:ascii="Times New Roman" w:hAnsi="Times New Roman" w:cs="Times New Roman"/>
+          <w:sz w:val="24"/>
+          <w:szCs w:val="24"/>
+          <w:lang w:val="en-US"/>
+        </w:rPr>
+        <w:t xml:space="preserve"> </w:t>
+      </w:r>
+      <w:r>
+        <w:rPr>
+          <w:rFonts w:ascii="Times New Roman" w:hAnsi="Times New Roman" w:cs="Times New Roman"/>
+          <w:sz w:val="24"/>
+          <w:szCs w:val="24"/>
+          <w:lang w:val="en-US"/>
+        </w:rPr>
+        <w:fldChar w:fldCharType="begin"/>
+      </w:r>
+      <w:r>
+        <w:rPr>
+          <w:rFonts w:ascii="Times New Roman" w:hAnsi="Times New Roman" w:cs="Times New Roman"/>
+          <w:sz w:val="24"/>
+          <w:szCs w:val="24"/>
+          <w:lang w:val="en-US"/>
+        </w:rPr>
+        <w:instrText xml:space="preserve"> ADDIN EN.CITE &lt;EndNote&gt;&lt;Cite&gt;&lt;Author&gt;Pick&lt;/Author&gt;&lt;Year&gt;2018&lt;/Year&gt;&lt;RecNum&gt;466&lt;/RecNum&gt;&lt;DisplayText&gt;(Pick et al., 2018)&lt;/DisplayText&gt;&lt;record&gt;&lt;rec-number&gt;466&lt;/rec-number&gt;&lt;foreign-keys&gt;&lt;key app="EN" db-id="tttdpeszc2d2fkevew7v2rskrsra9200wwvx" timestamp="1585619829"&gt;466&lt;/key&gt;&lt;/foreign-keys&gt;&lt;ref-type name="Journal Article"&gt;17&lt;/ref-type&gt;&lt;contributors&gt;&lt;authors&gt;&lt;author&gt;Pick, J. L. &lt;/author&gt;&lt;author&gt;Nakagawa, S.&lt;/author&gt;&lt;author&gt;Noble, D.W.A. &lt;/author&gt;&lt;/authors&gt;&lt;/contributors&gt;&lt;titles&gt;&lt;title&gt;Reproducible, flexible and high-throughput data extraction from primary literature: The metaDigitise R package&lt;/title&gt;&lt;secondary-title&gt;Methods in Ecology and Evolution&lt;/secondary-title&gt;&lt;/titles&gt;&lt;periodical&gt;&lt;full-title&gt;Methods in Ecology and Evolution&lt;/full-title&gt;&lt;abbr-1&gt;Methods Ecol. Evol.&lt;/abbr-1&gt;&lt;/periodical&gt;&lt;pages&gt;426-431&lt;/pages&gt;&lt;volume&gt;10&lt;/volume&gt;&lt;dates&gt;&lt;year&gt;2018&lt;/year&gt;&lt;/dates&gt;&lt;urls&gt;&lt;/urls&gt;&lt;electronic-resource-num&gt;10.1111/2041-210X.13118&lt;/electronic-resource-num&gt;&lt;/record&gt;&lt;/Cite&gt;&lt;/EndNote&gt;</w:instrText>
+      </w:r>
+      <w:r>
+        <w:rPr>
+          <w:rFonts w:ascii="Times New Roman" w:hAnsi="Times New Roman" w:cs="Times New Roman"/>
+          <w:sz w:val="24"/>
+          <w:szCs w:val="24"/>
+          <w:lang w:val="en-US"/>
+        </w:rPr>
+        <w:fldChar w:fldCharType="separate"/>
+      </w:r>
+      <w:r>
+        <w:rPr>
+          <w:rFonts w:ascii="Times New Roman" w:hAnsi="Times New Roman" w:cs="Times New Roman"/>
+          <w:noProof/>
+          <w:sz w:val="24"/>
+          <w:szCs w:val="24"/>
+          <w:lang w:val="en-US"/>
+        </w:rPr>
+        <w:t>(Pick et al., 2018)</w:t>
+      </w:r>
+      <w:r>
+        <w:rPr>
+          <w:rFonts w:ascii="Times New Roman" w:hAnsi="Times New Roman" w:cs="Times New Roman"/>
+          <w:sz w:val="24"/>
+          <w:szCs w:val="24"/>
+          <w:lang w:val="en-US"/>
+        </w:rPr>
+        <w:fldChar w:fldCharType="end"/>
+      </w:r>
+      <w:r>
+        <w:rPr>
+          <w:rFonts w:ascii="Times New Roman" w:hAnsi="Times New Roman" w:cs="Times New Roman"/>
+          <w:sz w:val="24"/>
+          <w:szCs w:val="24"/>
+          <w:lang w:val="en-US"/>
+        </w:rPr>
+        <w:t>.</w:t>
+      </w:r>
+      <w:r>
+        <w:rPr>
+          <w:rFonts w:ascii="Times New Roman" w:hAnsi="Times New Roman" w:cs="Times New Roman"/>
+          <w:sz w:val="24"/>
+          <w:szCs w:val="24"/>
+          <w:lang w:val="en-US"/>
+        </w:rPr>
+        <w:t xml:space="preserve"> Studies were excluded when missing summary statistics could not be obtained by contacting authors (</w:t>
+      </w:r>
+      <w:r>
+        <w:rPr>
+          <w:rFonts w:ascii="Times New Roman" w:hAnsi="Times New Roman" w:cs="Times New Roman"/>
+          <w:sz w:val="24"/>
+          <w:szCs w:val="24"/>
+          <w:highlight w:val="yellow"/>
+          <w:lang w:val="en-US"/>
+        </w:rPr>
+        <w:t>N=x</w:t>
+      </w:r>
+      <w:r>
+        <w:rPr>
+          <w:rFonts w:ascii="Times New Roman" w:hAnsi="Times New Roman" w:cs="Times New Roman"/>
+          <w:sz w:val="24"/>
+          <w:szCs w:val="24"/>
+          <w:lang w:val="en-US"/>
+        </w:rPr>
+        <w:t xml:space="preserve">). The following moderator variables were also </w:t>
+      </w:r>
+      <w:r>
+        <w:rPr>
+          <w:rFonts w:ascii="Times New Roman" w:hAnsi="Times New Roman" w:cs="Times New Roman"/>
+          <w:sz w:val="24"/>
+          <w:szCs w:val="24"/>
+          <w:lang w:val="en-US"/>
+        </w:rPr>
+        <w:t>extracted from each study: respiration mode (i.e. aerial or bimodal), body size (g) and life-stage (i.e. juvenile or adult). When body mass data were not presented, we obtained body mass estimates for the same species and life-stage from published literature (</w:t>
+      </w:r>
+      <w:r>
+        <w:rPr>
+          <w:rFonts w:ascii="Times New Roman" w:hAnsi="Times New Roman" w:cs="Times New Roman"/>
+          <w:sz w:val="24"/>
+          <w:szCs w:val="24"/>
+          <w:highlight w:val="yellow"/>
+          <w:lang w:val="en-US"/>
+        </w:rPr>
+        <w:t>N=x, supplementary info.</w:t>
+      </w:r>
+      <w:r>
+        <w:rPr>
+          <w:rFonts w:ascii="Times New Roman" w:hAnsi="Times New Roman" w:cs="Times New Roman"/>
+          <w:sz w:val="24"/>
+          <w:szCs w:val="24"/>
+          <w:lang w:val="en-US"/>
+        </w:rPr>
+        <w:t>)</w:t>
+      </w:r>
+    </w:p>
+    <w:p>
+      <w:pPr>
+        <w:spacing w:line="276" w:lineRule="auto"/>
         <w:jc w:val="both"/>
         <w:rPr>
           <w:rFonts w:ascii="Times New Roman" w:hAnsi="Times New Roman" w:cs="Times New Roman"/>
@@ -6508,7 +6952,11 @@
           <w:lang w:val="en-US"/>
         </w:rPr>
       </w:pPr>
-      <w:r>
+    </w:p>
+    <w:p>
+      <w:pPr>
+        <w:spacing w:line="276" w:lineRule="auto"/>
+        <w:jc w:val="both"/>
         <w:rPr>
           <w:rFonts w:ascii="Times New Roman" w:hAnsi="Times New Roman" w:cs="Times New Roman"/>
           <w:i/>
@@ -6517,22 +6965,104 @@
           <w:szCs w:val="24"/>
           <w:lang w:val="en-US"/>
         </w:rPr>
-        <w:t>Effect size calculation</w:t>
+      </w:pPr>
+      <w:r>
+        <w:rPr>
+          <w:rFonts w:ascii="Times New Roman" w:hAnsi="Times New Roman" w:cs="Times New Roman"/>
+          <w:i/>
+          <w:iCs/>
+          <w:sz w:val="24"/>
+          <w:szCs w:val="24"/>
+          <w:lang w:val="en-US"/>
+        </w:rPr>
+        <w:t>Data Analysis</w:t>
       </w:r>
     </w:p>
     <w:p>
       <w:pPr>
+        <w:spacing w:after="60" w:line="276" w:lineRule="auto"/>
+        <w:ind w:firstLine="720"/>
+        <w:jc w:val="both"/>
+        <w:rPr>
+          <w:rFonts w:ascii="Times New Roman" w:hAnsi="Times New Roman" w:cs="Times New Roman"/>
+          <w:i/>
+          <w:iCs/>
+          <w:sz w:val="24"/>
+          <w:szCs w:val="24"/>
+          <w:lang w:val="en-US"/>
+        </w:rPr>
+      </w:pPr>
+      <w:r>
+        <w:rPr>
+          <w:rFonts w:ascii="Times New Roman" w:hAnsi="Times New Roman" w:cs="Times New Roman"/>
+          <w:i/>
+          <w:iCs/>
+          <w:sz w:val="24"/>
+          <w:szCs w:val="24"/>
+          <w:lang w:val="en-US"/>
+        </w:rPr>
+        <w:t>Effect size calculation</w:t>
+      </w:r>
+    </w:p>
+    <w:p>
+      <w:pPr>
         <w:spacing w:line="276" w:lineRule="auto"/>
         <w:jc w:val="both"/>
         <w:rPr>
           <w:rFonts w:ascii="Times New Roman" w:hAnsi="Times New Roman" w:cs="Times New Roman"/>
+          <w:sz w:val="24"/>
+          <w:szCs w:val="24"/>
+          <w:lang w:val="en-US"/>
+        </w:rPr>
+      </w:pPr>
+      <w:r>
+        <w:rPr>
+          <w:rFonts w:ascii="Times New Roman" w:hAnsi="Times New Roman" w:cs="Times New Roman"/>
+          <w:sz w:val="24"/>
+          <w:szCs w:val="24"/>
+          <w:lang w:val="en-US"/>
+        </w:rPr>
+        <w:t>To test the effect of temperature increases on dive duration, we calculated two effect sizes for each pairwise comparison (e.g. control temperature – treatment temperature); the log response ratio (</w:t>
+      </w:r>
+      <w:r>
+        <w:rPr>
+          <w:rFonts w:ascii="Times New Roman" w:hAnsi="Times New Roman" w:cs="Times New Roman"/>
           <w:i/>
           <w:iCs/>
           <w:sz w:val="24"/>
           <w:szCs w:val="24"/>
           <w:lang w:val="en-US"/>
         </w:rPr>
-      </w:pPr>
+        <w:t>ln</w:t>
+      </w:r>
+      <w:r>
+        <w:rPr>
+          <w:rFonts w:ascii="Times New Roman" w:hAnsi="Times New Roman" w:cs="Times New Roman"/>
+          <w:sz w:val="24"/>
+          <w:szCs w:val="24"/>
+          <w:lang w:val="en-US"/>
+        </w:rPr>
+        <w:t>RR; Hedges</w:t>
+      </w:r>
+      <w:r>
+        <w:rPr>
+          <w:rFonts w:ascii="Times New Roman" w:hAnsi="Times New Roman" w:cs="Times New Roman"/>
+          <w:sz w:val="24"/>
+          <w:szCs w:val="24"/>
+          <w:highlight w:val="yellow"/>
+          <w:lang w:val="en-US"/>
+        </w:rPr>
+        <w:t>, ref</w:t>
+      </w:r>
+      <w:r>
+        <w:rPr>
+          <w:rFonts w:ascii="Times New Roman" w:hAnsi="Times New Roman" w:cs="Times New Roman"/>
+          <w:sz w:val="24"/>
+          <w:szCs w:val="24"/>
+          <w:lang w:val="en-US"/>
+        </w:rPr>
+        <w:t>) and the log coefficient of variation ratio (</w:t>
+      </w:r>
       <w:r>
         <w:rPr>
           <w:rFonts w:ascii="Times New Roman" w:hAnsi="Times New Roman" w:cs="Times New Roman"/>
@@ -6542,12 +7072,287 @@
           <w:szCs w:val="24"/>
           <w:lang w:val="en-US"/>
         </w:rPr>
-        <w:t>Moderator variables and predictions</w:t>
+        <w:t>ln</w:t>
+      </w:r>
+      <w:r>
+        <w:rPr>
+          <w:rFonts w:ascii="Times New Roman" w:hAnsi="Times New Roman" w:cs="Times New Roman"/>
+          <w:sz w:val="24"/>
+          <w:szCs w:val="24"/>
+          <w:lang w:val="en-US"/>
+        </w:rPr>
+        <w:t xml:space="preserve">CVR; </w:t>
+      </w:r>
+      <w:r>
+        <w:rPr>
+          <w:rFonts w:ascii="Times New Roman" w:hAnsi="Times New Roman" w:cs="Times New Roman"/>
+          <w:sz w:val="24"/>
+          <w:szCs w:val="24"/>
+          <w:highlight w:val="yellow"/>
+          <w:lang w:val="en-US"/>
+        </w:rPr>
+        <w:t>ref</w:t>
+      </w:r>
+      <w:r>
+        <w:rPr>
+          <w:rFonts w:ascii="Times New Roman" w:hAnsi="Times New Roman" w:cs="Times New Roman"/>
+          <w:sz w:val="24"/>
+          <w:szCs w:val="24"/>
+          <w:lang w:val="en-US"/>
+        </w:rPr>
+        <w:t xml:space="preserve">). </w:t>
+      </w:r>
+      <w:r>
+        <w:rPr>
+          <w:rFonts w:ascii="Times New Roman" w:hAnsi="Times New Roman" w:cs="Times New Roman"/>
+          <w:sz w:val="24"/>
+          <w:szCs w:val="24"/>
+          <w:lang w:val="en-US"/>
+        </w:rPr>
+        <w:t xml:space="preserve">To assess mean dive duration differences we used </w:t>
+      </w:r>
+      <w:r>
+        <w:rPr>
+          <w:rFonts w:ascii="Times New Roman" w:hAnsi="Times New Roman" w:cs="Times New Roman"/>
+          <w:i/>
+          <w:iCs/>
+          <w:sz w:val="24"/>
+          <w:szCs w:val="24"/>
+          <w:lang w:val="en-US"/>
+        </w:rPr>
+        <w:t>ln</w:t>
+      </w:r>
+      <w:r>
+        <w:rPr>
+          <w:rFonts w:ascii="Times New Roman" w:hAnsi="Times New Roman" w:cs="Times New Roman"/>
+          <w:sz w:val="24"/>
+          <w:szCs w:val="24"/>
+          <w:lang w:val="en-US"/>
+        </w:rPr>
+        <w:t xml:space="preserve">RR, which is the natural logarithm of the ratio between mean dive durations at control and treatment temperatures. To assess differences in dive duration variance we used </w:t>
+      </w:r>
+      <w:r>
+        <w:rPr>
+          <w:rFonts w:ascii="Times New Roman" w:hAnsi="Times New Roman" w:cs="Times New Roman"/>
+          <w:i/>
+          <w:iCs/>
+          <w:sz w:val="24"/>
+          <w:szCs w:val="24"/>
+          <w:lang w:val="en-US"/>
+        </w:rPr>
+        <w:t>ln</w:t>
+      </w:r>
+      <w:r>
+        <w:rPr>
+          <w:rFonts w:ascii="Times New Roman" w:hAnsi="Times New Roman" w:cs="Times New Roman"/>
+          <w:sz w:val="24"/>
+          <w:szCs w:val="24"/>
+          <w:lang w:val="en-US"/>
+        </w:rPr>
+        <w:t xml:space="preserve">CVR, where the ratio reflects the difference between the coefficients of variation for both </w:t>
+      </w:r>
+      <w:r>
+        <w:rPr>
+          <w:rFonts w:ascii="Times New Roman" w:hAnsi="Times New Roman" w:cs="Times New Roman"/>
+          <w:sz w:val="24"/>
+          <w:szCs w:val="24"/>
+          <w:lang w:val="en-US"/>
+        </w:rPr>
+        <w:t>control and treatment temperatures</w:t>
+      </w:r>
+      <w:r>
+        <w:rPr>
+          <w:rFonts w:ascii="Times New Roman" w:hAnsi="Times New Roman" w:cs="Times New Roman"/>
+          <w:sz w:val="24"/>
+          <w:szCs w:val="24"/>
+          <w:lang w:val="en-US"/>
+        </w:rPr>
+        <w:t xml:space="preserve">. Effect sizes were </w:t>
+      </w:r>
+      <w:r>
+        <w:rPr>
+          <w:rFonts w:ascii="Times New Roman" w:hAnsi="Times New Roman" w:cs="Times New Roman"/>
+          <w:sz w:val="24"/>
+          <w:szCs w:val="24"/>
+          <w:lang w:val="en-US"/>
+        </w:rPr>
+        <w:lastRenderedPageBreak/>
+        <w:t xml:space="preserve">calculated in </w:t>
+      </w:r>
+      <w:r>
+        <w:rPr>
+          <w:rFonts w:ascii="Times New Roman" w:hAnsi="Times New Roman" w:cs="Times New Roman"/>
+          <w:i/>
+          <w:iCs/>
+          <w:sz w:val="24"/>
+          <w:szCs w:val="24"/>
+          <w:lang w:val="en-US"/>
+        </w:rPr>
+        <w:t>R</w:t>
+      </w:r>
+      <w:r>
+        <w:rPr>
+          <w:rFonts w:ascii="Times New Roman" w:hAnsi="Times New Roman" w:cs="Times New Roman"/>
+          <w:i/>
+          <w:iCs/>
+          <w:sz w:val="24"/>
+          <w:szCs w:val="24"/>
+          <w:lang w:val="en-US"/>
+        </w:rPr>
+        <w:t xml:space="preserve"> </w:t>
+      </w:r>
+      <w:r>
+        <w:rPr>
+          <w:rFonts w:ascii="Times New Roman" w:hAnsi="Times New Roman" w:cs="Times New Roman"/>
+          <w:i/>
+          <w:iCs/>
+          <w:sz w:val="24"/>
+          <w:szCs w:val="24"/>
+          <w:highlight w:val="yellow"/>
+          <w:lang w:val="en-US"/>
+        </w:rPr>
+        <w:t>(ref)</w:t>
+      </w:r>
+      <w:r>
+        <w:rPr>
+          <w:rFonts w:ascii="Times New Roman" w:hAnsi="Times New Roman" w:cs="Times New Roman"/>
+          <w:i/>
+          <w:iCs/>
+          <w:sz w:val="24"/>
+          <w:szCs w:val="24"/>
+          <w:lang w:val="en-US"/>
+        </w:rPr>
+        <w:t xml:space="preserve"> </w:t>
+      </w:r>
+      <w:r>
+        <w:rPr>
+          <w:rFonts w:ascii="Times New Roman" w:hAnsi="Times New Roman" w:cs="Times New Roman"/>
+          <w:sz w:val="24"/>
+          <w:szCs w:val="24"/>
+          <w:lang w:val="en-US"/>
+        </w:rPr>
+        <w:t xml:space="preserve">using the </w:t>
+      </w:r>
+      <w:r>
+        <w:rPr>
+          <w:rFonts w:ascii="Times New Roman" w:hAnsi="Times New Roman" w:cs="Times New Roman"/>
+          <w:i/>
+          <w:iCs/>
+          <w:sz w:val="24"/>
+          <w:szCs w:val="24"/>
+          <w:lang w:val="en-US"/>
+        </w:rPr>
+        <w:t xml:space="preserve">escal </w:t>
+      </w:r>
+      <w:r>
+        <w:rPr>
+          <w:rFonts w:ascii="Times New Roman" w:hAnsi="Times New Roman" w:cs="Times New Roman"/>
+          <w:sz w:val="24"/>
+          <w:szCs w:val="24"/>
+          <w:lang w:val="en-US"/>
+        </w:rPr>
+        <w:t xml:space="preserve">function in the </w:t>
+      </w:r>
+      <w:r>
+        <w:rPr>
+          <w:rFonts w:ascii="Times New Roman" w:hAnsi="Times New Roman" w:cs="Times New Roman"/>
+          <w:i/>
+          <w:iCs/>
+          <w:sz w:val="24"/>
+          <w:szCs w:val="24"/>
+          <w:lang w:val="en-US"/>
+        </w:rPr>
+        <w:t xml:space="preserve">metaphor </w:t>
+      </w:r>
+      <w:r>
+        <w:rPr>
+          <w:rFonts w:ascii="Times New Roman" w:hAnsi="Times New Roman" w:cs="Times New Roman"/>
+          <w:sz w:val="24"/>
+          <w:szCs w:val="24"/>
+          <w:lang w:val="en-US"/>
+        </w:rPr>
+        <w:t>package (</w:t>
+      </w:r>
+      <w:r>
+        <w:rPr>
+          <w:rFonts w:ascii="Times New Roman" w:hAnsi="Times New Roman" w:cs="Times New Roman"/>
+          <w:sz w:val="24"/>
+          <w:szCs w:val="24"/>
+          <w:highlight w:val="yellow"/>
+          <w:lang w:val="en-US"/>
+        </w:rPr>
+        <w:t>version, ref</w:t>
+      </w:r>
+      <w:r>
+        <w:rPr>
+          <w:rFonts w:ascii="Times New Roman" w:hAnsi="Times New Roman" w:cs="Times New Roman"/>
+          <w:sz w:val="24"/>
+          <w:szCs w:val="24"/>
+          <w:lang w:val="en-US"/>
+        </w:rPr>
+        <w:t xml:space="preserve">). For both logged ratios, we specified the control temperature (i.e. lower temperature) as the numerator and the treatment temperature (i.e. warmer temperature) as the denominator, so that negative values indicate a decrease in dive duration at the treatment temperature, whereas positive values indicate an increase in dive duration at the treatment temperature. </w:t>
       </w:r>
     </w:p>
     <w:p>
       <w:pPr>
         <w:spacing w:line="276" w:lineRule="auto"/>
+        <w:jc w:val="both"/>
+        <w:rPr>
+          <w:rFonts w:ascii="Times New Roman" w:hAnsi="Times New Roman" w:cs="Times New Roman"/>
+          <w:sz w:val="24"/>
+          <w:szCs w:val="24"/>
+          <w:lang w:val="en-US"/>
+        </w:rPr>
+      </w:pPr>
+      <w:r>
+        <w:rPr>
+          <w:rFonts w:ascii="Times New Roman" w:hAnsi="Times New Roman" w:cs="Times New Roman"/>
+          <w:sz w:val="24"/>
+          <w:szCs w:val="24"/>
+          <w:lang w:val="en-US"/>
+        </w:rPr>
+        <w:tab/>
+      </w:r>
+      <w:r>
+        <w:rPr>
+          <w:rFonts w:ascii="Times New Roman" w:hAnsi="Times New Roman" w:cs="Times New Roman"/>
+          <w:sz w:val="24"/>
+          <w:szCs w:val="24"/>
+          <w:highlight w:val="yellow"/>
+          <w:lang w:val="en-US"/>
+        </w:rPr>
+        <w:t>In addition to calculating dive duration differences between control and treatment temperatures using pairwise contrasts, we also estimated them using random-slope meta-regression models. {</w:t>
+      </w:r>
+      <w:r>
+        <w:rPr>
+          <w:rFonts w:ascii="Times New Roman" w:hAnsi="Times New Roman" w:cs="Times New Roman"/>
+          <w:sz w:val="24"/>
+          <w:szCs w:val="24"/>
+          <w:highlight w:val="yellow"/>
+          <w:lang w:val="en-US"/>
+        </w:rPr>
+        <w:t>add more info.}</w:t>
+      </w:r>
+    </w:p>
+    <w:p>
+      <w:pPr>
+        <w:spacing w:line="276" w:lineRule="auto"/>
+        <w:ind w:firstLine="720"/>
+        <w:jc w:val="both"/>
+        <w:rPr>
+          <w:rFonts w:ascii="Times New Roman" w:hAnsi="Times New Roman" w:cs="Times New Roman"/>
+          <w:i/>
+          <w:iCs/>
+          <w:sz w:val="24"/>
+          <w:szCs w:val="24"/>
+          <w:lang w:val="en-US"/>
+        </w:rPr>
+      </w:pPr>
+    </w:p>
+    <w:p>
+      <w:pPr>
+        <w:spacing w:after="60" w:line="276" w:lineRule="auto"/>
+        <w:ind w:firstLine="720"/>
         <w:jc w:val="both"/>
         <w:rPr>
           <w:rFonts w:ascii="Times New Roman" w:hAnsi="Times New Roman" w:cs="Times New Roman"/>
@@ -6576,6 +7381,39 @@
         <w:spacing w:line="276" w:lineRule="auto"/>
         <w:jc w:val="both"/>
       </w:pPr>
+      <w:r>
+        <w:t xml:space="preserve">We fit meta-analytic and meta-regression multilevel mixed-effects models using the </w:t>
+      </w:r>
+      <w:r>
+        <w:rPr>
+          <w:i/>
+          <w:iCs/>
+        </w:rPr>
+        <w:t xml:space="preserve">rma.mv </w:t>
+      </w:r>
+      <w:r>
+        <w:t xml:space="preserve">function in the </w:t>
+      </w:r>
+      <w:r>
+        <w:rPr>
+          <w:i/>
+          <w:iCs/>
+        </w:rPr>
+        <w:t xml:space="preserve">metaphor </w:t>
+      </w:r>
+      <w:r>
+        <w:t xml:space="preserve">package in </w:t>
+      </w:r>
+      <w:r>
+        <w:rPr>
+          <w:i/>
+          <w:iCs/>
+        </w:rPr>
+        <w:t xml:space="preserve">R. </w:t>
+      </w:r>
+      <w:r>
+        <w:t xml:space="preserve">When model estimate 95% confidence intervals did not cross zero, they were considered statistically significant. Our data contained several levels of non-independence and accounted for this by included random-effects and sampling variance co-variance matrices. </w:t>
+      </w:r>
     </w:p>
     <w:p>
       <w:pPr>
@@ -6589,25 +7427,20 @@
       <w:pPr>
         <w:rPr>
           <w:rFonts w:ascii="Times New Roman" w:hAnsi="Times New Roman" w:cs="Times New Roman"/>
-          <w:b/>
-          <w:bCs/>
-          <w:sz w:val="24"/>
-          <w:szCs w:val="24"/>
-          <w:lang w:val="en-US"/>
-        </w:rPr>
-      </w:pPr>
-    </w:p>
-    <w:p>
-      <w:pPr>
-        <w:rPr>
-          <w:rFonts w:ascii="Times New Roman" w:hAnsi="Times New Roman" w:cs="Times New Roman"/>
-          <w:b/>
-          <w:bCs/>
-          <w:sz w:val="24"/>
-          <w:szCs w:val="24"/>
-          <w:lang w:val="en-US"/>
-        </w:rPr>
-      </w:pPr>
+          <w:sz w:val="24"/>
+          <w:szCs w:val="24"/>
+          <w:lang w:val="en-US"/>
+        </w:rPr>
+      </w:pPr>
+      <w:r>
+        <w:rPr>
+          <w:rFonts w:ascii="Times New Roman" w:hAnsi="Times New Roman" w:cs="Times New Roman"/>
+          <w:sz w:val="24"/>
+          <w:szCs w:val="24"/>
+          <w:lang w:val="en-US"/>
+        </w:rPr>
+        <w:t>Observation level effect, study ID, shared control within a study, species and phylogeny. Searched for species in TimeTree (ref)</w:t>
+      </w:r>
       <w:bookmarkStart w:id="0" w:name="_GoBack"/>
       <w:bookmarkEnd w:id="0"/>
     </w:p>
@@ -6622,21 +7455,188 @@
           <w:lang w:val="en-US"/>
         </w:rPr>
       </w:pPr>
-      <w:r>
-        <w:rPr>
-          <w:rFonts w:ascii="Times New Roman" w:hAnsi="Times New Roman" w:cs="Times New Roman"/>
-          <w:b/>
-          <w:bCs/>
-          <w:sz w:val="24"/>
-          <w:szCs w:val="24"/>
-          <w:lang w:val="en-US"/>
-        </w:rPr>
-        <w:lastRenderedPageBreak/>
-        <w:t>References</w:t>
-      </w:r>
     </w:p>
     <w:p>
       <w:pPr>
+        <w:rPr>
+          <w:rFonts w:ascii="Times New Roman" w:hAnsi="Times New Roman" w:cs="Times New Roman"/>
+          <w:b/>
+          <w:bCs/>
+          <w:sz w:val="24"/>
+          <w:szCs w:val="24"/>
+          <w:lang w:val="en-US"/>
+        </w:rPr>
+      </w:pPr>
+    </w:p>
+    <w:p>
+      <w:pPr>
+        <w:rPr>
+          <w:rFonts w:ascii="Times New Roman" w:hAnsi="Times New Roman" w:cs="Times New Roman"/>
+          <w:b/>
+          <w:bCs/>
+          <w:sz w:val="24"/>
+          <w:szCs w:val="24"/>
+          <w:lang w:val="en-US"/>
+        </w:rPr>
+      </w:pPr>
+    </w:p>
+    <w:p>
+      <w:pPr>
+        <w:rPr>
+          <w:rFonts w:ascii="Times New Roman" w:hAnsi="Times New Roman" w:cs="Times New Roman"/>
+          <w:b/>
+          <w:bCs/>
+          <w:sz w:val="24"/>
+          <w:szCs w:val="24"/>
+          <w:lang w:val="en-US"/>
+        </w:rPr>
+      </w:pPr>
+    </w:p>
+    <w:p>
+      <w:pPr>
+        <w:rPr>
+          <w:rFonts w:ascii="Times New Roman" w:hAnsi="Times New Roman" w:cs="Times New Roman"/>
+          <w:b/>
+          <w:bCs/>
+          <w:sz w:val="24"/>
+          <w:szCs w:val="24"/>
+          <w:lang w:val="en-US"/>
+        </w:rPr>
+      </w:pPr>
+    </w:p>
+    <w:p>
+      <w:pPr>
+        <w:rPr>
+          <w:rFonts w:ascii="Times New Roman" w:hAnsi="Times New Roman" w:cs="Times New Roman"/>
+          <w:b/>
+          <w:bCs/>
+          <w:sz w:val="24"/>
+          <w:szCs w:val="24"/>
+          <w:lang w:val="en-US"/>
+        </w:rPr>
+      </w:pPr>
+    </w:p>
+    <w:p>
+      <w:pPr>
+        <w:rPr>
+          <w:rFonts w:ascii="Times New Roman" w:hAnsi="Times New Roman" w:cs="Times New Roman"/>
+          <w:b/>
+          <w:bCs/>
+          <w:sz w:val="24"/>
+          <w:szCs w:val="24"/>
+          <w:lang w:val="en-US"/>
+        </w:rPr>
+      </w:pPr>
+    </w:p>
+    <w:p>
+      <w:pPr>
+        <w:rPr>
+          <w:rFonts w:ascii="Times New Roman" w:hAnsi="Times New Roman" w:cs="Times New Roman"/>
+          <w:b/>
+          <w:bCs/>
+          <w:sz w:val="24"/>
+          <w:szCs w:val="24"/>
+          <w:lang w:val="en-US"/>
+        </w:rPr>
+      </w:pPr>
+    </w:p>
+    <w:p>
+      <w:pPr>
+        <w:rPr>
+          <w:rFonts w:ascii="Times New Roman" w:hAnsi="Times New Roman" w:cs="Times New Roman"/>
+          <w:b/>
+          <w:bCs/>
+          <w:sz w:val="24"/>
+          <w:szCs w:val="24"/>
+          <w:lang w:val="en-US"/>
+        </w:rPr>
+      </w:pPr>
+    </w:p>
+    <w:p>
+      <w:pPr>
+        <w:rPr>
+          <w:rFonts w:ascii="Times New Roman" w:hAnsi="Times New Roman" w:cs="Times New Roman"/>
+          <w:b/>
+          <w:bCs/>
+          <w:sz w:val="24"/>
+          <w:szCs w:val="24"/>
+          <w:lang w:val="en-US"/>
+        </w:rPr>
+      </w:pPr>
+    </w:p>
+    <w:p>
+      <w:pPr>
+        <w:rPr>
+          <w:rFonts w:ascii="Times New Roman" w:hAnsi="Times New Roman" w:cs="Times New Roman"/>
+          <w:b/>
+          <w:bCs/>
+          <w:sz w:val="24"/>
+          <w:szCs w:val="24"/>
+          <w:lang w:val="en-US"/>
+        </w:rPr>
+      </w:pPr>
+    </w:p>
+    <w:p>
+      <w:pPr>
+        <w:rPr>
+          <w:rFonts w:ascii="Times New Roman" w:hAnsi="Times New Roman" w:cs="Times New Roman"/>
+          <w:b/>
+          <w:bCs/>
+          <w:sz w:val="24"/>
+          <w:szCs w:val="24"/>
+          <w:lang w:val="en-US"/>
+        </w:rPr>
+      </w:pPr>
+    </w:p>
+    <w:p>
+      <w:pPr>
+        <w:rPr>
+          <w:rFonts w:ascii="Times New Roman" w:hAnsi="Times New Roman" w:cs="Times New Roman"/>
+          <w:b/>
+          <w:bCs/>
+          <w:sz w:val="24"/>
+          <w:szCs w:val="24"/>
+          <w:lang w:val="en-US"/>
+        </w:rPr>
+      </w:pPr>
+    </w:p>
+    <w:p>
+      <w:pPr>
+        <w:rPr>
+          <w:rFonts w:ascii="Times New Roman" w:hAnsi="Times New Roman" w:cs="Times New Roman"/>
+          <w:b/>
+          <w:bCs/>
+          <w:sz w:val="24"/>
+          <w:szCs w:val="24"/>
+          <w:lang w:val="en-US"/>
+        </w:rPr>
+      </w:pPr>
+    </w:p>
+    <w:p>
+      <w:pPr>
+        <w:rPr>
+          <w:rFonts w:ascii="Times New Roman" w:hAnsi="Times New Roman" w:cs="Times New Roman"/>
+          <w:b/>
+          <w:bCs/>
+          <w:sz w:val="24"/>
+          <w:szCs w:val="24"/>
+          <w:lang w:val="en-US"/>
+        </w:rPr>
+      </w:pPr>
+      <w:r>
+        <w:rPr>
+          <w:rFonts w:ascii="Times New Roman" w:hAnsi="Times New Roman" w:cs="Times New Roman"/>
+          <w:b/>
+          <w:bCs/>
+          <w:sz w:val="24"/>
+          <w:szCs w:val="24"/>
+          <w:lang w:val="en-US"/>
+        </w:rPr>
+        <w:t>References</w:t>
+      </w:r>
+    </w:p>
+    <w:p>
+      <w:pPr>
         <w:pStyle w:val="EndNoteBibliography"/>
         <w:spacing w:after="0"/>
       </w:pPr>
@@ -6644,6 +7644,7 @@
         <w:rPr>
           <w:szCs w:val="24"/>
         </w:rPr>
+        <w:lastRenderedPageBreak/>
         <w:fldChar w:fldCharType="begin"/>
       </w:r>
       <w:r>
@@ -7262,6 +8263,24 @@
         <w:spacing w:after="0"/>
       </w:pPr>
       <w:r>
+        <w:tab/>
+      </w:r>
+      <w:r>
+        <w:rPr>
+          <w:b/>
+        </w:rPr>
+        <w:t>Grigg, G. C. and Kirshner, D.</w:t>
+      </w:r>
+      <w:r>
+        <w:t xml:space="preserve"> (2015). Biology and evolution of crocodylians. . Clayton South, Australia: CSIRO Publishing.</w:t>
+      </w:r>
+    </w:p>
+    <w:p>
+      <w:pPr>
+        <w:pStyle w:val="EndNoteBibliography"/>
+        <w:spacing w:after="0"/>
+      </w:pPr>
+      <w:r>
         <w:lastRenderedPageBreak/>
         <w:tab/>
       </w:r>
@@ -7269,10 +8288,28 @@
         <w:rPr>
           <w:b/>
         </w:rPr>
-        <w:t>Grigg, G. C. and Kirshner, D.</w:t>
-      </w:r>
-      <w:r>
-        <w:t xml:space="preserve"> (2015). Biology and evolution of crocodylians. . Clayton South, Australia: CSIRO Publishing.</w:t>
+        <w:t>Hayward, A., Pajuelo, M., Haase, C. G., Anderson, D. M. and Gillooly, J. F.</w:t>
+      </w:r>
+      <w:r>
+        <w:t xml:space="preserve"> (2016). Common metabolic constraints on dive duration in endothermic and ectothermic vertebrates. </w:t>
+      </w:r>
+      <w:r>
+        <w:rPr>
+          <w:i/>
+        </w:rPr>
+        <w:t>Peerj</w:t>
+      </w:r>
+      <w:r>
+        <w:t xml:space="preserve"> </w:t>
+      </w:r>
+      <w:r>
+        <w:rPr>
+          <w:b/>
+        </w:rPr>
+        <w:t>4</w:t>
+      </w:r>
+      <w:r>
+        <w:t>, 9.</w:t>
       </w:r>
     </w:p>
     <w:p>
@@ -7287,16 +8324,16 @@
         <w:rPr>
           <w:b/>
         </w:rPr>
-        <w:t>Hayward, A., Pajuelo, M., Haase, C. G., Anderson, D. M. and Gillooly, J. F.</w:t>
-      </w:r>
-      <w:r>
-        <w:t xml:space="preserve"> (2016). Common metabolic constraints on dive duration in endothermic and ectothermic vertebrates. </w:t>
+        <w:t>Jackson, D. C.</w:t>
+      </w:r>
+      <w:r>
+        <w:t xml:space="preserve"> (2007). Temperature and hypoxia in ectothermic tetrapods. </w:t>
       </w:r>
       <w:r>
         <w:rPr>
           <w:i/>
         </w:rPr>
-        <w:t>Peerj</w:t>
+        <w:t>Journal of Thermal Biology</w:t>
       </w:r>
       <w:r>
         <w:t xml:space="preserve"> </w:t>
@@ -7305,10 +8342,10 @@
         <w:rPr>
           <w:b/>
         </w:rPr>
-        <w:t>4</w:t>
-      </w:r>
-      <w:r>
-        <w:t>, 9.</w:t>
+        <w:t>32</w:t>
+      </w:r>
+      <w:r>
+        <w:t>, 125-133.</w:t>
       </w:r>
     </w:p>
     <w:p>
@@ -7323,16 +8360,16 @@
         <w:rPr>
           <w:b/>
         </w:rPr>
-        <w:t>Jackson, D. C.</w:t>
-      </w:r>
-      <w:r>
-        <w:t xml:space="preserve"> (2007). Temperature and hypoxia in ectothermic tetrapods. </w:t>
+        <w:t>Johnston, I. A. and Dunn, J.</w:t>
+      </w:r>
+      <w:r>
+        <w:t xml:space="preserve"> (1987). Temperature acclimation and metabolism in ectotherms with particular reference to teleost fish. </w:t>
       </w:r>
       <w:r>
         <w:rPr>
           <w:i/>
         </w:rPr>
-        <w:t>Journal of Thermal Biology</w:t>
+        <w:t>Symposia of the Society for Experimental Biology</w:t>
       </w:r>
       <w:r>
         <w:t xml:space="preserve"> </w:t>
@@ -7341,10 +8378,10 @@
         <w:rPr>
           <w:b/>
         </w:rPr>
-        <w:t>32</w:t>
-      </w:r>
-      <w:r>
-        <w:t>, 125-133.</w:t>
+        <w:t>41</w:t>
+      </w:r>
+      <w:r>
+        <w:t>, 67-93.</w:t>
       </w:r>
     </w:p>
     <w:p>
@@ -7359,16 +8396,16 @@
         <w:rPr>
           <w:b/>
         </w:rPr>
-        <w:t>Johnston, I. A. and Dunn, J.</w:t>
-      </w:r>
-      <w:r>
-        <w:t xml:space="preserve"> (1987). Temperature acclimation and metabolism in ectotherms with particular reference to teleost fish. </w:t>
+        <w:t>Keen, A. N., Jordan, M. K., Holly, S. A. and Gillis, T. E.</w:t>
+      </w:r>
+      <w:r>
+        <w:t xml:space="preserve"> (2017). Temperature-induced cardiac remodelling in fish. </w:t>
       </w:r>
       <w:r>
         <w:rPr>
           <w:i/>
         </w:rPr>
-        <w:t>Symposia of the Society for Experimental Biology</w:t>
+        <w:t>Journal of Experimental Biology</w:t>
       </w:r>
       <w:r>
         <w:t xml:space="preserve"> </w:t>
@@ -7377,10 +8414,10 @@
         <w:rPr>
           <w:b/>
         </w:rPr>
-        <w:t>41</w:t>
-      </w:r>
-      <w:r>
-        <w:t>, 67-93.</w:t>
+        <w:t>220</w:t>
+      </w:r>
+      <w:r>
+        <w:t>, 147-160.</w:t>
       </w:r>
     </w:p>
     <w:p>
@@ -7395,16 +8432,16 @@
         <w:rPr>
           <w:b/>
         </w:rPr>
-        <w:t>Keen, A. N., Jordan, M. K., Holly, S. A. and Gillis, T. E.</w:t>
-      </w:r>
-      <w:r>
-        <w:t xml:space="preserve"> (2017). Temperature-induced cardiac remodelling in fish. </w:t>
+        <w:t>Maina, J. N.</w:t>
+      </w:r>
+      <w:r>
+        <w:t xml:space="preserve"> (2002). Structure, function and evolution of the gas exchangers: comparative perspectives. </w:t>
       </w:r>
       <w:r>
         <w:rPr>
           <w:i/>
         </w:rPr>
-        <w:t>Journal of Experimental Biology</w:t>
+        <w:t>Journal of Anatomy</w:t>
       </w:r>
       <w:r>
         <w:t xml:space="preserve"> </w:t>
@@ -7413,10 +8450,10 @@
         <w:rPr>
           <w:b/>
         </w:rPr>
-        <w:t>220</w:t>
-      </w:r>
-      <w:r>
-        <w:t>, 147-160.</w:t>
+        <w:t>201</w:t>
+      </w:r>
+      <w:r>
+        <w:t>, 281-304.</w:t>
       </w:r>
     </w:p>
     <w:p>
@@ -7431,16 +8468,16 @@
         <w:rPr>
           <w:b/>
         </w:rPr>
-        <w:t>Maina, J. N.</w:t>
-      </w:r>
-      <w:r>
-        <w:t xml:space="preserve"> (2002). Structure, function and evolution of the gas exchangers: comparative perspectives. </w:t>
+        <w:t>Mathie, N. J. and Franklin, C. E.</w:t>
+      </w:r>
+      <w:r>
+        <w:t xml:space="preserve"> (2006). The influence of body size on the diving behaviour and physiology of the bimodally respiring turtle, Elseya albagula. </w:t>
       </w:r>
       <w:r>
         <w:rPr>
           <w:i/>
         </w:rPr>
-        <w:t>Journal of Anatomy</w:t>
+        <w:t>Journal of Comparative Physiology B-Biochemical Systemic and Environmental Physiology</w:t>
       </w:r>
       <w:r>
         <w:t xml:space="preserve"> </w:t>
@@ -7449,10 +8486,10 @@
         <w:rPr>
           <w:b/>
         </w:rPr>
-        <w:t>201</w:t>
-      </w:r>
-      <w:r>
-        <w:t>, 281-304.</w:t>
+        <w:t>176</w:t>
+      </w:r>
+      <w:r>
+        <w:t>, 739-747.</w:t>
       </w:r>
     </w:p>
     <w:p>
@@ -7467,16 +8504,16 @@
         <w:rPr>
           <w:b/>
         </w:rPr>
-        <w:t>Mathie, N. J. and Franklin, C. E.</w:t>
-      </w:r>
-      <w:r>
-        <w:t xml:space="preserve"> (2006). The influence of body size on the diving behaviour and physiology of the bimodally respiring turtle, Elseya albagula. </w:t>
+        <w:t>Ouzzani, M., Hammady, H., Fedorowicz, Z. and Elmagarmid, A.</w:t>
+      </w:r>
+      <w:r>
+        <w:t xml:space="preserve"> (2016). Rayyan — a web and mobile app for systematic reviews. </w:t>
       </w:r>
       <w:r>
         <w:rPr>
           <w:i/>
         </w:rPr>
-        <w:t>Journal of Comparative Physiology B-Biochemical Systemic and Environmental Physiology</w:t>
+        <w:t>Systematic Reviews</w:t>
       </w:r>
       <w:r>
         <w:t xml:space="preserve"> </w:t>
@@ -7485,10 +8522,10 @@
         <w:rPr>
           <w:b/>
         </w:rPr>
-        <w:t>176</w:t>
-      </w:r>
-      <w:r>
-        <w:t>, 739-747.</w:t>
+        <w:t>5</w:t>
+      </w:r>
+      <w:r>
+        <w:t>, 210.</w:t>
       </w:r>
     </w:p>
     <w:p>
@@ -7503,16 +8540,16 @@
         <w:rPr>
           <w:b/>
         </w:rPr>
-        <w:t>Ouzzani, M., Hammady, H., Fedorowicz, Z. and Elmagarmid, A.</w:t>
-      </w:r>
-      <w:r>
-        <w:t xml:space="preserve"> (2016). Rayyan — a web and mobile app for systematic reviews. </w:t>
+        <w:t>Pick, J. L., Nakagawa, S. and Noble, D. W. A.</w:t>
+      </w:r>
+      <w:r>
+        <w:t xml:space="preserve"> (2018). Reproducible, flexible and high-throughput data extraction from primary literature: The metaDigitise R package. </w:t>
       </w:r>
       <w:r>
         <w:rPr>
           <w:i/>
         </w:rPr>
-        <w:t>Systematic Reviews</w:t>
+        <w:t>Methods in Ecology and Evolution</w:t>
       </w:r>
       <w:r>
         <w:t xml:space="preserve"> </w:t>
@@ -7521,10 +8558,10 @@
         <w:rPr>
           <w:b/>
         </w:rPr>
-        <w:t>5</w:t>
-      </w:r>
-      <w:r>
-        <w:t>, 210.</w:t>
+        <w:t>10</w:t>
+      </w:r>
+      <w:r>
+        <w:t>, 426-431.</w:t>
       </w:r>
     </w:p>
     <w:p>
@@ -7539,16 +8576,16 @@
         <w:rPr>
           <w:b/>
         </w:rPr>
-        <w:t>Pick, J. L., Nakagawa, S. and Noble, D. W. A.</w:t>
-      </w:r>
-      <w:r>
-        <w:t xml:space="preserve"> (2018). Reproducible, flexible and high-throughput data extraction from primary literature: The metaDigitise R package. </w:t>
+        <w:t>Podrabsky, J. E. and Somero, G. N.</w:t>
+      </w:r>
+      <w:r>
+        <w:t xml:space="preserve"> (2004). Changes in gene expression associated with acclimation to constant temperatures and fluctuating daily temperatures in an annual killifish Austrofundulus limnaeus. </w:t>
       </w:r>
       <w:r>
         <w:rPr>
           <w:i/>
         </w:rPr>
-        <w:t>Methods in Ecology and Evolution</w:t>
+        <w:t>Journal of Experimental Biology</w:t>
       </w:r>
       <w:r>
         <w:t xml:space="preserve"> </w:t>
@@ -7557,10 +8594,10 @@
         <w:rPr>
           <w:b/>
         </w:rPr>
-        <w:t>10</w:t>
-      </w:r>
-      <w:r>
-        <w:t>, 426-431.</w:t>
+        <w:t>207</w:t>
+      </w:r>
+      <w:r>
+        <w:t>, 2237-2254.</w:t>
       </w:r>
     </w:p>
     <w:p>
@@ -7575,10 +8612,10 @@
         <w:rPr>
           <w:b/>
         </w:rPr>
-        <w:t>Podrabsky, J. E. and Somero, G. N.</w:t>
-      </w:r>
-      <w:r>
-        <w:t xml:space="preserve"> (2004). Changes in gene expression associated with acclimation to constant temperatures and fluctuating daily temperatures in an annual killifish Austrofundulus limnaeus. </w:t>
+        <w:t>Prassack, S. L., Bagatto, B. and Henry, R. P.</w:t>
+      </w:r>
+      <w:r>
+        <w:t xml:space="preserve"> (2001). Effects of temperature and aquatic Po-2 on the physiology and behaviour of Apalone ferox and Chrysemys picta. </w:t>
       </w:r>
       <w:r>
         <w:rPr>
@@ -7593,10 +8630,10 @@
         <w:rPr>
           <w:b/>
         </w:rPr>
-        <w:t>207</w:t>
-      </w:r>
-      <w:r>
-        <w:t>, 2237-2254.</w:t>
+        <w:t>204</w:t>
+      </w:r>
+      <w:r>
+        <w:t>, 2185-2195.</w:t>
       </w:r>
     </w:p>
     <w:p>
@@ -7611,16 +8648,16 @@
         <w:rPr>
           <w:b/>
         </w:rPr>
-        <w:t>Prassack, S. L., Bagatto, B. and Henry, R. P.</w:t>
-      </w:r>
-      <w:r>
-        <w:t xml:space="preserve"> (2001). Effects of temperature and aquatic Po-2 on the physiology and behaviour of Apalone ferox and Chrysemys picta. </w:t>
+        <w:t>Pratt, K. L. and Franklin, C. E.</w:t>
+      </w:r>
+      <w:r>
+        <w:t xml:space="preserve"> (2010). Temperature independence of aquatic oxygen uptake in an air-breathing ectotherm and the implications for dive duration. </w:t>
       </w:r>
       <w:r>
         <w:rPr>
           <w:i/>
         </w:rPr>
-        <w:t>Journal of Experimental Biology</w:t>
+        <w:t>Comparative Biochemistry and Physiology a-Molecular &amp; Integrative Physiology</w:t>
       </w:r>
       <w:r>
         <w:t xml:space="preserve"> </w:t>
@@ -7629,10 +8666,10 @@
         <w:rPr>
           <w:b/>
         </w:rPr>
-        <w:t>204</w:t>
-      </w:r>
-      <w:r>
-        <w:t>, 2185-2195.</w:t>
+        <w:t>156</w:t>
+      </w:r>
+      <w:r>
+        <w:t>, 42-45.</w:t>
       </w:r>
     </w:p>
     <w:p>
@@ -7647,16 +8684,16 @@
         <w:rPr>
           <w:b/>
         </w:rPr>
-        <w:t>Pratt, K. L. and Franklin, C. E.</w:t>
-      </w:r>
-      <w:r>
-        <w:t xml:space="preserve"> (2010). Temperature independence of aquatic oxygen uptake in an air-breathing ectotherm and the implications for dive duration. </w:t>
+        <w:t>Rodgers, E. M. and Franklin, C. E.</w:t>
+      </w:r>
+      <w:r>
+        <w:t xml:space="preserve"> (2017). Physiological mechanisms constraining ectotherm fright-dive performance at elevated temperatures. </w:t>
       </w:r>
       <w:r>
         <w:rPr>
           <w:i/>
         </w:rPr>
-        <w:t>Comparative Biochemistry and Physiology a-Molecular &amp; Integrative Physiology</w:t>
+        <w:t>Journal of Experimental Biology</w:t>
       </w:r>
       <w:r>
         <w:t xml:space="preserve"> </w:t>
@@ -7665,10 +8702,10 @@
         <w:rPr>
           <w:b/>
         </w:rPr>
-        <w:t>156</w:t>
-      </w:r>
-      <w:r>
-        <w:t>, 42-45.</w:t>
+        <w:t>220</w:t>
+      </w:r>
+      <w:r>
+        <w:t>, 3556-3564.</w:t>
       </w:r>
     </w:p>
     <w:p>
@@ -7683,16 +8720,16 @@
         <w:rPr>
           <w:b/>
         </w:rPr>
-        <w:t>Rodgers, E. M. and Franklin, C. E.</w:t>
-      </w:r>
-      <w:r>
-        <w:t xml:space="preserve"> (2017). Physiological mechanisms constraining ectotherm fright-dive performance at elevated temperatures. </w:t>
+        <w:t>Rodgers, E. M., Schwartz, J. J. and Franklin, C. E.</w:t>
+      </w:r>
+      <w:r>
+        <w:t xml:space="preserve"> (2015). Diving in a warming world: the thermal sensitivity and plasticity of diving performance in juvenile estuarine crocodiles (Crocodylus porosus). </w:t>
       </w:r>
       <w:r>
         <w:rPr>
           <w:i/>
         </w:rPr>
-        <w:t>Journal of Experimental Biology</w:t>
+        <w:t>Conservation Physiology</w:t>
       </w:r>
       <w:r>
         <w:t xml:space="preserve"> </w:t>
@@ -7701,10 +8738,10 @@
         <w:rPr>
           <w:b/>
         </w:rPr>
-        <w:t>220</w:t>
-      </w:r>
-      <w:r>
-        <w:t>, 3556-3564.</w:t>
+        <w:t>3</w:t>
+      </w:r>
+      <w:r>
+        <w:t>, 9.</w:t>
       </w:r>
     </w:p>
     <w:p>
@@ -7719,16 +8756,16 @@
         <w:rPr>
           <w:b/>
         </w:rPr>
-        <w:t>Rodgers, E. M., Schwartz, J. J. and Franklin, C. E.</w:t>
-      </w:r>
-      <w:r>
-        <w:t xml:space="preserve"> (2015). Diving in a warming world: the thermal sensitivity and plasticity of diving performance in juvenile estuarine crocodiles (Crocodylus porosus). </w:t>
+        <w:t>Seebacher, F., White, C. R. and Franklin, C. E.</w:t>
+      </w:r>
+      <w:r>
+        <w:t xml:space="preserve"> (2015). Physiological plasticity increases resilience of ectothermic animals to climate change. </w:t>
       </w:r>
       <w:r>
         <w:rPr>
           <w:i/>
         </w:rPr>
-        <w:t>Conservation Physiology</w:t>
+        <w:t>Nature Climate Change</w:t>
       </w:r>
       <w:r>
         <w:t xml:space="preserve"> </w:t>
@@ -7737,10 +8774,10 @@
         <w:rPr>
           <w:b/>
         </w:rPr>
-        <w:t>3</w:t>
-      </w:r>
-      <w:r>
-        <w:t>, 9.</w:t>
+        <w:t>5</w:t>
+      </w:r>
+      <w:r>
+        <w:t>, 61-66.</w:t>
       </w:r>
     </w:p>
     <w:p>
@@ -7755,28 +8792,19 @@
         <w:rPr>
           <w:b/>
         </w:rPr>
-        <w:t>Seebacher, F., White, C. R. and Franklin, C. E.</w:t>
-      </w:r>
-      <w:r>
-        <w:t xml:space="preserve"> (2015). Physiological plasticity increases resilience of ectothermic animals to climate change. </w:t>
+        <w:t xml:space="preserve">Seymour, R. S. </w:t>
+      </w:r>
+      <w:r>
+        <w:t xml:space="preserve">(1982). Physiological adaptations to aquatic life. In </w:t>
       </w:r>
       <w:r>
         <w:rPr>
           <w:i/>
         </w:rPr>
-        <w:t>Nature Climate Change</w:t>
-      </w:r>
-      <w:r>
-        <w:t xml:space="preserve"> </w:t>
-      </w:r>
-      <w:r>
-        <w:rPr>
-          <w:b/>
-        </w:rPr>
-        <w:t>5</w:t>
-      </w:r>
-      <w:r>
-        <w:t>, 61-66.</w:t>
+        <w:t>Biology of the Reptilia, Physiological Ecology</w:t>
+      </w:r>
+      <w:r>
+        <w:t>, vol. 13 eds. C. Gans and F. H. Pough), pp. 1-51: Academic Press.</w:t>
       </w:r>
     </w:p>
     <w:p>
@@ -7791,19 +8819,28 @@
         <w:rPr>
           <w:b/>
         </w:rPr>
-        <w:t xml:space="preserve">Seymour, R. S. </w:t>
-      </w:r>
-      <w:r>
-        <w:t xml:space="preserve">(1982). Physiological adaptations to aquatic life. In </w:t>
+        <w:t>Shuman, J. L. and J., C. D.</w:t>
+      </w:r>
+      <w:r>
+        <w:t xml:space="preserve"> (2018). Red muscle function and thermal acclimation to cold in rainbow smelt, Osmerus mordax, and rainbow trout, Oncorhynchus mykiss. </w:t>
       </w:r>
       <w:r>
         <w:rPr>
           <w:i/>
         </w:rPr>
-        <w:t>Biology of the Reptilia, Physiological Ecology</w:t>
-      </w:r>
-      <w:r>
-        <w:t>, vol. 13 eds. C. Gans and F. H. Pough), pp. 1-51: Academic Press.</w:t>
+        <w:t>Journal of Experimenta Zoology Part A</w:t>
+      </w:r>
+      <w:r>
+        <w:t xml:space="preserve"> </w:t>
+      </w:r>
+      <w:r>
+        <w:rPr>
+          <w:b/>
+        </w:rPr>
+        <w:t>329</w:t>
+      </w:r>
+      <w:r>
+        <w:t>, 547-556.</w:t>
       </w:r>
     </w:p>
     <w:p>
@@ -7818,16 +8855,16 @@
         <w:rPr>
           <w:b/>
         </w:rPr>
-        <w:t>Shuman, J. L. and J., C. D.</w:t>
-      </w:r>
-      <w:r>
-        <w:t xml:space="preserve"> (2018). Red muscle function and thermal acclimation to cold in rainbow smelt, Osmerus mordax, and rainbow trout, Oncorhynchus mykiss. </w:t>
+        <w:t>Southwood, A. L., Andrews, R. D., Paladino, F. V. and Jones, D. R.</w:t>
+      </w:r>
+      <w:r>
+        <w:t xml:space="preserve"> (2005). Effects of diving and swimming behavior on body temperatures of Pacific leatherback turtles in tropical seas. </w:t>
       </w:r>
       <w:r>
         <w:rPr>
           <w:i/>
         </w:rPr>
-        <w:t>Journal of Experimenta Zoology Part A</w:t>
+        <w:t>Physiological and Biochemical Zoology</w:t>
       </w:r>
       <w:r>
         <w:t xml:space="preserve"> </w:t>
@@ -7836,10 +8873,10 @@
         <w:rPr>
           <w:b/>
         </w:rPr>
-        <w:t>329</w:t>
-      </w:r>
-      <w:r>
-        <w:t>, 547-556.</w:t>
+        <w:t>78</w:t>
+      </w:r>
+      <w:r>
+        <w:t>, 285-297.</w:t>
       </w:r>
     </w:p>
     <w:p>
@@ -7849,42 +8886,6 @@
       </w:pPr>
       <w:r>
         <w:lastRenderedPageBreak/>
-        <w:tab/>
-      </w:r>
-      <w:r>
-        <w:rPr>
-          <w:b/>
-        </w:rPr>
-        <w:t>Southwood, A. L., Andrews, R. D., Paladino, F. V. and Jones, D. R.</w:t>
-      </w:r>
-      <w:r>
-        <w:t xml:space="preserve"> (2005). Effects of diving and swimming behavior on body temperatures of Pacific leatherback turtles in tropical seas. </w:t>
-      </w:r>
-      <w:r>
-        <w:rPr>
-          <w:i/>
-        </w:rPr>
-        <w:t>Physiological and Biochemical Zoology</w:t>
-      </w:r>
-      <w:r>
-        <w:t xml:space="preserve"> </w:t>
-      </w:r>
-      <w:r>
-        <w:rPr>
-          <w:b/>
-        </w:rPr>
-        <w:t>78</w:t>
-      </w:r>
-      <w:r>
-        <w:t>, 285-297.</w:t>
-      </w:r>
-    </w:p>
-    <w:p>
-      <w:pPr>
-        <w:pStyle w:val="EndNoteBibliography"/>
-        <w:spacing w:after="0"/>
-      </w:pPr>
-      <w:r>
         <w:tab/>
       </w:r>
       <w:r>
@@ -8749,6 +9750,7 @@
   <w:style w:type="character" w:default="1" w:styleId="DefaultParagraphFont">
     <w:name w:val="Default Paragraph Font"/>
     <w:uiPriority w:val="1"/>
+    <w:semiHidden/>
     <w:unhideWhenUsed/>
   </w:style>
   <w:style w:type="table" w:default="1" w:styleId="TableNormal">

</xml_diff>